<commit_message>
commit  2 de prueba
</commit_message>
<xml_diff>
--- a/informe-proyecto1.docx
+++ b/informe-proyecto1.docx
@@ -573,15 +573,7 @@
           <w:sz w:val="24"/>
           <w:szCs w:val="24"/>
         </w:rPr>
-        <w:t>por cada obrero</w:t>
-      </w:r>
-      <w:r>
-        <w:rPr>
-          <w:rFonts w:ascii="Times New Roman" w:hAnsi="Times New Roman" w:cs="Times New Roman"/>
-          <w:sz w:val="24"/>
-          <w:szCs w:val="24"/>
-        </w:rPr>
-        <w:t xml:space="preserve"> en cada área de mantenimiento en un tiempo determinado</w:t>
+        <w:t>por cada obrero en cada área de mantenimiento en un tiempo determinado</w:t>
       </w:r>
     </w:p>
     <w:p>
@@ -742,6 +734,14 @@
           <w:szCs w:val="24"/>
         </w:rPr>
       </w:pPr>
+      <w:r>
+        <w:rPr>
+          <w:rFonts w:ascii="Times New Roman" w:hAnsi="Times New Roman" w:cs="Times New Roman"/>
+          <w:sz w:val="24"/>
+          <w:szCs w:val="24"/>
+        </w:rPr>
+        <w:t>XXXXXXXXXXXXXXXXXXXXXXXXXX</w:t>
+      </w:r>
       <w:bookmarkStart w:id="0" w:name="_GoBack"/>
       <w:bookmarkEnd w:id="0"/>
     </w:p>

</xml_diff>

<commit_message>
2do: paso 1.1 ,paso 1.2 ,paso 1.3 en desarrollo
</commit_message>
<xml_diff>
--- a/informe-proyecto1.docx
+++ b/informe-proyecto1.docx
@@ -494,7 +494,6 @@
     </w:p>
     <w:p>
       <w:pPr>
-        <w:spacing w:line="240" w:lineRule="auto"/>
         <w:rPr>
           <w:rFonts w:ascii="Times New Roman" w:hAnsi="Times New Roman" w:cs="Times New Roman"/>
           <w:b/>
@@ -533,7 +532,15 @@
           <w:sz w:val="24"/>
           <w:szCs w:val="24"/>
         </w:rPr>
-        <w:t>Tiempo promedio que pasa una solicitud por cada estado en un tiempo determinado.</w:t>
+        <w:t>Cantidad de t</w:t>
+      </w:r>
+      <w:r>
+        <w:rPr>
+          <w:rFonts w:ascii="Times New Roman" w:hAnsi="Times New Roman" w:cs="Times New Roman"/>
+          <w:sz w:val="24"/>
+          <w:szCs w:val="24"/>
+        </w:rPr>
+        <w:t>iempo promedio que pasa una solicitud por cada estado en un tiempo determinado.</w:t>
       </w:r>
     </w:p>
     <w:p>
@@ -575,6 +582,14 @@
         </w:rPr>
         <w:t>por cada obrero en cada área de mantenimiento en un tiempo determinado</w:t>
       </w:r>
+      <w:r>
+        <w:rPr>
+          <w:rFonts w:ascii="Times New Roman" w:hAnsi="Times New Roman" w:cs="Times New Roman"/>
+          <w:sz w:val="24"/>
+          <w:szCs w:val="24"/>
+        </w:rPr>
+        <w:t>.</w:t>
+      </w:r>
     </w:p>
     <w:p>
       <w:pPr>
@@ -618,19 +633,43 @@
       <w:r>
         <w:rPr>
           <w:rFonts w:ascii="Times New Roman" w:hAnsi="Times New Roman" w:cs="Times New Roman"/>
+          <w:sz w:val="24"/>
+          <w:szCs w:val="24"/>
+        </w:rPr>
+        <w:t>Porcentaje</w:t>
+      </w:r>
+      <w:r>
+        <w:rPr>
+          <w:rFonts w:ascii="Times New Roman" w:hAnsi="Times New Roman" w:cs="Times New Roman"/>
           <w:color w:val="FF0000"/>
           <w:sz w:val="24"/>
           <w:szCs w:val="24"/>
         </w:rPr>
-        <w:t xml:space="preserve">Porcentaje o Cantidad </w:t>
-      </w:r>
-      <w:r>
-        <w:rPr>
-          <w:rFonts w:ascii="Times New Roman" w:hAnsi="Times New Roman" w:cs="Times New Roman"/>
-          <w:sz w:val="24"/>
-          <w:szCs w:val="24"/>
-        </w:rPr>
-        <w:t xml:space="preserve">de tiempo que dura cada obrero en cada servicio en un tiempo determinado  </w:t>
+        <w:t xml:space="preserve"> </w:t>
+      </w:r>
+      <w:r>
+        <w:rPr>
+          <w:rFonts w:ascii="Times New Roman" w:hAnsi="Times New Roman" w:cs="Times New Roman"/>
+          <w:sz w:val="24"/>
+          <w:szCs w:val="24"/>
+        </w:rPr>
+        <w:t>de tiempo que dura cada obrero en cada servicio en un tiempo determinado</w:t>
+      </w:r>
+      <w:r>
+        <w:rPr>
+          <w:rFonts w:ascii="Times New Roman" w:hAnsi="Times New Roman" w:cs="Times New Roman"/>
+          <w:sz w:val="24"/>
+          <w:szCs w:val="24"/>
+        </w:rPr>
+        <w:t>.</w:t>
+      </w:r>
+      <w:r>
+        <w:rPr>
+          <w:rFonts w:ascii="Times New Roman" w:hAnsi="Times New Roman" w:cs="Times New Roman"/>
+          <w:sz w:val="24"/>
+          <w:szCs w:val="24"/>
+        </w:rPr>
+        <w:t xml:space="preserve">  </w:t>
       </w:r>
     </w:p>
     <w:p>
@@ -662,7 +701,23 @@
           <w:sz w:val="24"/>
           <w:szCs w:val="24"/>
         </w:rPr>
-        <w:t xml:space="preserve"> de obras atendidas simultáneamente por cada obrero en un tiempo determinado  </w:t>
+        <w:t xml:space="preserve"> de obras atendidas simultáneamente por cada obrero en un tiempo determinado</w:t>
+      </w:r>
+      <w:r>
+        <w:rPr>
+          <w:rFonts w:ascii="Times New Roman" w:hAnsi="Times New Roman" w:cs="Times New Roman"/>
+          <w:sz w:val="24"/>
+          <w:szCs w:val="24"/>
+        </w:rPr>
+        <w:t>.</w:t>
+      </w:r>
+      <w:r>
+        <w:rPr>
+          <w:rFonts w:ascii="Times New Roman" w:hAnsi="Times New Roman" w:cs="Times New Roman"/>
+          <w:sz w:val="24"/>
+          <w:szCs w:val="24"/>
+        </w:rPr>
+        <w:t xml:space="preserve">  </w:t>
       </w:r>
     </w:p>
     <w:p>
@@ -719,6 +774,14 @@
         </w:rPr>
         <w:t xml:space="preserve"> en un tiempo determinado</w:t>
       </w:r>
+      <w:r>
+        <w:rPr>
+          <w:rFonts w:ascii="Times New Roman" w:hAnsi="Times New Roman" w:cs="Times New Roman"/>
+          <w:sz w:val="24"/>
+          <w:szCs w:val="24"/>
+        </w:rPr>
+        <w:t>.</w:t>
+      </w:r>
     </w:p>
     <w:p>
       <w:pPr>
@@ -740,50 +803,2286 @@
           <w:sz w:val="24"/>
           <w:szCs w:val="24"/>
         </w:rPr>
-        <w:t>XXXXXXXXXXXXXXXXXXXXXXXXXX</w:t>
-      </w:r>
+        <w:t xml:space="preserve">Porcentaje </w:t>
+      </w:r>
+      <w:r>
+        <w:rPr>
+          <w:rFonts w:ascii="Times New Roman" w:hAnsi="Times New Roman" w:cs="Times New Roman"/>
+          <w:sz w:val="24"/>
+          <w:szCs w:val="24"/>
+        </w:rPr>
+        <w:t xml:space="preserve">de solicitudes hechas por </w:t>
+      </w:r>
+      <w:r>
+        <w:rPr>
+          <w:rFonts w:ascii="Times New Roman" w:hAnsi="Times New Roman" w:cs="Times New Roman"/>
+          <w:sz w:val="24"/>
+          <w:szCs w:val="24"/>
+        </w:rPr>
+        <w:t xml:space="preserve">cada centro de costo </w:t>
+      </w:r>
+      <w:r>
+        <w:rPr>
+          <w:rFonts w:ascii="Times New Roman" w:hAnsi="Times New Roman" w:cs="Times New Roman"/>
+          <w:sz w:val="24"/>
+          <w:szCs w:val="24"/>
+        </w:rPr>
+        <w:t>en un tiempo determinado</w:t>
+      </w:r>
+      <w:r>
+        <w:rPr>
+          <w:rFonts w:ascii="Times New Roman" w:hAnsi="Times New Roman" w:cs="Times New Roman"/>
+          <w:sz w:val="24"/>
+          <w:szCs w:val="24"/>
+        </w:rPr>
+        <w:t>.</w:t>
+      </w:r>
+    </w:p>
+    <w:p>
+      <w:pPr>
+        <w:pStyle w:val="Prrafodelista"/>
+        <w:numPr>
+          <w:ilvl w:val="0"/>
+          <w:numId w:val="1"/>
+        </w:numPr>
+        <w:spacing w:line="240" w:lineRule="auto"/>
+        <w:rPr>
+          <w:rFonts w:ascii="Times New Roman" w:hAnsi="Times New Roman" w:cs="Times New Roman"/>
+          <w:sz w:val="24"/>
+          <w:szCs w:val="24"/>
+        </w:rPr>
+      </w:pPr>
+      <w:r>
+        <w:rPr>
+          <w:rFonts w:ascii="Times New Roman" w:hAnsi="Times New Roman" w:cs="Times New Roman"/>
+          <w:sz w:val="24"/>
+          <w:szCs w:val="24"/>
+        </w:rPr>
+        <w:t xml:space="preserve">Cantidad de obras atendidas </w:t>
+      </w:r>
+      <w:r>
+        <w:rPr>
+          <w:rFonts w:ascii="Times New Roman" w:hAnsi="Times New Roman" w:cs="Times New Roman"/>
+          <w:sz w:val="24"/>
+          <w:szCs w:val="24"/>
+        </w:rPr>
+        <w:t xml:space="preserve"> </w:t>
+      </w:r>
+      <w:r>
+        <w:rPr>
+          <w:rFonts w:ascii="Times New Roman" w:hAnsi="Times New Roman" w:cs="Times New Roman"/>
+          <w:sz w:val="24"/>
+          <w:szCs w:val="24"/>
+        </w:rPr>
+        <w:t xml:space="preserve">por  cada área de mantenimiento </w:t>
+      </w:r>
+      <w:r>
+        <w:rPr>
+          <w:rFonts w:ascii="Times New Roman" w:hAnsi="Times New Roman" w:cs="Times New Roman"/>
+          <w:sz w:val="24"/>
+          <w:szCs w:val="24"/>
+        </w:rPr>
+        <w:t>a</w:t>
+      </w:r>
+      <w:r>
+        <w:rPr>
+          <w:rFonts w:ascii="Times New Roman" w:hAnsi="Times New Roman" w:cs="Times New Roman"/>
+          <w:sz w:val="24"/>
+          <w:szCs w:val="24"/>
+        </w:rPr>
+        <w:t xml:space="preserve"> cada localidad en un tiempo determinado</w:t>
+      </w:r>
+      <w:r>
+        <w:rPr>
+          <w:rFonts w:ascii="Times New Roman" w:hAnsi="Times New Roman" w:cs="Times New Roman"/>
+          <w:sz w:val="24"/>
+          <w:szCs w:val="24"/>
+        </w:rPr>
+        <w:t>.</w:t>
+      </w:r>
+    </w:p>
+    <w:p>
+      <w:pPr>
+        <w:pStyle w:val="Prrafodelista"/>
+        <w:numPr>
+          <w:ilvl w:val="0"/>
+          <w:numId w:val="1"/>
+        </w:numPr>
+        <w:spacing w:line="240" w:lineRule="auto"/>
+        <w:rPr>
+          <w:rFonts w:ascii="Times New Roman" w:hAnsi="Times New Roman" w:cs="Times New Roman"/>
+          <w:sz w:val="24"/>
+          <w:szCs w:val="24"/>
+        </w:rPr>
+      </w:pPr>
+      <w:r>
+        <w:rPr>
+          <w:rFonts w:ascii="Times New Roman" w:hAnsi="Times New Roman" w:cs="Times New Roman"/>
+          <w:sz w:val="24"/>
+          <w:szCs w:val="24"/>
+        </w:rPr>
+        <w:t>Cantidad de materiales y mano de obra usados por servicio por localidad  en un determinado tiempo</w:t>
+      </w:r>
+      <w:r>
+        <w:rPr>
+          <w:rFonts w:ascii="Times New Roman" w:hAnsi="Times New Roman" w:cs="Times New Roman"/>
+          <w:sz w:val="24"/>
+          <w:szCs w:val="24"/>
+        </w:rPr>
+        <w:t>.</w:t>
+      </w:r>
+    </w:p>
+    <w:p>
+      <w:pPr>
+        <w:pStyle w:val="Prrafodelista"/>
+        <w:numPr>
+          <w:ilvl w:val="0"/>
+          <w:numId w:val="1"/>
+        </w:numPr>
+        <w:spacing w:line="240" w:lineRule="auto"/>
+        <w:rPr>
+          <w:rFonts w:ascii="Times New Roman" w:hAnsi="Times New Roman" w:cs="Times New Roman"/>
+          <w:sz w:val="24"/>
+          <w:szCs w:val="24"/>
+        </w:rPr>
+      </w:pPr>
+      <w:r>
+        <w:rPr>
+          <w:rFonts w:ascii="Times New Roman" w:hAnsi="Times New Roman" w:cs="Times New Roman"/>
+          <w:sz w:val="24"/>
+          <w:szCs w:val="24"/>
+        </w:rPr>
+        <w:t xml:space="preserve">Cantidad </w:t>
+      </w:r>
+      <w:r>
+        <w:rPr>
+          <w:rFonts w:ascii="Times New Roman" w:hAnsi="Times New Roman" w:cs="Times New Roman"/>
+          <w:sz w:val="24"/>
+          <w:szCs w:val="24"/>
+        </w:rPr>
+        <w:t xml:space="preserve">de solicitudes en cada estado por cada </w:t>
+      </w:r>
+      <w:r>
+        <w:rPr>
+          <w:rFonts w:ascii="Times New Roman" w:hAnsi="Times New Roman" w:cs="Times New Roman"/>
+          <w:sz w:val="24"/>
+          <w:szCs w:val="24"/>
+        </w:rPr>
+        <w:t>mes</w:t>
+      </w:r>
+      <w:r>
+        <w:rPr>
+          <w:rFonts w:ascii="Times New Roman" w:hAnsi="Times New Roman" w:cs="Times New Roman"/>
+          <w:sz w:val="24"/>
+          <w:szCs w:val="24"/>
+        </w:rPr>
+        <w:t>.</w:t>
+      </w:r>
+    </w:p>
+    <w:p>
+      <w:pPr>
+        <w:pStyle w:val="Prrafodelista"/>
+        <w:numPr>
+          <w:ilvl w:val="0"/>
+          <w:numId w:val="1"/>
+        </w:numPr>
+        <w:spacing w:line="240" w:lineRule="auto"/>
+        <w:rPr>
+          <w:rFonts w:ascii="Times New Roman" w:hAnsi="Times New Roman" w:cs="Times New Roman"/>
+          <w:sz w:val="24"/>
+          <w:szCs w:val="24"/>
+        </w:rPr>
+      </w:pPr>
+      <w:r>
+        <w:rPr>
+          <w:rFonts w:ascii="Times New Roman" w:hAnsi="Times New Roman" w:cs="Times New Roman"/>
+          <w:sz w:val="24"/>
+          <w:szCs w:val="24"/>
+        </w:rPr>
+        <w:t xml:space="preserve">Cantidad </w:t>
+      </w:r>
+      <w:r>
+        <w:rPr>
+          <w:rFonts w:ascii="Times New Roman" w:hAnsi="Times New Roman" w:cs="Times New Roman"/>
+          <w:sz w:val="24"/>
+          <w:szCs w:val="24"/>
+        </w:rPr>
+        <w:t xml:space="preserve">de fallas más atendidas </w:t>
+      </w:r>
+      <w:r>
+        <w:rPr>
+          <w:rFonts w:ascii="Times New Roman" w:hAnsi="Times New Roman" w:cs="Times New Roman"/>
+          <w:sz w:val="24"/>
+          <w:szCs w:val="24"/>
+        </w:rPr>
+        <w:t>por localidad</w:t>
+      </w:r>
+      <w:r>
+        <w:rPr>
+          <w:rFonts w:ascii="Times New Roman" w:hAnsi="Times New Roman" w:cs="Times New Roman"/>
+          <w:sz w:val="24"/>
+          <w:szCs w:val="24"/>
+        </w:rPr>
+        <w:t xml:space="preserve"> por cada área de mantenimiento en un tiempo determinado.</w:t>
+      </w:r>
+    </w:p>
+    <w:p>
+      <w:pPr>
+        <w:pStyle w:val="Prrafodelista"/>
+        <w:numPr>
+          <w:ilvl w:val="0"/>
+          <w:numId w:val="1"/>
+        </w:numPr>
+        <w:spacing w:line="240" w:lineRule="auto"/>
+        <w:rPr>
+          <w:rFonts w:ascii="Times New Roman" w:hAnsi="Times New Roman" w:cs="Times New Roman"/>
+          <w:sz w:val="24"/>
+          <w:szCs w:val="24"/>
+        </w:rPr>
+      </w:pPr>
+      <w:r>
+        <w:rPr>
+          <w:rFonts w:ascii="Times New Roman" w:hAnsi="Times New Roman" w:cs="Times New Roman"/>
+          <w:sz w:val="24"/>
+          <w:szCs w:val="24"/>
+        </w:rPr>
+        <w:t>Cantidad de tiempo de respuesta por centro de costo por solitudes hechas en un tiempo determinado.</w:t>
+      </w:r>
+    </w:p>
+    <w:p>
+      <w:pPr>
+        <w:spacing w:line="240" w:lineRule="auto"/>
+        <w:rPr>
+          <w:rFonts w:ascii="Times New Roman" w:hAnsi="Times New Roman" w:cs="Times New Roman"/>
+          <w:b/>
+          <w:sz w:val="24"/>
+          <w:szCs w:val="24"/>
+        </w:rPr>
+      </w:pPr>
+      <w:r>
+        <w:rPr>
+          <w:rFonts w:ascii="Times New Roman" w:hAnsi="Times New Roman" w:cs="Times New Roman"/>
+          <w:b/>
+          <w:sz w:val="24"/>
+          <w:szCs w:val="24"/>
+        </w:rPr>
+        <w:t>Paso 1.2 identificar indicadores y perspectivas</w:t>
+      </w:r>
+    </w:p>
+    <w:p>
+      <w:pPr>
+        <w:spacing w:line="240" w:lineRule="auto"/>
+        <w:rPr>
+          <w:rFonts w:ascii="Times New Roman" w:hAnsi="Times New Roman" w:cs="Times New Roman"/>
+          <w:sz w:val="24"/>
+          <w:szCs w:val="24"/>
+        </w:rPr>
+      </w:pPr>
+      <w:r>
+        <w:rPr>
+          <w:rFonts w:ascii="Times New Roman" w:hAnsi="Times New Roman" w:cs="Times New Roman"/>
+          <w:sz w:val="24"/>
+          <w:szCs w:val="24"/>
+          <w:highlight w:val="green"/>
+        </w:rPr>
+        <w:t>Indicador</w:t>
+      </w:r>
+      <w:r>
+        <w:rPr>
+          <w:rFonts w:ascii="Times New Roman" w:hAnsi="Times New Roman" w:cs="Times New Roman"/>
+          <w:sz w:val="24"/>
+          <w:szCs w:val="24"/>
+        </w:rPr>
+        <w:t xml:space="preserve"> </w:t>
+      </w:r>
+      <w:r>
+        <w:rPr>
+          <w:rFonts w:ascii="Times New Roman" w:hAnsi="Times New Roman" w:cs="Times New Roman"/>
+          <w:b/>
+          <w:sz w:val="24"/>
+          <w:szCs w:val="24"/>
+        </w:rPr>
+        <w:t xml:space="preserve">/ </w:t>
+      </w:r>
+      <w:r>
+        <w:rPr>
+          <w:rFonts w:ascii="Times New Roman" w:hAnsi="Times New Roman" w:cs="Times New Roman"/>
+          <w:sz w:val="24"/>
+          <w:szCs w:val="24"/>
+          <w:highlight w:val="yellow"/>
+        </w:rPr>
+        <w:t>perspectiva</w:t>
+      </w:r>
+      <w:r>
+        <w:rPr>
+          <w:rFonts w:ascii="Times New Roman" w:hAnsi="Times New Roman" w:cs="Times New Roman"/>
+          <w:sz w:val="24"/>
+          <w:szCs w:val="24"/>
+        </w:rPr>
+        <w:t xml:space="preserve"> </w:t>
+      </w:r>
+      <w:r>
+        <w:rPr>
+          <w:rFonts w:ascii="Times New Roman" w:hAnsi="Times New Roman" w:cs="Times New Roman"/>
+          <w:sz w:val="24"/>
+          <w:szCs w:val="24"/>
+        </w:rPr>
+        <w:t xml:space="preserve"> </w:t>
+      </w:r>
+    </w:p>
+    <w:p>
+      <w:pPr>
+        <w:pStyle w:val="Prrafodelista"/>
+        <w:numPr>
+          <w:ilvl w:val="0"/>
+          <w:numId w:val="2"/>
+        </w:numPr>
+        <w:spacing w:line="360" w:lineRule="auto"/>
+        <w:rPr>
+          <w:rFonts w:ascii="Times New Roman" w:hAnsi="Times New Roman" w:cs="Times New Roman"/>
+          <w:sz w:val="24"/>
+          <w:szCs w:val="24"/>
+        </w:rPr>
+      </w:pPr>
+      <w:r>
+        <w:rPr>
+          <w:rFonts w:ascii="Times New Roman" w:hAnsi="Times New Roman" w:cs="Times New Roman"/>
+          <w:sz w:val="24"/>
+          <w:szCs w:val="24"/>
+          <w:highlight w:val="green"/>
+        </w:rPr>
+        <w:t xml:space="preserve">Cantidad de tiempo </w:t>
+      </w:r>
+      <w:r>
+        <w:rPr>
+          <w:rFonts w:ascii="Times New Roman" w:hAnsi="Times New Roman" w:cs="Times New Roman"/>
+          <w:sz w:val="24"/>
+          <w:szCs w:val="24"/>
+          <w:highlight w:val="green"/>
+        </w:rPr>
+        <w:t>promedio</w:t>
+      </w:r>
+      <w:r>
+        <w:rPr>
+          <w:rFonts w:ascii="Times New Roman" w:hAnsi="Times New Roman" w:cs="Times New Roman"/>
+          <w:sz w:val="24"/>
+          <w:szCs w:val="24"/>
+          <w:highlight w:val="green"/>
+        </w:rPr>
+        <w:t xml:space="preserve"> de solicitud</w:t>
+      </w:r>
+      <w:r>
+        <w:rPr>
+          <w:rFonts w:ascii="Times New Roman" w:hAnsi="Times New Roman" w:cs="Times New Roman"/>
+          <w:sz w:val="24"/>
+          <w:szCs w:val="24"/>
+          <w:highlight w:val="green"/>
+        </w:rPr>
+        <w:t xml:space="preserve"> </w:t>
+      </w:r>
+      <w:r>
+        <w:rPr>
+          <w:rFonts w:ascii="Times New Roman" w:hAnsi="Times New Roman" w:cs="Times New Roman"/>
+          <w:sz w:val="24"/>
+          <w:szCs w:val="24"/>
+        </w:rPr>
+        <w:t xml:space="preserve">de cada </w:t>
+      </w:r>
+      <w:r>
+        <w:rPr>
+          <w:rFonts w:ascii="Times New Roman" w:hAnsi="Times New Roman" w:cs="Times New Roman"/>
+          <w:sz w:val="24"/>
+          <w:szCs w:val="24"/>
+          <w:highlight w:val="yellow"/>
+        </w:rPr>
+        <w:t>centro de costo</w:t>
+      </w:r>
+      <w:r>
+        <w:rPr>
+          <w:rFonts w:ascii="Times New Roman" w:hAnsi="Times New Roman" w:cs="Times New Roman"/>
+          <w:sz w:val="24"/>
+          <w:szCs w:val="24"/>
+        </w:rPr>
+        <w:t xml:space="preserve"> </w:t>
+      </w:r>
+      <w:r>
+        <w:rPr>
+          <w:rFonts w:ascii="Times New Roman" w:hAnsi="Times New Roman" w:cs="Times New Roman"/>
+          <w:sz w:val="24"/>
+          <w:szCs w:val="24"/>
+        </w:rPr>
+        <w:t xml:space="preserve">que pasa </w:t>
+      </w:r>
+      <w:r>
+        <w:rPr>
+          <w:rFonts w:ascii="Times New Roman" w:hAnsi="Times New Roman" w:cs="Times New Roman"/>
+          <w:sz w:val="24"/>
+          <w:szCs w:val="24"/>
+        </w:rPr>
+        <w:t xml:space="preserve">por </w:t>
+      </w:r>
+      <w:r>
+        <w:rPr>
+          <w:rFonts w:ascii="Times New Roman" w:hAnsi="Times New Roman" w:cs="Times New Roman"/>
+          <w:sz w:val="24"/>
+          <w:szCs w:val="24"/>
+        </w:rPr>
+        <w:t xml:space="preserve">cada </w:t>
+      </w:r>
+      <w:r>
+        <w:rPr>
+          <w:rFonts w:ascii="Times New Roman" w:hAnsi="Times New Roman" w:cs="Times New Roman"/>
+          <w:sz w:val="24"/>
+          <w:szCs w:val="24"/>
+          <w:highlight w:val="yellow"/>
+        </w:rPr>
+        <w:t>estado</w:t>
+      </w:r>
+      <w:r>
+        <w:rPr>
+          <w:rFonts w:ascii="Times New Roman" w:hAnsi="Times New Roman" w:cs="Times New Roman"/>
+          <w:sz w:val="24"/>
+          <w:szCs w:val="24"/>
+        </w:rPr>
+        <w:t xml:space="preserve"> </w:t>
+      </w:r>
+      <w:r>
+        <w:rPr>
+          <w:rFonts w:ascii="Times New Roman" w:hAnsi="Times New Roman" w:cs="Times New Roman"/>
+          <w:sz w:val="24"/>
+          <w:szCs w:val="24"/>
+        </w:rPr>
+        <w:t xml:space="preserve">en un </w:t>
+      </w:r>
+      <w:r>
+        <w:rPr>
+          <w:rFonts w:ascii="Times New Roman" w:hAnsi="Times New Roman" w:cs="Times New Roman"/>
+          <w:sz w:val="24"/>
+          <w:szCs w:val="24"/>
+          <w:highlight w:val="yellow"/>
+        </w:rPr>
+        <w:t>tiempo</w:t>
+      </w:r>
+      <w:r>
+        <w:rPr>
+          <w:rFonts w:ascii="Times New Roman" w:hAnsi="Times New Roman" w:cs="Times New Roman"/>
+          <w:sz w:val="24"/>
+          <w:szCs w:val="24"/>
+        </w:rPr>
+        <w:t xml:space="preserve"> determinado.</w:t>
+      </w:r>
+    </w:p>
+    <w:p>
+      <w:pPr>
+        <w:pStyle w:val="Prrafodelista"/>
+        <w:numPr>
+          <w:ilvl w:val="0"/>
+          <w:numId w:val="2"/>
+        </w:numPr>
+        <w:spacing w:line="360" w:lineRule="auto"/>
+        <w:rPr>
+          <w:rFonts w:ascii="Times New Roman" w:hAnsi="Times New Roman" w:cs="Times New Roman"/>
+          <w:b/>
+          <w:sz w:val="24"/>
+          <w:szCs w:val="24"/>
+        </w:rPr>
+      </w:pPr>
+      <w:r>
+        <w:rPr>
+          <w:rFonts w:ascii="Times New Roman" w:hAnsi="Times New Roman" w:cs="Times New Roman"/>
+          <w:sz w:val="24"/>
+          <w:szCs w:val="24"/>
+          <w:highlight w:val="green"/>
+        </w:rPr>
+        <w:t>Cantidad de obras atendidas</w:t>
+      </w:r>
+      <w:r>
+        <w:rPr>
+          <w:rFonts w:ascii="Times New Roman" w:hAnsi="Times New Roman" w:cs="Times New Roman"/>
+          <w:sz w:val="24"/>
+          <w:szCs w:val="24"/>
+        </w:rPr>
+        <w:t xml:space="preserve"> </w:t>
+      </w:r>
+      <w:r>
+        <w:rPr>
+          <w:rFonts w:ascii="Times New Roman" w:hAnsi="Times New Roman" w:cs="Times New Roman"/>
+          <w:sz w:val="24"/>
+          <w:szCs w:val="24"/>
+        </w:rPr>
+        <w:t xml:space="preserve">por cada </w:t>
+      </w:r>
+      <w:r>
+        <w:rPr>
+          <w:rFonts w:ascii="Times New Roman" w:hAnsi="Times New Roman" w:cs="Times New Roman"/>
+          <w:sz w:val="24"/>
+          <w:szCs w:val="24"/>
+          <w:highlight w:val="yellow"/>
+        </w:rPr>
+        <w:t>obrero</w:t>
+      </w:r>
+      <w:r>
+        <w:rPr>
+          <w:rFonts w:ascii="Times New Roman" w:hAnsi="Times New Roman" w:cs="Times New Roman"/>
+          <w:sz w:val="24"/>
+          <w:szCs w:val="24"/>
+        </w:rPr>
+        <w:t xml:space="preserve"> en cada </w:t>
+      </w:r>
+      <w:r>
+        <w:rPr>
+          <w:rFonts w:ascii="Times New Roman" w:hAnsi="Times New Roman" w:cs="Times New Roman"/>
+          <w:sz w:val="24"/>
+          <w:szCs w:val="24"/>
+          <w:highlight w:val="yellow"/>
+        </w:rPr>
+        <w:t>área</w:t>
+      </w:r>
+      <w:r>
+        <w:rPr>
+          <w:rFonts w:ascii="Times New Roman" w:hAnsi="Times New Roman" w:cs="Times New Roman"/>
+          <w:sz w:val="24"/>
+          <w:szCs w:val="24"/>
+        </w:rPr>
+        <w:t xml:space="preserve"> de mantenimiento en un </w:t>
+      </w:r>
+      <w:r>
+        <w:rPr>
+          <w:rFonts w:ascii="Times New Roman" w:hAnsi="Times New Roman" w:cs="Times New Roman"/>
+          <w:sz w:val="24"/>
+          <w:szCs w:val="24"/>
+          <w:highlight w:val="yellow"/>
+        </w:rPr>
+        <w:t>tiempo</w:t>
+      </w:r>
+      <w:r>
+        <w:rPr>
+          <w:rFonts w:ascii="Times New Roman" w:hAnsi="Times New Roman" w:cs="Times New Roman"/>
+          <w:sz w:val="24"/>
+          <w:szCs w:val="24"/>
+        </w:rPr>
+        <w:t xml:space="preserve"> determinado.</w:t>
+      </w:r>
+    </w:p>
+    <w:p>
+      <w:pPr>
+        <w:pStyle w:val="Prrafodelista"/>
+        <w:numPr>
+          <w:ilvl w:val="0"/>
+          <w:numId w:val="2"/>
+        </w:numPr>
+        <w:spacing w:line="360" w:lineRule="auto"/>
+        <w:rPr>
+          <w:rFonts w:ascii="Times New Roman" w:hAnsi="Times New Roman" w:cs="Times New Roman"/>
+          <w:b/>
+          <w:sz w:val="24"/>
+          <w:szCs w:val="24"/>
+        </w:rPr>
+      </w:pPr>
+      <w:r>
+        <w:rPr>
+          <w:rFonts w:ascii="Times New Roman" w:hAnsi="Times New Roman" w:cs="Times New Roman"/>
+          <w:sz w:val="24"/>
+          <w:szCs w:val="24"/>
+          <w:highlight w:val="green"/>
+        </w:rPr>
+        <w:t>Cantidad de material usado</w:t>
+      </w:r>
+      <w:r>
+        <w:rPr>
+          <w:rFonts w:ascii="Times New Roman" w:hAnsi="Times New Roman" w:cs="Times New Roman"/>
+          <w:sz w:val="24"/>
+          <w:szCs w:val="24"/>
+        </w:rPr>
+        <w:t xml:space="preserve"> por cada </w:t>
+      </w:r>
+      <w:r>
+        <w:rPr>
+          <w:rFonts w:ascii="Times New Roman" w:hAnsi="Times New Roman" w:cs="Times New Roman"/>
+          <w:sz w:val="24"/>
+          <w:szCs w:val="24"/>
+          <w:highlight w:val="yellow"/>
+        </w:rPr>
+        <w:t>servicio</w:t>
+      </w:r>
+      <w:r>
+        <w:rPr>
+          <w:rFonts w:ascii="Times New Roman" w:hAnsi="Times New Roman" w:cs="Times New Roman"/>
+          <w:sz w:val="24"/>
+          <w:szCs w:val="24"/>
+        </w:rPr>
+        <w:t xml:space="preserve"> en cada </w:t>
+      </w:r>
+      <w:r>
+        <w:rPr>
+          <w:rFonts w:ascii="Times New Roman" w:hAnsi="Times New Roman" w:cs="Times New Roman"/>
+          <w:sz w:val="24"/>
+          <w:szCs w:val="24"/>
+          <w:highlight w:val="yellow"/>
+        </w:rPr>
+        <w:t>mes</w:t>
+      </w:r>
+      <w:r>
+        <w:rPr>
+          <w:rFonts w:ascii="Times New Roman" w:hAnsi="Times New Roman" w:cs="Times New Roman"/>
+          <w:sz w:val="24"/>
+          <w:szCs w:val="24"/>
+        </w:rPr>
+        <w:t>.</w:t>
+      </w:r>
+    </w:p>
+    <w:p>
+      <w:pPr>
+        <w:pStyle w:val="Prrafodelista"/>
+        <w:numPr>
+          <w:ilvl w:val="0"/>
+          <w:numId w:val="2"/>
+        </w:numPr>
+        <w:spacing w:line="360" w:lineRule="auto"/>
+        <w:rPr>
+          <w:rFonts w:ascii="Times New Roman" w:hAnsi="Times New Roman" w:cs="Times New Roman"/>
+          <w:b/>
+          <w:sz w:val="24"/>
+          <w:szCs w:val="24"/>
+        </w:rPr>
+      </w:pPr>
+      <w:r>
+        <w:rPr>
+          <w:rFonts w:ascii="Times New Roman" w:hAnsi="Times New Roman" w:cs="Times New Roman"/>
+          <w:sz w:val="24"/>
+          <w:szCs w:val="24"/>
+          <w:highlight w:val="green"/>
+        </w:rPr>
+        <w:t>Porcentaje</w:t>
+      </w:r>
+      <w:r>
+        <w:rPr>
+          <w:rFonts w:ascii="Times New Roman" w:hAnsi="Times New Roman" w:cs="Times New Roman"/>
+          <w:color w:val="FF0000"/>
+          <w:sz w:val="24"/>
+          <w:szCs w:val="24"/>
+          <w:highlight w:val="green"/>
+        </w:rPr>
+        <w:t xml:space="preserve"> </w:t>
+      </w:r>
+      <w:r>
+        <w:rPr>
+          <w:rFonts w:ascii="Times New Roman" w:hAnsi="Times New Roman" w:cs="Times New Roman"/>
+          <w:sz w:val="24"/>
+          <w:szCs w:val="24"/>
+          <w:highlight w:val="green"/>
+        </w:rPr>
+        <w:t xml:space="preserve">de tiempo </w:t>
+      </w:r>
+      <w:r>
+        <w:rPr>
+          <w:rFonts w:ascii="Times New Roman" w:hAnsi="Times New Roman" w:cs="Times New Roman"/>
+          <w:sz w:val="24"/>
+          <w:szCs w:val="24"/>
+          <w:highlight w:val="green"/>
+        </w:rPr>
+        <w:t>de ocupación</w:t>
+      </w:r>
+      <w:r>
+        <w:rPr>
+          <w:rFonts w:ascii="Times New Roman" w:hAnsi="Times New Roman" w:cs="Times New Roman"/>
+          <w:sz w:val="24"/>
+          <w:szCs w:val="24"/>
+        </w:rPr>
+        <w:t xml:space="preserve"> </w:t>
+      </w:r>
+      <w:r>
+        <w:rPr>
+          <w:rFonts w:ascii="Times New Roman" w:hAnsi="Times New Roman" w:cs="Times New Roman"/>
+          <w:sz w:val="24"/>
+          <w:szCs w:val="24"/>
+        </w:rPr>
+        <w:t xml:space="preserve">de </w:t>
+      </w:r>
+      <w:r>
+        <w:rPr>
+          <w:rFonts w:ascii="Times New Roman" w:hAnsi="Times New Roman" w:cs="Times New Roman"/>
+          <w:sz w:val="24"/>
+          <w:szCs w:val="24"/>
+        </w:rPr>
+        <w:t xml:space="preserve">cada </w:t>
+      </w:r>
+      <w:r>
+        <w:rPr>
+          <w:rFonts w:ascii="Times New Roman" w:hAnsi="Times New Roman" w:cs="Times New Roman"/>
+          <w:sz w:val="24"/>
+          <w:szCs w:val="24"/>
+          <w:highlight w:val="yellow"/>
+        </w:rPr>
+        <w:t>obrero</w:t>
+      </w:r>
+      <w:r>
+        <w:rPr>
+          <w:rFonts w:ascii="Times New Roman" w:hAnsi="Times New Roman" w:cs="Times New Roman"/>
+          <w:sz w:val="24"/>
+          <w:szCs w:val="24"/>
+        </w:rPr>
+        <w:t xml:space="preserve"> en cada </w:t>
+      </w:r>
+      <w:r>
+        <w:rPr>
+          <w:rFonts w:ascii="Times New Roman" w:hAnsi="Times New Roman" w:cs="Times New Roman"/>
+          <w:sz w:val="24"/>
+          <w:szCs w:val="24"/>
+          <w:highlight w:val="yellow"/>
+        </w:rPr>
+        <w:t>servicio</w:t>
+      </w:r>
+      <w:r>
+        <w:rPr>
+          <w:rFonts w:ascii="Times New Roman" w:hAnsi="Times New Roman" w:cs="Times New Roman"/>
+          <w:sz w:val="24"/>
+          <w:szCs w:val="24"/>
+        </w:rPr>
+        <w:t xml:space="preserve"> en un </w:t>
+      </w:r>
+      <w:r>
+        <w:rPr>
+          <w:rFonts w:ascii="Times New Roman" w:hAnsi="Times New Roman" w:cs="Times New Roman"/>
+          <w:sz w:val="24"/>
+          <w:szCs w:val="24"/>
+          <w:highlight w:val="yellow"/>
+        </w:rPr>
+        <w:t>tiempo</w:t>
+      </w:r>
+      <w:r>
+        <w:rPr>
+          <w:rFonts w:ascii="Times New Roman" w:hAnsi="Times New Roman" w:cs="Times New Roman"/>
+          <w:sz w:val="24"/>
+          <w:szCs w:val="24"/>
+        </w:rPr>
+        <w:t xml:space="preserve"> determinado.  </w:t>
+      </w:r>
+    </w:p>
+    <w:p>
+      <w:pPr>
+        <w:pStyle w:val="Prrafodelista"/>
+        <w:numPr>
+          <w:ilvl w:val="0"/>
+          <w:numId w:val="2"/>
+        </w:numPr>
+        <w:spacing w:line="360" w:lineRule="auto"/>
+        <w:rPr>
+          <w:rFonts w:ascii="Times New Roman" w:hAnsi="Times New Roman" w:cs="Times New Roman"/>
+          <w:b/>
+          <w:sz w:val="24"/>
+          <w:szCs w:val="24"/>
+        </w:rPr>
+      </w:pPr>
+      <w:r>
+        <w:rPr>
+          <w:rFonts w:ascii="Times New Roman" w:hAnsi="Times New Roman" w:cs="Times New Roman"/>
+          <w:sz w:val="24"/>
+          <w:szCs w:val="24"/>
+          <w:highlight w:val="green"/>
+        </w:rPr>
+        <w:t>Cantidad de obras atendidas</w:t>
+      </w:r>
+      <w:r>
+        <w:rPr>
+          <w:rFonts w:ascii="Times New Roman" w:hAnsi="Times New Roman" w:cs="Times New Roman"/>
+          <w:sz w:val="24"/>
+          <w:szCs w:val="24"/>
+        </w:rPr>
+        <w:t xml:space="preserve"> por cada </w:t>
+      </w:r>
+      <w:r>
+        <w:rPr>
+          <w:rFonts w:ascii="Times New Roman" w:hAnsi="Times New Roman" w:cs="Times New Roman"/>
+          <w:sz w:val="24"/>
+          <w:szCs w:val="24"/>
+          <w:highlight w:val="yellow"/>
+        </w:rPr>
+        <w:t>obrero</w:t>
+      </w:r>
+      <w:r>
+        <w:rPr>
+          <w:rFonts w:ascii="Times New Roman" w:hAnsi="Times New Roman" w:cs="Times New Roman"/>
+          <w:sz w:val="24"/>
+          <w:szCs w:val="24"/>
+        </w:rPr>
+        <w:t xml:space="preserve"> </w:t>
+      </w:r>
+      <w:r>
+        <w:rPr>
+          <w:rFonts w:ascii="Times New Roman" w:hAnsi="Times New Roman" w:cs="Times New Roman"/>
+          <w:sz w:val="24"/>
+          <w:szCs w:val="24"/>
+        </w:rPr>
+        <w:t xml:space="preserve"> en</w:t>
+      </w:r>
+      <w:r>
+        <w:rPr>
+          <w:rFonts w:ascii="Times New Roman" w:hAnsi="Times New Roman" w:cs="Times New Roman"/>
+          <w:sz w:val="24"/>
+          <w:szCs w:val="24"/>
+        </w:rPr>
+        <w:t xml:space="preserve"> cada </w:t>
+      </w:r>
+      <w:r>
+        <w:rPr>
+          <w:rFonts w:ascii="Times New Roman" w:hAnsi="Times New Roman" w:cs="Times New Roman"/>
+          <w:sz w:val="24"/>
+          <w:szCs w:val="24"/>
+          <w:highlight w:val="yellow"/>
+        </w:rPr>
+        <w:t>servicio</w:t>
+      </w:r>
+      <w:r>
+        <w:rPr>
+          <w:rFonts w:ascii="Times New Roman" w:hAnsi="Times New Roman" w:cs="Times New Roman"/>
+          <w:sz w:val="24"/>
+          <w:szCs w:val="24"/>
+        </w:rPr>
+        <w:t xml:space="preserve"> simultaneo en</w:t>
+      </w:r>
+      <w:r>
+        <w:rPr>
+          <w:rFonts w:ascii="Times New Roman" w:hAnsi="Times New Roman" w:cs="Times New Roman"/>
+          <w:sz w:val="24"/>
+          <w:szCs w:val="24"/>
+        </w:rPr>
+        <w:t xml:space="preserve"> un </w:t>
+      </w:r>
+      <w:r>
+        <w:rPr>
+          <w:rFonts w:ascii="Times New Roman" w:hAnsi="Times New Roman" w:cs="Times New Roman"/>
+          <w:sz w:val="24"/>
+          <w:szCs w:val="24"/>
+          <w:highlight w:val="yellow"/>
+        </w:rPr>
+        <w:t>tiempo</w:t>
+      </w:r>
+      <w:r>
+        <w:rPr>
+          <w:rFonts w:ascii="Times New Roman" w:hAnsi="Times New Roman" w:cs="Times New Roman"/>
+          <w:sz w:val="24"/>
+          <w:szCs w:val="24"/>
+        </w:rPr>
+        <w:t xml:space="preserve"> determinado.  </w:t>
+      </w:r>
+    </w:p>
+    <w:p>
+      <w:pPr>
+        <w:pStyle w:val="Prrafodelista"/>
+        <w:numPr>
+          <w:ilvl w:val="0"/>
+          <w:numId w:val="2"/>
+        </w:numPr>
+        <w:spacing w:line="360" w:lineRule="auto"/>
+        <w:rPr>
+          <w:rFonts w:ascii="Times New Roman" w:hAnsi="Times New Roman" w:cs="Times New Roman"/>
+          <w:sz w:val="24"/>
+          <w:szCs w:val="24"/>
+        </w:rPr>
+      </w:pPr>
+      <w:r>
+        <w:rPr>
+          <w:rFonts w:ascii="Times New Roman" w:hAnsi="Times New Roman" w:cs="Times New Roman"/>
+          <w:sz w:val="24"/>
+          <w:szCs w:val="24"/>
+          <w:highlight w:val="green"/>
+        </w:rPr>
+        <w:t>Cantidad de tiempo transcurrido</w:t>
+      </w:r>
+      <w:r>
+        <w:rPr>
+          <w:rFonts w:ascii="Times New Roman" w:hAnsi="Times New Roman" w:cs="Times New Roman"/>
+          <w:sz w:val="24"/>
+          <w:szCs w:val="24"/>
+        </w:rPr>
+        <w:t xml:space="preserve"> </w:t>
+      </w:r>
+      <w:r>
+        <w:rPr>
+          <w:rFonts w:ascii="Times New Roman" w:hAnsi="Times New Roman" w:cs="Times New Roman"/>
+          <w:sz w:val="24"/>
+          <w:szCs w:val="24"/>
+        </w:rPr>
+        <w:t xml:space="preserve">entre cada </w:t>
+      </w:r>
+      <w:r>
+        <w:rPr>
+          <w:rFonts w:ascii="Times New Roman" w:hAnsi="Times New Roman" w:cs="Times New Roman"/>
+          <w:sz w:val="24"/>
+          <w:szCs w:val="24"/>
+          <w:highlight w:val="yellow"/>
+        </w:rPr>
+        <w:t>falla</w:t>
+      </w:r>
+      <w:r>
+        <w:rPr>
+          <w:rFonts w:ascii="Times New Roman" w:hAnsi="Times New Roman" w:cs="Times New Roman"/>
+          <w:sz w:val="24"/>
+          <w:szCs w:val="24"/>
+        </w:rPr>
+        <w:t xml:space="preserve"> por cada </w:t>
+      </w:r>
+      <w:r>
+        <w:rPr>
+          <w:rFonts w:ascii="Times New Roman" w:hAnsi="Times New Roman" w:cs="Times New Roman"/>
+          <w:sz w:val="24"/>
+          <w:szCs w:val="24"/>
+          <w:highlight w:val="yellow"/>
+        </w:rPr>
+        <w:t>localidad</w:t>
+      </w:r>
+      <w:r>
+        <w:rPr>
+          <w:rFonts w:ascii="Times New Roman" w:hAnsi="Times New Roman" w:cs="Times New Roman"/>
+          <w:sz w:val="24"/>
+          <w:szCs w:val="24"/>
+        </w:rPr>
+        <w:t xml:space="preserve"> en un </w:t>
+      </w:r>
+      <w:r>
+        <w:rPr>
+          <w:rFonts w:ascii="Times New Roman" w:hAnsi="Times New Roman" w:cs="Times New Roman"/>
+          <w:sz w:val="24"/>
+          <w:szCs w:val="24"/>
+          <w:highlight w:val="yellow"/>
+        </w:rPr>
+        <w:t>tiempo</w:t>
+      </w:r>
+      <w:r>
+        <w:rPr>
+          <w:rFonts w:ascii="Times New Roman" w:hAnsi="Times New Roman" w:cs="Times New Roman"/>
+          <w:sz w:val="24"/>
+          <w:szCs w:val="24"/>
+        </w:rPr>
+        <w:t xml:space="preserve"> determinado.</w:t>
+      </w:r>
+    </w:p>
+    <w:p>
+      <w:pPr>
+        <w:pStyle w:val="Prrafodelista"/>
+        <w:numPr>
+          <w:ilvl w:val="0"/>
+          <w:numId w:val="2"/>
+        </w:numPr>
+        <w:spacing w:line="360" w:lineRule="auto"/>
+        <w:rPr>
+          <w:rFonts w:ascii="Times New Roman" w:hAnsi="Times New Roman" w:cs="Times New Roman"/>
+          <w:sz w:val="24"/>
+          <w:szCs w:val="24"/>
+        </w:rPr>
+      </w:pPr>
+      <w:r>
+        <w:rPr>
+          <w:rFonts w:ascii="Times New Roman" w:hAnsi="Times New Roman" w:cs="Times New Roman"/>
+          <w:sz w:val="24"/>
+          <w:szCs w:val="24"/>
+          <w:highlight w:val="green"/>
+        </w:rPr>
+        <w:lastRenderedPageBreak/>
+        <w:t>Porcentaje de solicitudes hechas</w:t>
+      </w:r>
+      <w:r>
+        <w:rPr>
+          <w:rFonts w:ascii="Times New Roman" w:hAnsi="Times New Roman" w:cs="Times New Roman"/>
+          <w:sz w:val="24"/>
+          <w:szCs w:val="24"/>
+        </w:rPr>
+        <w:t xml:space="preserve"> por cada </w:t>
+      </w:r>
+      <w:r>
+        <w:rPr>
+          <w:rFonts w:ascii="Times New Roman" w:hAnsi="Times New Roman" w:cs="Times New Roman"/>
+          <w:sz w:val="24"/>
+          <w:szCs w:val="24"/>
+          <w:highlight w:val="yellow"/>
+        </w:rPr>
+        <w:t>centro de costo</w:t>
+      </w:r>
+      <w:r>
+        <w:rPr>
+          <w:rFonts w:ascii="Times New Roman" w:hAnsi="Times New Roman" w:cs="Times New Roman"/>
+          <w:sz w:val="24"/>
+          <w:szCs w:val="24"/>
+        </w:rPr>
+        <w:t xml:space="preserve"> en un </w:t>
+      </w:r>
+      <w:r>
+        <w:rPr>
+          <w:rFonts w:ascii="Times New Roman" w:hAnsi="Times New Roman" w:cs="Times New Roman"/>
+          <w:sz w:val="24"/>
+          <w:szCs w:val="24"/>
+          <w:highlight w:val="yellow"/>
+        </w:rPr>
+        <w:t>tiempo</w:t>
+      </w:r>
+      <w:r>
+        <w:rPr>
+          <w:rFonts w:ascii="Times New Roman" w:hAnsi="Times New Roman" w:cs="Times New Roman"/>
+          <w:sz w:val="24"/>
+          <w:szCs w:val="24"/>
+        </w:rPr>
+        <w:t xml:space="preserve"> determinado.</w:t>
+      </w:r>
+    </w:p>
+    <w:p>
+      <w:pPr>
+        <w:pStyle w:val="Prrafodelista"/>
+        <w:numPr>
+          <w:ilvl w:val="0"/>
+          <w:numId w:val="2"/>
+        </w:numPr>
+        <w:spacing w:line="360" w:lineRule="auto"/>
+        <w:rPr>
+          <w:rFonts w:ascii="Times New Roman" w:hAnsi="Times New Roman" w:cs="Times New Roman"/>
+          <w:sz w:val="24"/>
+          <w:szCs w:val="24"/>
+        </w:rPr>
+      </w:pPr>
+      <w:r>
+        <w:rPr>
+          <w:rFonts w:ascii="Times New Roman" w:hAnsi="Times New Roman" w:cs="Times New Roman"/>
+          <w:sz w:val="24"/>
+          <w:szCs w:val="24"/>
+          <w:highlight w:val="green"/>
+        </w:rPr>
+        <w:t>Cantidad de obras atendidas</w:t>
+      </w:r>
+      <w:r>
+        <w:rPr>
+          <w:rFonts w:ascii="Times New Roman" w:hAnsi="Times New Roman" w:cs="Times New Roman"/>
+          <w:sz w:val="24"/>
+          <w:szCs w:val="24"/>
+        </w:rPr>
+        <w:t xml:space="preserve">  por  cada </w:t>
+      </w:r>
+      <w:r>
+        <w:rPr>
+          <w:rFonts w:ascii="Times New Roman" w:hAnsi="Times New Roman" w:cs="Times New Roman"/>
+          <w:sz w:val="24"/>
+          <w:szCs w:val="24"/>
+          <w:highlight w:val="yellow"/>
+        </w:rPr>
+        <w:t>área</w:t>
+      </w:r>
+      <w:r>
+        <w:rPr>
+          <w:rFonts w:ascii="Times New Roman" w:hAnsi="Times New Roman" w:cs="Times New Roman"/>
+          <w:sz w:val="24"/>
+          <w:szCs w:val="24"/>
+        </w:rPr>
+        <w:t xml:space="preserve"> de mantenimiento a cada </w:t>
+      </w:r>
+      <w:r>
+        <w:rPr>
+          <w:rFonts w:ascii="Times New Roman" w:hAnsi="Times New Roman" w:cs="Times New Roman"/>
+          <w:sz w:val="24"/>
+          <w:szCs w:val="24"/>
+          <w:highlight w:val="yellow"/>
+        </w:rPr>
+        <w:t>localidad</w:t>
+      </w:r>
+      <w:r>
+        <w:rPr>
+          <w:rFonts w:ascii="Times New Roman" w:hAnsi="Times New Roman" w:cs="Times New Roman"/>
+          <w:sz w:val="24"/>
+          <w:szCs w:val="24"/>
+        </w:rPr>
+        <w:t xml:space="preserve"> en un </w:t>
+      </w:r>
+      <w:r>
+        <w:rPr>
+          <w:rFonts w:ascii="Times New Roman" w:hAnsi="Times New Roman" w:cs="Times New Roman"/>
+          <w:sz w:val="24"/>
+          <w:szCs w:val="24"/>
+          <w:highlight w:val="yellow"/>
+        </w:rPr>
+        <w:t>tiempo</w:t>
+      </w:r>
+      <w:r>
+        <w:rPr>
+          <w:rFonts w:ascii="Times New Roman" w:hAnsi="Times New Roman" w:cs="Times New Roman"/>
+          <w:sz w:val="24"/>
+          <w:szCs w:val="24"/>
+        </w:rPr>
+        <w:t xml:space="preserve"> determinado.</w:t>
+      </w:r>
+    </w:p>
+    <w:p>
+      <w:pPr>
+        <w:pStyle w:val="Prrafodelista"/>
+        <w:numPr>
+          <w:ilvl w:val="0"/>
+          <w:numId w:val="2"/>
+        </w:numPr>
+        <w:spacing w:line="360" w:lineRule="auto"/>
+        <w:rPr>
+          <w:rFonts w:ascii="Times New Roman" w:hAnsi="Times New Roman" w:cs="Times New Roman"/>
+          <w:sz w:val="24"/>
+          <w:szCs w:val="24"/>
+        </w:rPr>
+      </w:pPr>
+      <w:r>
+        <w:rPr>
+          <w:rFonts w:ascii="Times New Roman" w:hAnsi="Times New Roman" w:cs="Times New Roman"/>
+          <w:sz w:val="24"/>
+          <w:szCs w:val="24"/>
+          <w:highlight w:val="green"/>
+        </w:rPr>
+        <w:t>Cantidad de materiales y mano de obra</w:t>
+      </w:r>
+      <w:r>
+        <w:rPr>
+          <w:rFonts w:ascii="Times New Roman" w:hAnsi="Times New Roman" w:cs="Times New Roman"/>
+          <w:sz w:val="24"/>
+          <w:szCs w:val="24"/>
+        </w:rPr>
+        <w:t xml:space="preserve"> usados por </w:t>
+      </w:r>
+      <w:r>
+        <w:rPr>
+          <w:rFonts w:ascii="Times New Roman" w:hAnsi="Times New Roman" w:cs="Times New Roman"/>
+          <w:sz w:val="24"/>
+          <w:szCs w:val="24"/>
+          <w:highlight w:val="yellow"/>
+        </w:rPr>
+        <w:t>servicio</w:t>
+      </w:r>
+      <w:r>
+        <w:rPr>
+          <w:rFonts w:ascii="Times New Roman" w:hAnsi="Times New Roman" w:cs="Times New Roman"/>
+          <w:sz w:val="24"/>
+          <w:szCs w:val="24"/>
+        </w:rPr>
+        <w:t xml:space="preserve"> por </w:t>
+      </w:r>
+      <w:r>
+        <w:rPr>
+          <w:rFonts w:ascii="Times New Roman" w:hAnsi="Times New Roman" w:cs="Times New Roman"/>
+          <w:sz w:val="24"/>
+          <w:szCs w:val="24"/>
+          <w:highlight w:val="yellow"/>
+        </w:rPr>
+        <w:t>localidad</w:t>
+      </w:r>
+      <w:r>
+        <w:rPr>
+          <w:rFonts w:ascii="Times New Roman" w:hAnsi="Times New Roman" w:cs="Times New Roman"/>
+          <w:sz w:val="24"/>
+          <w:szCs w:val="24"/>
+        </w:rPr>
+        <w:t xml:space="preserve">  en un </w:t>
+      </w:r>
+      <w:r>
+        <w:rPr>
+          <w:rFonts w:ascii="Times New Roman" w:hAnsi="Times New Roman" w:cs="Times New Roman"/>
+          <w:sz w:val="24"/>
+          <w:szCs w:val="24"/>
+          <w:highlight w:val="yellow"/>
+        </w:rPr>
+        <w:t>tiempo</w:t>
+      </w:r>
+      <w:r>
+        <w:rPr>
+          <w:rFonts w:ascii="Times New Roman" w:hAnsi="Times New Roman" w:cs="Times New Roman"/>
+          <w:sz w:val="24"/>
+          <w:szCs w:val="24"/>
+        </w:rPr>
+        <w:t xml:space="preserve"> </w:t>
+      </w:r>
+      <w:r>
+        <w:rPr>
+          <w:rFonts w:ascii="Times New Roman" w:hAnsi="Times New Roman" w:cs="Times New Roman"/>
+          <w:sz w:val="24"/>
+          <w:szCs w:val="24"/>
+        </w:rPr>
+        <w:t>determinado.</w:t>
+      </w:r>
+    </w:p>
+    <w:p>
+      <w:pPr>
+        <w:pStyle w:val="Prrafodelista"/>
+        <w:numPr>
+          <w:ilvl w:val="0"/>
+          <w:numId w:val="2"/>
+        </w:numPr>
+        <w:spacing w:line="360" w:lineRule="auto"/>
+        <w:rPr>
+          <w:rFonts w:ascii="Times New Roman" w:hAnsi="Times New Roman" w:cs="Times New Roman"/>
+          <w:sz w:val="24"/>
+          <w:szCs w:val="24"/>
+        </w:rPr>
+      </w:pPr>
+      <w:r>
+        <w:rPr>
+          <w:rFonts w:ascii="Times New Roman" w:hAnsi="Times New Roman" w:cs="Times New Roman"/>
+          <w:sz w:val="24"/>
+          <w:szCs w:val="24"/>
+          <w:highlight w:val="green"/>
+        </w:rPr>
+        <w:t>Cantidad de solicitudes</w:t>
+      </w:r>
+      <w:r>
+        <w:rPr>
+          <w:rFonts w:ascii="Times New Roman" w:hAnsi="Times New Roman" w:cs="Times New Roman"/>
+          <w:sz w:val="24"/>
+          <w:szCs w:val="24"/>
+        </w:rPr>
+        <w:t xml:space="preserve"> </w:t>
+      </w:r>
+      <w:r>
+        <w:rPr>
+          <w:rFonts w:ascii="Times New Roman" w:hAnsi="Times New Roman" w:cs="Times New Roman"/>
+          <w:sz w:val="24"/>
+          <w:szCs w:val="24"/>
+        </w:rPr>
+        <w:t xml:space="preserve">por </w:t>
+      </w:r>
+      <w:r>
+        <w:rPr>
+          <w:rFonts w:ascii="Times New Roman" w:hAnsi="Times New Roman" w:cs="Times New Roman"/>
+          <w:sz w:val="24"/>
+          <w:szCs w:val="24"/>
+          <w:highlight w:val="yellow"/>
+        </w:rPr>
+        <w:t>estado</w:t>
+      </w:r>
+      <w:r>
+        <w:rPr>
+          <w:rFonts w:ascii="Times New Roman" w:hAnsi="Times New Roman" w:cs="Times New Roman"/>
+          <w:sz w:val="24"/>
+          <w:szCs w:val="24"/>
+        </w:rPr>
+        <w:t xml:space="preserve"> por cada </w:t>
+      </w:r>
+      <w:r>
+        <w:rPr>
+          <w:rFonts w:ascii="Times New Roman" w:hAnsi="Times New Roman" w:cs="Times New Roman"/>
+          <w:sz w:val="24"/>
+          <w:szCs w:val="24"/>
+          <w:highlight w:val="yellow"/>
+        </w:rPr>
+        <w:t>mes</w:t>
+      </w:r>
+      <w:r>
+        <w:rPr>
+          <w:rFonts w:ascii="Times New Roman" w:hAnsi="Times New Roman" w:cs="Times New Roman"/>
+          <w:sz w:val="24"/>
+          <w:szCs w:val="24"/>
+        </w:rPr>
+        <w:t>.</w:t>
+      </w:r>
+    </w:p>
+    <w:p>
+      <w:pPr>
+        <w:pStyle w:val="Prrafodelista"/>
+        <w:numPr>
+          <w:ilvl w:val="0"/>
+          <w:numId w:val="2"/>
+        </w:numPr>
+        <w:spacing w:line="360" w:lineRule="auto"/>
+        <w:rPr>
+          <w:rFonts w:ascii="Times New Roman" w:hAnsi="Times New Roman" w:cs="Times New Roman"/>
+          <w:sz w:val="24"/>
+          <w:szCs w:val="24"/>
+        </w:rPr>
+      </w:pPr>
+      <w:r>
+        <w:rPr>
+          <w:rFonts w:ascii="Times New Roman" w:hAnsi="Times New Roman" w:cs="Times New Roman"/>
+          <w:sz w:val="24"/>
+          <w:szCs w:val="24"/>
+          <w:highlight w:val="green"/>
+        </w:rPr>
+        <w:t>Cantidad de fallas más atendidas</w:t>
+      </w:r>
+      <w:r>
+        <w:rPr>
+          <w:rFonts w:ascii="Times New Roman" w:hAnsi="Times New Roman" w:cs="Times New Roman"/>
+          <w:sz w:val="24"/>
+          <w:szCs w:val="24"/>
+        </w:rPr>
+        <w:t xml:space="preserve"> por </w:t>
+      </w:r>
+      <w:r>
+        <w:rPr>
+          <w:rFonts w:ascii="Times New Roman" w:hAnsi="Times New Roman" w:cs="Times New Roman"/>
+          <w:sz w:val="24"/>
+          <w:szCs w:val="24"/>
+          <w:highlight w:val="yellow"/>
+        </w:rPr>
+        <w:t>localidad</w:t>
+      </w:r>
+      <w:r>
+        <w:rPr>
+          <w:rFonts w:ascii="Times New Roman" w:hAnsi="Times New Roman" w:cs="Times New Roman"/>
+          <w:sz w:val="24"/>
+          <w:szCs w:val="24"/>
+        </w:rPr>
+        <w:t xml:space="preserve"> por cada </w:t>
+      </w:r>
+      <w:r>
+        <w:rPr>
+          <w:rFonts w:ascii="Times New Roman" w:hAnsi="Times New Roman" w:cs="Times New Roman"/>
+          <w:sz w:val="24"/>
+          <w:szCs w:val="24"/>
+          <w:highlight w:val="yellow"/>
+        </w:rPr>
+        <w:t>área</w:t>
+      </w:r>
+      <w:r>
+        <w:rPr>
+          <w:rFonts w:ascii="Times New Roman" w:hAnsi="Times New Roman" w:cs="Times New Roman"/>
+          <w:sz w:val="24"/>
+          <w:szCs w:val="24"/>
+        </w:rPr>
+        <w:t xml:space="preserve"> de mantenimiento en un </w:t>
+      </w:r>
+      <w:r>
+        <w:rPr>
+          <w:rFonts w:ascii="Times New Roman" w:hAnsi="Times New Roman" w:cs="Times New Roman"/>
+          <w:sz w:val="24"/>
+          <w:szCs w:val="24"/>
+          <w:highlight w:val="yellow"/>
+        </w:rPr>
+        <w:t>tiempo</w:t>
+      </w:r>
+      <w:r>
+        <w:rPr>
+          <w:rFonts w:ascii="Times New Roman" w:hAnsi="Times New Roman" w:cs="Times New Roman"/>
+          <w:sz w:val="24"/>
+          <w:szCs w:val="24"/>
+        </w:rPr>
+        <w:t xml:space="preserve"> determinado.</w:t>
+      </w:r>
+    </w:p>
+    <w:p>
+      <w:pPr>
+        <w:pStyle w:val="Prrafodelista"/>
+        <w:numPr>
+          <w:ilvl w:val="0"/>
+          <w:numId w:val="2"/>
+        </w:numPr>
+        <w:spacing w:line="360" w:lineRule="auto"/>
+        <w:rPr>
+          <w:rFonts w:ascii="Times New Roman" w:hAnsi="Times New Roman" w:cs="Times New Roman"/>
+          <w:sz w:val="24"/>
+          <w:szCs w:val="24"/>
+        </w:rPr>
+      </w:pPr>
+      <w:r>
+        <w:rPr>
+          <w:rFonts w:ascii="Times New Roman" w:hAnsi="Times New Roman" w:cs="Times New Roman"/>
+          <w:sz w:val="24"/>
+          <w:szCs w:val="24"/>
+          <w:highlight w:val="green"/>
+        </w:rPr>
+        <w:t>Cantidad de tiempo de respuesta</w:t>
+      </w:r>
+      <w:r>
+        <w:rPr>
+          <w:rFonts w:ascii="Times New Roman" w:hAnsi="Times New Roman" w:cs="Times New Roman"/>
+          <w:sz w:val="24"/>
+          <w:szCs w:val="24"/>
+        </w:rPr>
+        <w:t xml:space="preserve"> por </w:t>
+      </w:r>
+      <w:r>
+        <w:rPr>
+          <w:rFonts w:ascii="Times New Roman" w:hAnsi="Times New Roman" w:cs="Times New Roman"/>
+          <w:sz w:val="24"/>
+          <w:szCs w:val="24"/>
+          <w:highlight w:val="yellow"/>
+        </w:rPr>
+        <w:t>centro de costo</w:t>
+      </w:r>
+      <w:r>
+        <w:rPr>
+          <w:rFonts w:ascii="Times New Roman" w:hAnsi="Times New Roman" w:cs="Times New Roman"/>
+          <w:sz w:val="24"/>
+          <w:szCs w:val="24"/>
+        </w:rPr>
+        <w:t xml:space="preserve"> por </w:t>
+      </w:r>
+      <w:r>
+        <w:rPr>
+          <w:rFonts w:ascii="Times New Roman" w:hAnsi="Times New Roman" w:cs="Times New Roman"/>
+          <w:sz w:val="24"/>
+          <w:szCs w:val="24"/>
+          <w:highlight w:val="yellow"/>
+        </w:rPr>
+        <w:t>solitudes</w:t>
+      </w:r>
+      <w:r>
+        <w:rPr>
+          <w:rFonts w:ascii="Times New Roman" w:hAnsi="Times New Roman" w:cs="Times New Roman"/>
+          <w:sz w:val="24"/>
+          <w:szCs w:val="24"/>
+        </w:rPr>
+        <w:t xml:space="preserve"> hechas en un </w:t>
+      </w:r>
+      <w:r>
+        <w:rPr>
+          <w:rFonts w:ascii="Times New Roman" w:hAnsi="Times New Roman" w:cs="Times New Roman"/>
+          <w:sz w:val="24"/>
+          <w:szCs w:val="24"/>
+          <w:highlight w:val="yellow"/>
+        </w:rPr>
+        <w:t>tiempo</w:t>
+      </w:r>
+      <w:r>
+        <w:rPr>
+          <w:rFonts w:ascii="Times New Roman" w:hAnsi="Times New Roman" w:cs="Times New Roman"/>
+          <w:sz w:val="24"/>
+          <w:szCs w:val="24"/>
+        </w:rPr>
+        <w:t xml:space="preserve"> determinado.</w:t>
+      </w:r>
+    </w:p>
+    <w:p>
+      <w:pPr>
+        <w:spacing w:line="360" w:lineRule="auto"/>
+        <w:rPr>
+          <w:rFonts w:ascii="Times New Roman" w:hAnsi="Times New Roman" w:cs="Times New Roman"/>
+          <w:b/>
+          <w:sz w:val="24"/>
+          <w:szCs w:val="24"/>
+        </w:rPr>
+      </w:pPr>
+      <w:r>
+        <w:rPr>
+          <w:rFonts w:ascii="Times New Roman" w:hAnsi="Times New Roman" w:cs="Times New Roman"/>
+          <w:b/>
+          <w:sz w:val="24"/>
+          <w:szCs w:val="24"/>
+        </w:rPr>
+        <w:t>Paso 1.3 Modelo conceptual</w:t>
+      </w:r>
+    </w:p>
+    <w:p>
+      <w:pPr>
+        <w:spacing w:line="240" w:lineRule="auto"/>
+        <w:rPr>
+          <w:rFonts w:ascii="Times New Roman" w:hAnsi="Times New Roman" w:cs="Times New Roman"/>
+        </w:rPr>
+      </w:pPr>
+      <w:r>
+        <w:rPr>
+          <w:rFonts w:ascii="Times New Roman" w:hAnsi="Times New Roman" w:cs="Times New Roman"/>
+          <w:noProof/>
+          <w:lang w:eastAsia="es-ES"/>
+        </w:rPr>
+        <mc:AlternateContent>
+          <mc:Choice Requires="wps">
+            <w:drawing>
+              <wp:anchor distT="0" distB="0" distL="114300" distR="114300" simplePos="0" relativeHeight="251672576" behindDoc="0" locked="0" layoutInCell="1" allowOverlap="1" wp14:anchorId="140285F4" wp14:editId="3FD9957E">
+                <wp:simplePos x="0" y="0"/>
+                <wp:positionH relativeFrom="column">
+                  <wp:posOffset>3291840</wp:posOffset>
+                </wp:positionH>
+                <wp:positionV relativeFrom="paragraph">
+                  <wp:posOffset>254000</wp:posOffset>
+                </wp:positionV>
+                <wp:extent cx="771525" cy="419100"/>
+                <wp:effectExtent l="0" t="38100" r="66675" b="19050"/>
+                <wp:wrapNone/>
+                <wp:docPr id="9" name="9 Conector recto de flecha"/>
+                <wp:cNvGraphicFramePr/>
+                <a:graphic xmlns:a="http://schemas.openxmlformats.org/drawingml/2006/main">
+                  <a:graphicData uri="http://schemas.microsoft.com/office/word/2010/wordprocessingShape">
+                    <wps:wsp>
+                      <wps:cNvCnPr/>
+                      <wps:spPr>
+                        <a:xfrm flipV="1">
+                          <a:off x="0" y="0"/>
+                          <a:ext cx="771525" cy="419100"/>
+                        </a:xfrm>
+                        <a:prstGeom prst="straightConnector1">
+                          <a:avLst/>
+                        </a:prstGeom>
+                        <a:ln>
+                          <a:tailEnd type="arrow"/>
+                        </a:ln>
+                      </wps:spPr>
+                      <wps:style>
+                        <a:lnRef idx="1">
+                          <a:schemeClr val="accent1"/>
+                        </a:lnRef>
+                        <a:fillRef idx="0">
+                          <a:schemeClr val="accent1"/>
+                        </a:fillRef>
+                        <a:effectRef idx="0">
+                          <a:schemeClr val="accent1"/>
+                        </a:effectRef>
+                        <a:fontRef idx="minor">
+                          <a:schemeClr val="tx1"/>
+                        </a:fontRef>
+                      </wps:style>
+                      <wps:bodyPr/>
+                    </wps:wsp>
+                  </a:graphicData>
+                </a:graphic>
+                <wp14:sizeRelH relativeFrom="margin">
+                  <wp14:pctWidth>0</wp14:pctWidth>
+                </wp14:sizeRelH>
+                <wp14:sizeRelV relativeFrom="margin">
+                  <wp14:pctHeight>0</wp14:pctHeight>
+                </wp14:sizeRelV>
+              </wp:anchor>
+            </w:drawing>
+          </mc:Choice>
+          <mc:Fallback>
+            <w:pict>
+              <v:shapetype id="_x0000_t32" coordsize="21600,21600" o:spt="32" o:oned="t" path="m,l21600,21600e" filled="f">
+                <v:path arrowok="t" fillok="f" o:connecttype="none"/>
+                <o:lock v:ext="edit" shapetype="t"/>
+              </v:shapetype>
+              <v:shape id="9 Conector recto de flecha" o:spid="_x0000_s1026" type="#_x0000_t32" style="position:absolute;margin-left:259.2pt;margin-top:20pt;width:60.75pt;height:33pt;flip:y;z-index:251672576;visibility:visible;mso-wrap-style:square;mso-width-percent:0;mso-height-percent:0;mso-wrap-distance-left:9pt;mso-wrap-distance-top:0;mso-wrap-distance-right:9pt;mso-wrap-distance-bottom:0;mso-position-horizontal:absolute;mso-position-horizontal-relative:text;mso-position-vertical:absolute;mso-position-vertical-relative:text;mso-width-percent:0;mso-height-percent:0;mso-width-relative:margin;mso-height-relative:margin" o:gfxdata="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" strokecolor="#4579b8 [3044]">
+                <v:stroke endarrow="open"/>
+              </v:shape>
+            </w:pict>
+          </mc:Fallback>
+        </mc:AlternateContent>
+      </w:r>
+      <w:r>
+        <w:rPr>
+          <w:rFonts w:ascii="Times New Roman" w:hAnsi="Times New Roman" w:cs="Times New Roman"/>
+          <w:noProof/>
+          <w:lang w:eastAsia="es-ES"/>
+        </w:rPr>
+        <mc:AlternateContent>
+          <mc:Choice Requires="wps">
+            <w:drawing>
+              <wp:anchor distT="0" distB="0" distL="114300" distR="114300" simplePos="0" relativeHeight="251667456" behindDoc="0" locked="0" layoutInCell="1" allowOverlap="1" wp14:anchorId="1D25F490" wp14:editId="5423FC1F">
+                <wp:simplePos x="0" y="0"/>
+                <wp:positionH relativeFrom="column">
+                  <wp:posOffset>1158240</wp:posOffset>
+                </wp:positionH>
+                <wp:positionV relativeFrom="paragraph">
+                  <wp:posOffset>254000</wp:posOffset>
+                </wp:positionV>
+                <wp:extent cx="1266825" cy="419100"/>
+                <wp:effectExtent l="0" t="0" r="28575" b="19050"/>
+                <wp:wrapNone/>
+                <wp:docPr id="6" name="6 Conector recto"/>
+                <wp:cNvGraphicFramePr/>
+                <a:graphic xmlns:a="http://schemas.openxmlformats.org/drawingml/2006/main">
+                  <a:graphicData uri="http://schemas.microsoft.com/office/word/2010/wordprocessingShape">
+                    <wps:wsp>
+                      <wps:cNvCnPr/>
+                      <wps:spPr>
+                        <a:xfrm>
+                          <a:off x="0" y="0"/>
+                          <a:ext cx="1266825" cy="419100"/>
+                        </a:xfrm>
+                        <a:prstGeom prst="line">
+                          <a:avLst/>
+                        </a:prstGeom>
+                      </wps:spPr>
+                      <wps:style>
+                        <a:lnRef idx="1">
+                          <a:schemeClr val="accent1"/>
+                        </a:lnRef>
+                        <a:fillRef idx="0">
+                          <a:schemeClr val="accent1"/>
+                        </a:fillRef>
+                        <a:effectRef idx="0">
+                          <a:schemeClr val="accent1"/>
+                        </a:effectRef>
+                        <a:fontRef idx="minor">
+                          <a:schemeClr val="tx1"/>
+                        </a:fontRef>
+                      </wps:style>
+                      <wps:bodyPr/>
+                    </wps:wsp>
+                  </a:graphicData>
+                </a:graphic>
+                <wp14:sizeRelH relativeFrom="margin">
+                  <wp14:pctWidth>0</wp14:pctWidth>
+                </wp14:sizeRelH>
+                <wp14:sizeRelV relativeFrom="margin">
+                  <wp14:pctHeight>0</wp14:pctHeight>
+                </wp14:sizeRelV>
+              </wp:anchor>
+            </w:drawing>
+          </mc:Choice>
+          <mc:Fallback>
+            <w:pict>
+              <v:line id="6 Conector recto" o:spid="_x0000_s1026" style="position:absolute;z-index:251667456;visibility:visible;mso-wrap-style:square;mso-width-percent:0;mso-height-percent:0;mso-wrap-distance-left:9pt;mso-wrap-distance-top:0;mso-wrap-distance-right:9pt;mso-wrap-distance-bottom:0;mso-position-horizontal:absolute;mso-position-horizontal-relative:text;mso-position-vertical:absolute;mso-position-vertical-relative:text;mso-width-percent:0;mso-height-percent:0;mso-width-relative:margin;mso-height-relative:margin" from="91.2pt,20pt" to="190.95pt,53pt" o:gfxdata="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" strokecolor="#4579b8 [3044]"/>
+            </w:pict>
+          </mc:Fallback>
+        </mc:AlternateContent>
+      </w:r>
+      <w:r>
+        <w:rPr>
+          <w:rFonts w:ascii="Times New Roman" w:hAnsi="Times New Roman" w:cs="Times New Roman"/>
+          <w:noProof/>
+          <w:lang w:eastAsia="es-ES"/>
+        </w:rPr>
+        <mc:AlternateContent>
+          <mc:Choice Requires="wps">
+            <w:drawing>
+              <wp:anchor distT="0" distB="0" distL="114300" distR="114300" simplePos="0" relativeHeight="251666432" behindDoc="0" locked="0" layoutInCell="1" allowOverlap="1" wp14:anchorId="038C19DE" wp14:editId="30C8FCA4">
+                <wp:simplePos x="0" y="0"/>
+                <wp:positionH relativeFrom="column">
+                  <wp:posOffset>4063365</wp:posOffset>
+                </wp:positionH>
+                <wp:positionV relativeFrom="paragraph">
+                  <wp:posOffset>25400</wp:posOffset>
+                </wp:positionV>
+                <wp:extent cx="1590675" cy="495300"/>
+                <wp:effectExtent l="0" t="0" r="28575" b="19050"/>
+                <wp:wrapNone/>
+                <wp:docPr id="5" name="5 Rectángulo"/>
+                <wp:cNvGraphicFramePr/>
+                <a:graphic xmlns:a="http://schemas.openxmlformats.org/drawingml/2006/main">
+                  <a:graphicData uri="http://schemas.microsoft.com/office/word/2010/wordprocessingShape">
+                    <wps:wsp>
+                      <wps:cNvSpPr/>
+                      <wps:spPr>
+                        <a:xfrm>
+                          <a:off x="0" y="0"/>
+                          <a:ext cx="1590675" cy="495300"/>
+                        </a:xfrm>
+                        <a:prstGeom prst="rect">
+                          <a:avLst/>
+                        </a:prstGeom>
+                      </wps:spPr>
+                      <wps:style>
+                        <a:lnRef idx="2">
+                          <a:schemeClr val="accent6"/>
+                        </a:lnRef>
+                        <a:fillRef idx="1">
+                          <a:schemeClr val="lt1"/>
+                        </a:fillRef>
+                        <a:effectRef idx="0">
+                          <a:schemeClr val="accent6"/>
+                        </a:effectRef>
+                        <a:fontRef idx="minor">
+                          <a:schemeClr val="dk1"/>
+                        </a:fontRef>
+                      </wps:style>
+                      <wps:txbx>
+                        <w:txbxContent>
+                          <w:p>
+                            <w:pPr>
+                              <w:jc w:val="center"/>
+                            </w:pPr>
+                            <w:r>
+                              <w:t>Cantidad de tiempo promedio de solicitud</w:t>
+                            </w:r>
+                          </w:p>
+                        </w:txbxContent>
+                      </wps:txbx>
+                      <wps:bodyPr rot="0" spcFirstLastPara="0" vertOverflow="overflow" horzOverflow="overflow" vert="horz" wrap="square" lIns="91440" tIns="45720" rIns="91440" bIns="45720" numCol="1" spcCol="0" rtlCol="0" fromWordArt="0" anchor="ctr" anchorCtr="0" forceAA="0" compatLnSpc="1">
+                        <a:prstTxWarp prst="textNoShape">
+                          <a:avLst/>
+                        </a:prstTxWarp>
+                        <a:noAutofit/>
+                      </wps:bodyPr>
+                    </wps:wsp>
+                  </a:graphicData>
+                </a:graphic>
+                <wp14:sizeRelH relativeFrom="margin">
+                  <wp14:pctWidth>0</wp14:pctWidth>
+                </wp14:sizeRelH>
+                <wp14:sizeRelV relativeFrom="margin">
+                  <wp14:pctHeight>0</wp14:pctHeight>
+                </wp14:sizeRelV>
+              </wp:anchor>
+            </w:drawing>
+          </mc:Choice>
+          <mc:Fallback>
+            <w:pict>
+              <v:rect id="5 Rectángulo" o:spid="_x0000_s1026" style="position:absolute;margin-left:319.95pt;margin-top:2pt;width:125.25pt;height:39pt;z-index:251666432;visibility:visible;mso-wrap-style:square;mso-width-percent:0;mso-height-percent:0;mso-wrap-distance-left:9pt;mso-wrap-distance-top:0;mso-wrap-distance-right:9pt;mso-wrap-distance-bottom:0;mso-position-horizontal:absolute;mso-position-horizontal-relative:text;mso-position-vertical:absolute;mso-position-vertical-relative:text;mso-width-percent:0;mso-height-percent:0;mso-width-relative:margin;mso-height-relative:margin;v-text-anchor:middle" o:gfxdata="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" fillcolor="white [3201]" strokecolor="#f79646 [3209]" strokeweight="2pt">
+                <v:textbox>
+                  <w:txbxContent>
+                    <w:p>
+                      <w:pPr>
+                        <w:jc w:val="center"/>
+                      </w:pPr>
+                      <w:r>
+                        <w:t>Cantidad de tiempo promedio de solicitud</w:t>
+                      </w:r>
+                    </w:p>
+                  </w:txbxContent>
+                </v:textbox>
+              </v:rect>
+            </w:pict>
+          </mc:Fallback>
+        </mc:AlternateContent>
+      </w:r>
+      <w:r>
+        <w:rPr>
+          <w:rFonts w:ascii="Times New Roman" w:hAnsi="Times New Roman" w:cs="Times New Roman"/>
+          <w:noProof/>
+          <w:lang w:eastAsia="es-ES"/>
+        </w:rPr>
+        <mc:AlternateContent>
+          <mc:Choice Requires="wps">
+            <w:drawing>
+              <wp:anchor distT="0" distB="0" distL="114300" distR="114300" simplePos="0" relativeHeight="251664384" behindDoc="0" locked="0" layoutInCell="1" allowOverlap="1" wp14:anchorId="2990F2C0" wp14:editId="38BD7B0E">
+                <wp:simplePos x="0" y="0"/>
+                <wp:positionH relativeFrom="column">
+                  <wp:posOffset>386715</wp:posOffset>
+                </wp:positionH>
+                <wp:positionV relativeFrom="paragraph">
+                  <wp:posOffset>34925</wp:posOffset>
+                </wp:positionV>
+                <wp:extent cx="771525" cy="457200"/>
+                <wp:effectExtent l="0" t="0" r="28575" b="19050"/>
+                <wp:wrapNone/>
+                <wp:docPr id="4" name="4 Rectángulo"/>
+                <wp:cNvGraphicFramePr/>
+                <a:graphic xmlns:a="http://schemas.openxmlformats.org/drawingml/2006/main">
+                  <a:graphicData uri="http://schemas.microsoft.com/office/word/2010/wordprocessingShape">
+                    <wps:wsp>
+                      <wps:cNvSpPr/>
+                      <wps:spPr>
+                        <a:xfrm>
+                          <a:off x="0" y="0"/>
+                          <a:ext cx="771525" cy="457200"/>
+                        </a:xfrm>
+                        <a:prstGeom prst="rect">
+                          <a:avLst/>
+                        </a:prstGeom>
+                      </wps:spPr>
+                      <wps:style>
+                        <a:lnRef idx="2">
+                          <a:schemeClr val="accent6"/>
+                        </a:lnRef>
+                        <a:fillRef idx="1">
+                          <a:schemeClr val="lt1"/>
+                        </a:fillRef>
+                        <a:effectRef idx="0">
+                          <a:schemeClr val="accent6"/>
+                        </a:effectRef>
+                        <a:fontRef idx="minor">
+                          <a:schemeClr val="dk1"/>
+                        </a:fontRef>
+                      </wps:style>
+                      <wps:txbx>
+                        <w:txbxContent>
+                          <w:p>
+                            <w:pPr>
+                              <w:jc w:val="center"/>
+                            </w:pPr>
+                            <w:r>
+                              <w:t>Centro de costo</w:t>
+                            </w:r>
+                          </w:p>
+                        </w:txbxContent>
+                      </wps:txbx>
+                      <wps:bodyPr rot="0" spcFirstLastPara="0" vertOverflow="overflow" horzOverflow="overflow" vert="horz" wrap="square" lIns="91440" tIns="45720" rIns="91440" bIns="45720" numCol="1" spcCol="0" rtlCol="0" fromWordArt="0" anchor="ctr" anchorCtr="0" forceAA="0" compatLnSpc="1">
+                        <a:prstTxWarp prst="textNoShape">
+                          <a:avLst/>
+                        </a:prstTxWarp>
+                        <a:noAutofit/>
+                      </wps:bodyPr>
+                    </wps:wsp>
+                  </a:graphicData>
+                </a:graphic>
+                <wp14:sizeRelH relativeFrom="margin">
+                  <wp14:pctWidth>0</wp14:pctWidth>
+                </wp14:sizeRelH>
+                <wp14:sizeRelV relativeFrom="margin">
+                  <wp14:pctHeight>0</wp14:pctHeight>
+                </wp14:sizeRelV>
+              </wp:anchor>
+            </w:drawing>
+          </mc:Choice>
+          <mc:Fallback>
+            <w:pict>
+              <v:rect id="4 Rectángulo" o:spid="_x0000_s1027" style="position:absolute;margin-left:30.45pt;margin-top:2.75pt;width:60.75pt;height:36pt;z-index:251664384;visibility:visible;mso-wrap-style:square;mso-width-percent:0;mso-height-percent:0;mso-wrap-distance-left:9pt;mso-wrap-distance-top:0;mso-wrap-distance-right:9pt;mso-wrap-distance-bottom:0;mso-position-horizontal:absolute;mso-position-horizontal-relative:text;mso-position-vertical:absolute;mso-position-vertical-relative:text;mso-width-percent:0;mso-height-percent:0;mso-width-relative:margin;mso-height-relative:margin;v-text-anchor:middle" o:gfxdata="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" fillcolor="white [3201]" strokecolor="#f79646 [3209]" strokeweight="2pt">
+                <v:textbox>
+                  <w:txbxContent>
+                    <w:p>
+                      <w:pPr>
+                        <w:jc w:val="center"/>
+                      </w:pPr>
+                      <w:r>
+                        <w:t>Centro de costo</w:t>
+                      </w:r>
+                    </w:p>
+                  </w:txbxContent>
+                </v:textbox>
+              </v:rect>
+            </w:pict>
+          </mc:Fallback>
+        </mc:AlternateContent>
+      </w:r>
+    </w:p>
+    <w:p>
+      <w:pPr>
+        <w:rPr>
+          <w:rFonts w:ascii="Times New Roman" w:hAnsi="Times New Roman" w:cs="Times New Roman"/>
+          <w:b/>
+          <w:sz w:val="24"/>
+          <w:szCs w:val="24"/>
+        </w:rPr>
+      </w:pPr>
+      <w:r>
+        <w:rPr>
+          <w:rFonts w:ascii="Times New Roman" w:hAnsi="Times New Roman" w:cs="Times New Roman"/>
+          <w:noProof/>
+          <w:lang w:eastAsia="es-ES"/>
+        </w:rPr>
+        <mc:AlternateContent>
+          <mc:Choice Requires="wps">
+            <w:drawing>
+              <wp:anchor distT="0" distB="0" distL="114300" distR="114300" simplePos="0" relativeHeight="251660288" behindDoc="0" locked="0" layoutInCell="1" allowOverlap="1" wp14:anchorId="5826909E" wp14:editId="5A86D0A4">
+                <wp:simplePos x="0" y="0"/>
+                <wp:positionH relativeFrom="column">
+                  <wp:posOffset>386715</wp:posOffset>
+                </wp:positionH>
+                <wp:positionV relativeFrom="paragraph">
+                  <wp:posOffset>299720</wp:posOffset>
+                </wp:positionV>
+                <wp:extent cx="771525" cy="314325"/>
+                <wp:effectExtent l="0" t="0" r="28575" b="28575"/>
+                <wp:wrapNone/>
+                <wp:docPr id="2" name="2 Rectángulo"/>
+                <wp:cNvGraphicFramePr/>
+                <a:graphic xmlns:a="http://schemas.openxmlformats.org/drawingml/2006/main">
+                  <a:graphicData uri="http://schemas.microsoft.com/office/word/2010/wordprocessingShape">
+                    <wps:wsp>
+                      <wps:cNvSpPr/>
+                      <wps:spPr>
+                        <a:xfrm>
+                          <a:off x="0" y="0"/>
+                          <a:ext cx="771525" cy="314325"/>
+                        </a:xfrm>
+                        <a:prstGeom prst="rect">
+                          <a:avLst/>
+                        </a:prstGeom>
+                      </wps:spPr>
+                      <wps:style>
+                        <a:lnRef idx="2">
+                          <a:schemeClr val="accent6"/>
+                        </a:lnRef>
+                        <a:fillRef idx="1">
+                          <a:schemeClr val="lt1"/>
+                        </a:fillRef>
+                        <a:effectRef idx="0">
+                          <a:schemeClr val="accent6"/>
+                        </a:effectRef>
+                        <a:fontRef idx="minor">
+                          <a:schemeClr val="dk1"/>
+                        </a:fontRef>
+                      </wps:style>
+                      <wps:txbx>
+                        <w:txbxContent>
+                          <w:p>
+                            <w:pPr>
+                              <w:jc w:val="center"/>
+                            </w:pPr>
+                            <w:r>
+                              <w:t>Estado</w:t>
+                            </w:r>
+                          </w:p>
+                        </w:txbxContent>
+                      </wps:txbx>
+                      <wps:bodyPr rot="0" spcFirstLastPara="0" vertOverflow="overflow" horzOverflow="overflow" vert="horz" wrap="square" lIns="91440" tIns="45720" rIns="91440" bIns="45720" numCol="1" spcCol="0" rtlCol="0" fromWordArt="0" anchor="ctr" anchorCtr="0" forceAA="0" compatLnSpc="1">
+                        <a:prstTxWarp prst="textNoShape">
+                          <a:avLst/>
+                        </a:prstTxWarp>
+                        <a:noAutofit/>
+                      </wps:bodyPr>
+                    </wps:wsp>
+                  </a:graphicData>
+                </a:graphic>
+                <wp14:sizeRelH relativeFrom="margin">
+                  <wp14:pctWidth>0</wp14:pctWidth>
+                </wp14:sizeRelH>
+                <wp14:sizeRelV relativeFrom="margin">
+                  <wp14:pctHeight>0</wp14:pctHeight>
+                </wp14:sizeRelV>
+              </wp:anchor>
+            </w:drawing>
+          </mc:Choice>
+          <mc:Fallback>
+            <w:pict>
+              <v:rect id="2 Rectángulo" o:spid="_x0000_s1028" style="position:absolute;margin-left:30.45pt;margin-top:23.6pt;width:60.75pt;height:24.75pt;z-index:251660288;visibility:visible;mso-wrap-style:square;mso-width-percent:0;mso-height-percent:0;mso-wrap-distance-left:9pt;mso-wrap-distance-top:0;mso-wrap-distance-right:9pt;mso-wrap-distance-bottom:0;mso-position-horizontal:absolute;mso-position-horizontal-relative:text;mso-position-vertical:absolute;mso-position-vertical-relative:text;mso-width-percent:0;mso-height-percent:0;mso-width-relative:margin;mso-height-relative:margin;v-text-anchor:middle" o:gfxdata="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" fillcolor="white [3201]" strokecolor="#f79646 [3209]" strokeweight="2pt">
+                <v:textbox>
+                  <w:txbxContent>
+                    <w:p>
+                      <w:pPr>
+                        <w:jc w:val="center"/>
+                      </w:pPr>
+                      <w:r>
+                        <w:t>Estado</w:t>
+                      </w:r>
+                    </w:p>
+                  </w:txbxContent>
+                </v:textbox>
+              </v:rect>
+            </w:pict>
+          </mc:Fallback>
+        </mc:AlternateContent>
+      </w:r>
+      <w:r>
+        <w:rPr>
+          <w:rFonts w:ascii="Times New Roman" w:hAnsi="Times New Roman" w:cs="Times New Roman"/>
+          <w:b/>
+          <w:noProof/>
+          <w:sz w:val="24"/>
+          <w:szCs w:val="24"/>
+          <w:lang w:eastAsia="es-ES"/>
+        </w:rPr>
+        <mc:AlternateContent>
+          <mc:Choice Requires="wps">
+            <w:drawing>
+              <wp:anchor distT="0" distB="0" distL="114300" distR="114300" simplePos="0" relativeHeight="251659264" behindDoc="0" locked="0" layoutInCell="1" allowOverlap="1" wp14:anchorId="00FF1C38" wp14:editId="55EA2E64">
+                <wp:simplePos x="0" y="0"/>
+                <wp:positionH relativeFrom="column">
+                  <wp:posOffset>2367916</wp:posOffset>
+                </wp:positionH>
+                <wp:positionV relativeFrom="paragraph">
+                  <wp:posOffset>299720</wp:posOffset>
+                </wp:positionV>
+                <wp:extent cx="990600" cy="523875"/>
+                <wp:effectExtent l="0" t="0" r="19050" b="28575"/>
+                <wp:wrapNone/>
+                <wp:docPr id="1" name="1 Elipse"/>
+                <wp:cNvGraphicFramePr/>
+                <a:graphic xmlns:a="http://schemas.openxmlformats.org/drawingml/2006/main">
+                  <a:graphicData uri="http://schemas.microsoft.com/office/word/2010/wordprocessingShape">
+                    <wps:wsp>
+                      <wps:cNvSpPr/>
+                      <wps:spPr>
+                        <a:xfrm>
+                          <a:off x="0" y="0"/>
+                          <a:ext cx="990600" cy="523875"/>
+                        </a:xfrm>
+                        <a:prstGeom prst="ellipse">
+                          <a:avLst/>
+                        </a:prstGeom>
+                      </wps:spPr>
+                      <wps:style>
+                        <a:lnRef idx="2">
+                          <a:schemeClr val="accent6"/>
+                        </a:lnRef>
+                        <a:fillRef idx="1">
+                          <a:schemeClr val="lt1"/>
+                        </a:fillRef>
+                        <a:effectRef idx="0">
+                          <a:schemeClr val="accent6"/>
+                        </a:effectRef>
+                        <a:fontRef idx="minor">
+                          <a:schemeClr val="dk1"/>
+                        </a:fontRef>
+                      </wps:style>
+                      <wps:txbx>
+                        <w:txbxContent>
+                          <w:p>
+                            <w:pPr>
+                              <w:jc w:val="center"/>
+                            </w:pPr>
+                            <w:r>
+                              <w:t>Tiempo</w:t>
+                            </w:r>
+                          </w:p>
+                        </w:txbxContent>
+                      </wps:txbx>
+                      <wps:bodyPr rot="0" spcFirstLastPara="0" vertOverflow="overflow" horzOverflow="overflow" vert="horz" wrap="square" lIns="91440" tIns="45720" rIns="91440" bIns="45720" numCol="1" spcCol="0" rtlCol="0" fromWordArt="0" anchor="ctr" anchorCtr="0" forceAA="0" compatLnSpc="1">
+                        <a:prstTxWarp prst="textNoShape">
+                          <a:avLst/>
+                        </a:prstTxWarp>
+                        <a:noAutofit/>
+                      </wps:bodyPr>
+                    </wps:wsp>
+                  </a:graphicData>
+                </a:graphic>
+                <wp14:sizeRelH relativeFrom="margin">
+                  <wp14:pctWidth>0</wp14:pctWidth>
+                </wp14:sizeRelH>
+                <wp14:sizeRelV relativeFrom="margin">
+                  <wp14:pctHeight>0</wp14:pctHeight>
+                </wp14:sizeRelV>
+              </wp:anchor>
+            </w:drawing>
+          </mc:Choice>
+          <mc:Fallback>
+            <w:pict>
+              <v:oval id="1 Elipse" o:spid="_x0000_s1029" style="position:absolute;margin-left:186.45pt;margin-top:23.6pt;width:78pt;height:41.25pt;z-index:251659264;visibility:visible;mso-wrap-style:square;mso-width-percent:0;mso-height-percent:0;mso-wrap-distance-left:9pt;mso-wrap-distance-top:0;mso-wrap-distance-right:9pt;mso-wrap-distance-bottom:0;mso-position-horizontal:absolute;mso-position-horizontal-relative:text;mso-position-vertical:absolute;mso-position-vertical-relative:text;mso-width-percent:0;mso-height-percent:0;mso-width-relative:margin;mso-height-relative:margin;v-text-anchor:middle" o:gfxdata="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" fillcolor="white [3201]" strokecolor="#f79646 [3209]" strokeweight="2pt">
+                <v:textbox>
+                  <w:txbxContent>
+                    <w:p>
+                      <w:pPr>
+                        <w:jc w:val="center"/>
+                      </w:pPr>
+                      <w:r>
+                        <w:t>Tiempo</w:t>
+                      </w:r>
+                    </w:p>
+                  </w:txbxContent>
+                </v:textbox>
+              </v:oval>
+            </w:pict>
+          </mc:Fallback>
+        </mc:AlternateContent>
+      </w:r>
+    </w:p>
+    <w:p>
+      <w:pPr>
+        <w:jc w:val="center"/>
+        <w:rPr>
+          <w:rFonts w:ascii="Times New Roman" w:hAnsi="Times New Roman" w:cs="Times New Roman"/>
+          <w:b/>
+          <w:sz w:val="24"/>
+          <w:szCs w:val="24"/>
+        </w:rPr>
+      </w:pPr>
+      <w:r>
+        <w:rPr>
+          <w:rFonts w:ascii="Times New Roman" w:hAnsi="Times New Roman" w:cs="Times New Roman"/>
+          <w:noProof/>
+          <w:lang w:eastAsia="es-ES"/>
+        </w:rPr>
+        <mc:AlternateContent>
+          <mc:Choice Requires="wps">
+            <w:drawing>
+              <wp:anchor distT="0" distB="0" distL="114300" distR="114300" simplePos="0" relativeHeight="251669504" behindDoc="0" locked="0" layoutInCell="1" allowOverlap="1" wp14:anchorId="12DAE5F1" wp14:editId="72B3FD01">
+                <wp:simplePos x="0" y="0"/>
+                <wp:positionH relativeFrom="column">
+                  <wp:posOffset>1158240</wp:posOffset>
+                </wp:positionH>
+                <wp:positionV relativeFrom="paragraph">
+                  <wp:posOffset>123825</wp:posOffset>
+                </wp:positionV>
+                <wp:extent cx="1209675" cy="85725"/>
+                <wp:effectExtent l="0" t="0" r="28575" b="28575"/>
+                <wp:wrapNone/>
+                <wp:docPr id="7" name="7 Conector recto"/>
+                <wp:cNvGraphicFramePr/>
+                <a:graphic xmlns:a="http://schemas.openxmlformats.org/drawingml/2006/main">
+                  <a:graphicData uri="http://schemas.microsoft.com/office/word/2010/wordprocessingShape">
+                    <wps:wsp>
+                      <wps:cNvCnPr/>
+                      <wps:spPr>
+                        <a:xfrm>
+                          <a:off x="0" y="0"/>
+                          <a:ext cx="1209675" cy="85725"/>
+                        </a:xfrm>
+                        <a:prstGeom prst="line">
+                          <a:avLst/>
+                        </a:prstGeom>
+                      </wps:spPr>
+                      <wps:style>
+                        <a:lnRef idx="1">
+                          <a:schemeClr val="accent1"/>
+                        </a:lnRef>
+                        <a:fillRef idx="0">
+                          <a:schemeClr val="accent1"/>
+                        </a:fillRef>
+                        <a:effectRef idx="0">
+                          <a:schemeClr val="accent1"/>
+                        </a:effectRef>
+                        <a:fontRef idx="minor">
+                          <a:schemeClr val="tx1"/>
+                        </a:fontRef>
+                      </wps:style>
+                      <wps:bodyPr/>
+                    </wps:wsp>
+                  </a:graphicData>
+                </a:graphic>
+                <wp14:sizeRelH relativeFrom="margin">
+                  <wp14:pctWidth>0</wp14:pctWidth>
+                </wp14:sizeRelH>
+                <wp14:sizeRelV relativeFrom="margin">
+                  <wp14:pctHeight>0</wp14:pctHeight>
+                </wp14:sizeRelV>
+              </wp:anchor>
+            </w:drawing>
+          </mc:Choice>
+          <mc:Fallback>
+            <w:pict>
+              <v:line id="7 Conector recto" o:spid="_x0000_s1026" style="position:absolute;z-index:251669504;visibility:visible;mso-wrap-style:square;mso-width-percent:0;mso-height-percent:0;mso-wrap-distance-left:9pt;mso-wrap-distance-top:0;mso-wrap-distance-right:9pt;mso-wrap-distance-bottom:0;mso-position-horizontal:absolute;mso-position-horizontal-relative:text;mso-position-vertical:absolute;mso-position-vertical-relative:text;mso-width-percent:0;mso-height-percent:0;mso-width-relative:margin;mso-height-relative:margin" from="91.2pt,9.75pt" to="186.45pt,16.5pt" o:gfxdata="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" strokecolor="#4579b8 [3044]"/>
+            </w:pict>
+          </mc:Fallback>
+        </mc:AlternateContent>
+      </w:r>
+    </w:p>
+    <w:p>
+      <w:pPr>
+        <w:jc w:val="center"/>
+        <w:rPr>
+          <w:rFonts w:ascii="Times New Roman" w:hAnsi="Times New Roman" w:cs="Times New Roman"/>
+          <w:b/>
+          <w:sz w:val="24"/>
+          <w:szCs w:val="24"/>
+        </w:rPr>
+      </w:pPr>
       <w:bookmarkStart w:id="0" w:name="_GoBack"/>
       <w:bookmarkEnd w:id="0"/>
-    </w:p>
-    <w:p>
-      <w:pPr>
-        <w:spacing w:line="240" w:lineRule="auto"/>
-        <w:rPr>
-          <w:rFonts w:ascii="Times New Roman" w:hAnsi="Times New Roman" w:cs="Times New Roman"/>
-        </w:rPr>
-      </w:pPr>
-    </w:p>
-    <w:p>
-      <w:pPr>
-        <w:rPr>
-          <w:rFonts w:ascii="Times New Roman" w:hAnsi="Times New Roman" w:cs="Times New Roman"/>
-          <w:b/>
-          <w:sz w:val="24"/>
-          <w:szCs w:val="24"/>
-        </w:rPr>
-      </w:pPr>
-    </w:p>
-    <w:p>
-      <w:pPr>
-        <w:jc w:val="center"/>
-        <w:rPr>
-          <w:rFonts w:ascii="Times New Roman" w:hAnsi="Times New Roman" w:cs="Times New Roman"/>
-          <w:b/>
-          <w:sz w:val="24"/>
-          <w:szCs w:val="24"/>
-        </w:rPr>
-      </w:pPr>
-    </w:p>
-    <w:p>
-      <w:pPr>
-        <w:jc w:val="center"/>
-        <w:rPr>
-          <w:rFonts w:ascii="Times New Roman" w:hAnsi="Times New Roman" w:cs="Times New Roman"/>
-          <w:b/>
-          <w:sz w:val="24"/>
-          <w:szCs w:val="24"/>
-        </w:rPr>
-      </w:pPr>
+      <w:r>
+        <w:rPr>
+          <w:rFonts w:ascii="Times New Roman" w:hAnsi="Times New Roman" w:cs="Times New Roman"/>
+          <w:noProof/>
+          <w:lang w:eastAsia="es-ES"/>
+        </w:rPr>
+        <mc:AlternateContent>
+          <mc:Choice Requires="wps">
+            <w:drawing>
+              <wp:anchor distT="0" distB="0" distL="114300" distR="114300" simplePos="0" relativeHeight="251671552" behindDoc="0" locked="0" layoutInCell="1" allowOverlap="1" wp14:anchorId="5815A019" wp14:editId="50ABB373">
+                <wp:simplePos x="0" y="0"/>
+                <wp:positionH relativeFrom="column">
+                  <wp:posOffset>1158240</wp:posOffset>
+                </wp:positionH>
+                <wp:positionV relativeFrom="paragraph">
+                  <wp:posOffset>62230</wp:posOffset>
+                </wp:positionV>
+                <wp:extent cx="1266825" cy="161925"/>
+                <wp:effectExtent l="0" t="0" r="28575" b="28575"/>
+                <wp:wrapNone/>
+                <wp:docPr id="8" name="8 Conector recto"/>
+                <wp:cNvGraphicFramePr/>
+                <a:graphic xmlns:a="http://schemas.openxmlformats.org/drawingml/2006/main">
+                  <a:graphicData uri="http://schemas.microsoft.com/office/word/2010/wordprocessingShape">
+                    <wps:wsp>
+                      <wps:cNvCnPr/>
+                      <wps:spPr>
+                        <a:xfrm flipV="1">
+                          <a:off x="0" y="0"/>
+                          <a:ext cx="1266825" cy="161925"/>
+                        </a:xfrm>
+                        <a:prstGeom prst="line">
+                          <a:avLst/>
+                        </a:prstGeom>
+                      </wps:spPr>
+                      <wps:style>
+                        <a:lnRef idx="1">
+                          <a:schemeClr val="accent1"/>
+                        </a:lnRef>
+                        <a:fillRef idx="0">
+                          <a:schemeClr val="accent1"/>
+                        </a:fillRef>
+                        <a:effectRef idx="0">
+                          <a:schemeClr val="accent1"/>
+                        </a:effectRef>
+                        <a:fontRef idx="minor">
+                          <a:schemeClr val="tx1"/>
+                        </a:fontRef>
+                      </wps:style>
+                      <wps:bodyPr/>
+                    </wps:wsp>
+                  </a:graphicData>
+                </a:graphic>
+                <wp14:sizeRelH relativeFrom="margin">
+                  <wp14:pctWidth>0</wp14:pctWidth>
+                </wp14:sizeRelH>
+                <wp14:sizeRelV relativeFrom="margin">
+                  <wp14:pctHeight>0</wp14:pctHeight>
+                </wp14:sizeRelV>
+              </wp:anchor>
+            </w:drawing>
+          </mc:Choice>
+          <mc:Fallback>
+            <w:pict>
+              <v:line id="8 Conector recto" o:spid="_x0000_s1026" style="position:absolute;flip:y;z-index:251671552;visibility:visible;mso-wrap-style:square;mso-width-percent:0;mso-height-percent:0;mso-wrap-distance-left:9pt;mso-wrap-distance-top:0;mso-wrap-distance-right:9pt;mso-wrap-distance-bottom:0;mso-position-horizontal:absolute;mso-position-horizontal-relative:text;mso-position-vertical:absolute;mso-position-vertical-relative:text;mso-width-percent:0;mso-height-percent:0;mso-width-relative:margin;mso-height-relative:margin" from="91.2pt,4.9pt" to="190.95pt,17.65pt" o:gfxdata="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" strokecolor="#4579b8 [3044]"/>
+            </w:pict>
+          </mc:Fallback>
+        </mc:AlternateContent>
+      </w:r>
+      <w:r>
+        <w:rPr>
+          <w:rFonts w:ascii="Times New Roman" w:hAnsi="Times New Roman" w:cs="Times New Roman"/>
+          <w:noProof/>
+          <w:lang w:eastAsia="es-ES"/>
+        </w:rPr>
+        <mc:AlternateContent>
+          <mc:Choice Requires="wps">
+            <w:drawing>
+              <wp:anchor distT="0" distB="0" distL="114300" distR="114300" simplePos="0" relativeHeight="251662336" behindDoc="0" locked="0" layoutInCell="1" allowOverlap="1" wp14:anchorId="53DC3811" wp14:editId="425FB7A5">
+                <wp:simplePos x="0" y="0"/>
+                <wp:positionH relativeFrom="column">
+                  <wp:posOffset>386715</wp:posOffset>
+                </wp:positionH>
+                <wp:positionV relativeFrom="paragraph">
+                  <wp:posOffset>62230</wp:posOffset>
+                </wp:positionV>
+                <wp:extent cx="771525" cy="314325"/>
+                <wp:effectExtent l="0" t="0" r="28575" b="28575"/>
+                <wp:wrapNone/>
+                <wp:docPr id="3" name="3 Rectángulo"/>
+                <wp:cNvGraphicFramePr/>
+                <a:graphic xmlns:a="http://schemas.openxmlformats.org/drawingml/2006/main">
+                  <a:graphicData uri="http://schemas.microsoft.com/office/word/2010/wordprocessingShape">
+                    <wps:wsp>
+                      <wps:cNvSpPr/>
+                      <wps:spPr>
+                        <a:xfrm>
+                          <a:off x="0" y="0"/>
+                          <a:ext cx="771525" cy="314325"/>
+                        </a:xfrm>
+                        <a:prstGeom prst="rect">
+                          <a:avLst/>
+                        </a:prstGeom>
+                      </wps:spPr>
+                      <wps:style>
+                        <a:lnRef idx="2">
+                          <a:schemeClr val="accent6"/>
+                        </a:lnRef>
+                        <a:fillRef idx="1">
+                          <a:schemeClr val="lt1"/>
+                        </a:fillRef>
+                        <a:effectRef idx="0">
+                          <a:schemeClr val="accent6"/>
+                        </a:effectRef>
+                        <a:fontRef idx="minor">
+                          <a:schemeClr val="dk1"/>
+                        </a:fontRef>
+                      </wps:style>
+                      <wps:txbx>
+                        <w:txbxContent>
+                          <w:p>
+                            <w:pPr>
+                              <w:jc w:val="center"/>
+                            </w:pPr>
+                            <w:r>
+                              <w:t>Tiempo</w:t>
+                            </w:r>
+                          </w:p>
+                        </w:txbxContent>
+                      </wps:txbx>
+                      <wps:bodyPr rot="0" spcFirstLastPara="0" vertOverflow="overflow" horzOverflow="overflow" vert="horz" wrap="square" lIns="91440" tIns="45720" rIns="91440" bIns="45720" numCol="1" spcCol="0" rtlCol="0" fromWordArt="0" anchor="ctr" anchorCtr="0" forceAA="0" compatLnSpc="1">
+                        <a:prstTxWarp prst="textNoShape">
+                          <a:avLst/>
+                        </a:prstTxWarp>
+                        <a:noAutofit/>
+                      </wps:bodyPr>
+                    </wps:wsp>
+                  </a:graphicData>
+                </a:graphic>
+                <wp14:sizeRelH relativeFrom="margin">
+                  <wp14:pctWidth>0</wp14:pctWidth>
+                </wp14:sizeRelH>
+                <wp14:sizeRelV relativeFrom="margin">
+                  <wp14:pctHeight>0</wp14:pctHeight>
+                </wp14:sizeRelV>
+              </wp:anchor>
+            </w:drawing>
+          </mc:Choice>
+          <mc:Fallback>
+            <w:pict>
+              <v:rect id="3 Rectángulo" o:spid="_x0000_s1030" style="position:absolute;left:0;text-align:left;margin-left:30.45pt;margin-top:4.9pt;width:60.75pt;height:24.75pt;z-index:251662336;visibility:visible;mso-wrap-style:square;mso-width-percent:0;mso-height-percent:0;mso-wrap-distance-left:9pt;mso-wrap-distance-top:0;mso-wrap-distance-right:9pt;mso-wrap-distance-bottom:0;mso-position-horizontal:absolute;mso-position-horizontal-relative:text;mso-position-vertical:absolute;mso-position-vertical-relative:text;mso-width-percent:0;mso-height-percent:0;mso-width-relative:margin;mso-height-relative:margin;v-text-anchor:middle" o:gfxdata="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" fillcolor="white [3201]" strokecolor="#f79646 [3209]" strokeweight="2pt">
+                <v:textbox>
+                  <w:txbxContent>
+                    <w:p>
+                      <w:pPr>
+                        <w:jc w:val="center"/>
+                      </w:pPr>
+                      <w:r>
+                        <w:t>Tiempo</w:t>
+                      </w:r>
+                    </w:p>
+                  </w:txbxContent>
+                </v:textbox>
+              </v:rect>
+            </w:pict>
+          </mc:Fallback>
+        </mc:AlternateContent>
+      </w:r>
     </w:p>
     <w:p>
       <w:pPr>
@@ -809,7 +3108,7 @@
 <file path=word/numbering.xml><?xml version="1.0" encoding="utf-8"?>
 <w:numbering xmlns:wpc="http://schemas.microsoft.com/office/word/2010/wordprocessingCanvas" xmlns:mc="http://schemas.openxmlformats.org/markup-compatibility/2006" xmlns:o="urn:schemas-microsoft-com:office:office" xmlns:r="http://schemas.openxmlformats.org/officeDocument/2006/relationships" xmlns:m="http://schemas.openxmlformats.org/officeDocument/2006/math" xmlns:v="urn:schemas-microsoft-com:vml" xmlns:wp14="http://schemas.microsoft.com/office/word/2010/wordprocessingDrawing" xmlns:wp="http://schemas.openxmlformats.org/drawingml/2006/wordprocessingDrawing" xmlns:w10="urn:schemas-microsoft-com:office:word" xmlns:w="http://schemas.openxmlformats.org/wordprocessingml/2006/main" xmlns:w14="http://schemas.microsoft.com/office/word/2010/wordml" xmlns:wpg="http://schemas.microsoft.com/office/word/2010/wordprocessingGroup" xmlns:wpi="http://schemas.microsoft.com/office/word/2010/wordprocessingInk" xmlns:wne="http://schemas.microsoft.com/office/word/2006/wordml" xmlns:wps="http://schemas.microsoft.com/office/word/2010/wordprocessingShape" mc:Ignorable="w14 wp14">
   <w:abstractNum w:abstractNumId="0">
-    <w:nsid w:val="587E2754"/>
+    <w:nsid w:val="38A54744"/>
     <w:multiLevelType w:val="hybridMultilevel"/>
     <w:tmpl w:val="32C28FF4"/>
     <w:lvl w:ilvl="0" w:tplc="02AA8EAE">
@@ -898,7 +3197,100 @@
       </w:pPr>
     </w:lvl>
   </w:abstractNum>
+  <w:abstractNum w:abstractNumId="1">
+    <w:nsid w:val="587E2754"/>
+    <w:multiLevelType w:val="hybridMultilevel"/>
+    <w:tmpl w:val="32C28FF4"/>
+    <w:lvl w:ilvl="0" w:tplc="02AA8EAE">
+      <w:start w:val="1"/>
+      <w:numFmt w:val="decimal"/>
+      <w:lvlText w:val="%1."/>
+      <w:lvlJc w:val="left"/>
+      <w:pPr>
+        <w:ind w:left="720" w:hanging="360"/>
+      </w:pPr>
+      <w:rPr>
+        <w:rFonts w:hint="default"/>
+        <w:b w:val="0"/>
+      </w:rPr>
+    </w:lvl>
+    <w:lvl w:ilvl="1" w:tplc="0C0A0019" w:tentative="1">
+      <w:start w:val="1"/>
+      <w:numFmt w:val="lowerLetter"/>
+      <w:lvlText w:val="%2."/>
+      <w:lvlJc w:val="left"/>
+      <w:pPr>
+        <w:ind w:left="1440" w:hanging="360"/>
+      </w:pPr>
+    </w:lvl>
+    <w:lvl w:ilvl="2" w:tplc="0C0A001B" w:tentative="1">
+      <w:start w:val="1"/>
+      <w:numFmt w:val="lowerRoman"/>
+      <w:lvlText w:val="%3."/>
+      <w:lvlJc w:val="right"/>
+      <w:pPr>
+        <w:ind w:left="2160" w:hanging="180"/>
+      </w:pPr>
+    </w:lvl>
+    <w:lvl w:ilvl="3" w:tplc="0C0A000F" w:tentative="1">
+      <w:start w:val="1"/>
+      <w:numFmt w:val="decimal"/>
+      <w:lvlText w:val="%4."/>
+      <w:lvlJc w:val="left"/>
+      <w:pPr>
+        <w:ind w:left="2880" w:hanging="360"/>
+      </w:pPr>
+    </w:lvl>
+    <w:lvl w:ilvl="4" w:tplc="0C0A0019" w:tentative="1">
+      <w:start w:val="1"/>
+      <w:numFmt w:val="lowerLetter"/>
+      <w:lvlText w:val="%5."/>
+      <w:lvlJc w:val="left"/>
+      <w:pPr>
+        <w:ind w:left="3600" w:hanging="360"/>
+      </w:pPr>
+    </w:lvl>
+    <w:lvl w:ilvl="5" w:tplc="0C0A001B" w:tentative="1">
+      <w:start w:val="1"/>
+      <w:numFmt w:val="lowerRoman"/>
+      <w:lvlText w:val="%6."/>
+      <w:lvlJc w:val="right"/>
+      <w:pPr>
+        <w:ind w:left="4320" w:hanging="180"/>
+      </w:pPr>
+    </w:lvl>
+    <w:lvl w:ilvl="6" w:tplc="0C0A000F" w:tentative="1">
+      <w:start w:val="1"/>
+      <w:numFmt w:val="decimal"/>
+      <w:lvlText w:val="%7."/>
+      <w:lvlJc w:val="left"/>
+      <w:pPr>
+        <w:ind w:left="5040" w:hanging="360"/>
+      </w:pPr>
+    </w:lvl>
+    <w:lvl w:ilvl="7" w:tplc="0C0A0019" w:tentative="1">
+      <w:start w:val="1"/>
+      <w:numFmt w:val="lowerLetter"/>
+      <w:lvlText w:val="%8."/>
+      <w:lvlJc w:val="left"/>
+      <w:pPr>
+        <w:ind w:left="5760" w:hanging="360"/>
+      </w:pPr>
+    </w:lvl>
+    <w:lvl w:ilvl="8" w:tplc="0C0A001B" w:tentative="1">
+      <w:start w:val="1"/>
+      <w:numFmt w:val="lowerRoman"/>
+      <w:lvlText w:val="%9."/>
+      <w:lvlJc w:val="right"/>
+      <w:pPr>
+        <w:ind w:left="6480" w:hanging="180"/>
+      </w:pPr>
+    </w:lvl>
+  </w:abstractNum>
   <w:num w:numId="1">
+    <w:abstractNumId w:val="1"/>
+  </w:num>
+  <w:num w:numId="2">
     <w:abstractNumId w:val="0"/>
   </w:num>
 </w:numbering>

</xml_diff>

<commit_message>
Revert "haciendo una prueba"
This reverts commit 4dbfdd4da53f85ba1d9d05e0a3a67f1202f1d847.
</commit_message>
<xml_diff>
--- a/informe-proyecto1.docx
+++ b/informe-proyecto1.docx
@@ -1211,7 +1211,23 @@
           <w:sz w:val="24"/>
           <w:szCs w:val="24"/>
         </w:rPr>
-        <w:t xml:space="preserve">que pasa por cada </w:t>
+        <w:t xml:space="preserve">que pasa </w:t>
+      </w:r>
+      <w:r>
+        <w:rPr>
+          <w:rFonts w:ascii="Times New Roman" w:hAnsi="Times New Roman" w:cs="Times New Roman"/>
+          <w:sz w:val="24"/>
+          <w:szCs w:val="24"/>
+        </w:rPr>
+        <w:t xml:space="preserve">por </w:t>
+      </w:r>
+      <w:r>
+        <w:rPr>
+          <w:rFonts w:ascii="Times New Roman" w:hAnsi="Times New Roman" w:cs="Times New Roman"/>
+          <w:sz w:val="24"/>
+          <w:szCs w:val="24"/>
+        </w:rPr>
+        <w:t xml:space="preserve">cada </w:t>
       </w:r>
       <w:r>
         <w:rPr>
@@ -2012,7 +2028,15 @@
           <w:sz w:val="24"/>
           <w:szCs w:val="24"/>
         </w:rPr>
-        <w:t xml:space="preserve"> por </w:t>
+        <w:t xml:space="preserve"> </w:t>
+      </w:r>
+      <w:r>
+        <w:rPr>
+          <w:rFonts w:ascii="Times New Roman" w:hAnsi="Times New Roman" w:cs="Times New Roman"/>
+          <w:sz w:val="24"/>
+          <w:szCs w:val="24"/>
+        </w:rPr>
+        <w:t xml:space="preserve">por </w:t>
       </w:r>
       <w:r>
         <w:rPr>
@@ -2889,6 +2913,8 @@
           <w:szCs w:val="24"/>
         </w:rPr>
       </w:pPr>
+      <w:bookmarkStart w:id="0" w:name="_GoBack"/>
+      <w:bookmarkEnd w:id="0"/>
       <w:r>
         <w:rPr>
           <w:rFonts w:ascii="Times New Roman" w:hAnsi="Times New Roman" w:cs="Times New Roman"/>
@@ -3068,44 +3094,6 @@
           <w:szCs w:val="24"/>
         </w:rPr>
       </w:pPr>
-    </w:p>
-    <w:p>
-      <w:pPr>
-        <w:jc w:val="center"/>
-        <w:rPr>
-          <w:rFonts w:ascii="Times New Roman" w:hAnsi="Times New Roman" w:cs="Times New Roman"/>
-          <w:b/>
-          <w:sz w:val="24"/>
-          <w:szCs w:val="24"/>
-        </w:rPr>
-      </w:pPr>
-    </w:p>
-    <w:p>
-      <w:pPr>
-        <w:rPr>
-          <w:rFonts w:ascii="Times New Roman" w:hAnsi="Times New Roman" w:cs="Times New Roman"/>
-          <w:sz w:val="24"/>
-          <w:szCs w:val="24"/>
-        </w:rPr>
-      </w:pPr>
-      <w:r>
-        <w:rPr>
-          <w:rFonts w:ascii="Times New Roman" w:hAnsi="Times New Roman" w:cs="Times New Roman"/>
-          <w:sz w:val="24"/>
-          <w:szCs w:val="24"/>
-        </w:rPr>
-        <w:t>HUBO UN CAMBIO</w:t>
-      </w:r>
-      <w:r>
-        <w:rPr>
-          <w:rFonts w:ascii="Times New Roman" w:hAnsi="Times New Roman" w:cs="Times New Roman"/>
-          <w:sz w:val="24"/>
-          <w:szCs w:val="24"/>
-        </w:rPr>
-        <w:t>****</w:t>
-      </w:r>
-      <w:bookmarkStart w:id="0" w:name="_GoBack"/>
-      <w:bookmarkEnd w:id="0"/>
     </w:p>
     <w:sectPr>
       <w:pgSz w:w="11906" w:h="16838"/>

</xml_diff>

<commit_message>
Paso 2. Analisis de los OLTP
Paso 2.1 Conformar indicadores
</commit_message>
<xml_diff>
--- a/informe-proyecto1.docx
+++ b/informe-proyecto1.docx
@@ -2078,7 +2078,7 @@
         <mc:AlternateContent>
           <mc:Choice Requires="wps">
             <w:drawing>
-              <wp:anchor distT="0" distB="0" distL="114300" distR="114300" simplePos="0" relativeHeight="251658240" behindDoc="0" locked="0" layoutInCell="1" allowOverlap="1">
+              <wp:anchor distT="0" distB="0" distL="114300" distR="114300" simplePos="0" relativeHeight="251628032" behindDoc="0" locked="0" layoutInCell="1" allowOverlap="1">
                 <wp:simplePos x="0" y="0"/>
                 <wp:positionH relativeFrom="column">
                   <wp:posOffset>4063365</wp:posOffset>
@@ -2164,7 +2164,7 @@
           </mc:Choice>
           <mc:Fallback>
             <w:pict>
-              <v:rect id="Rectángulo 112" o:spid="_x0000_s1026" style="position:absolute;margin-left:319.95pt;margin-top:21.95pt;width:125.25pt;height:39pt;z-index:251658240;visibility:visible;mso-wrap-style:square;mso-width-percent:0;mso-height-percent:0;mso-wrap-distance-left:9pt;mso-wrap-distance-top:0;mso-wrap-distance-right:9pt;mso-wrap-distance-bottom:0;mso-position-horizontal:absolute;mso-position-horizontal-relative:text;mso-position-vertical:absolute;mso-position-vertical-relative:text;mso-width-percent:0;mso-height-percent:0;mso-width-relative:margin;mso-height-relative:margin;v-text-anchor:middle" o:gfxdata="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" fillcolor="white [3201]" strokecolor="#f79646 [3209]" strokeweight="2pt">
+              <v:rect id="Rectángulo 112" o:spid="_x0000_s1026" style="position:absolute;margin-left:319.95pt;margin-top:21.95pt;width:125.25pt;height:39pt;z-index:251628032;visibility:visible;mso-wrap-style:square;mso-width-percent:0;mso-height-percent:0;mso-wrap-distance-left:9pt;mso-wrap-distance-top:0;mso-wrap-distance-right:9pt;mso-wrap-distance-bottom:0;mso-position-horizontal:absolute;mso-position-horizontal-relative:text;mso-position-vertical:absolute;mso-position-vertical-relative:text;mso-width-percent:0;mso-height-percent:0;mso-width-relative:margin;mso-height-relative:margin;v-text-anchor:middle" o:gfxdata="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" fillcolor="white [3201]" strokecolor="#f79646 [3209]" strokeweight="2pt">
                 <v:path arrowok="t"/>
                 <v:textbox>
                   <w:txbxContent>
@@ -2261,7 +2261,7 @@
         <mc:AlternateContent>
           <mc:Choice Requires="wps">
             <w:drawing>
-              <wp:anchor distT="0" distB="0" distL="114300" distR="114300" simplePos="0" relativeHeight="251658240" behindDoc="0" locked="0" layoutInCell="1" allowOverlap="1">
+              <wp:anchor distT="0" distB="0" distL="114300" distR="114300" simplePos="0" relativeHeight="251629056" behindDoc="0" locked="0" layoutInCell="1" allowOverlap="1">
                 <wp:simplePos x="0" y="0"/>
                 <wp:positionH relativeFrom="column">
                   <wp:posOffset>1158240</wp:posOffset>
@@ -2336,7 +2336,7 @@
         <mc:AlternateContent>
           <mc:Choice Requires="wps">
             <w:drawing>
-              <wp:anchor distT="0" distB="0" distL="114300" distR="114300" simplePos="0" relativeHeight="251658240" behindDoc="0" locked="0" layoutInCell="1" allowOverlap="1">
+              <wp:anchor distT="0" distB="0" distL="114300" distR="114300" simplePos="0" relativeHeight="251630080" behindDoc="0" locked="0" layoutInCell="1" allowOverlap="1">
                 <wp:simplePos x="0" y="0"/>
                 <wp:positionH relativeFrom="column">
                   <wp:posOffset>3225165</wp:posOffset>
@@ -2419,7 +2419,7 @@
         <mc:AlternateContent>
           <mc:Choice Requires="wps">
             <w:drawing>
-              <wp:anchor distT="0" distB="0" distL="114300" distR="114300" simplePos="0" relativeHeight="251658240" behindDoc="0" locked="0" layoutInCell="1" allowOverlap="1">
+              <wp:anchor distT="0" distB="0" distL="114300" distR="114300" simplePos="0" relativeHeight="251631104" behindDoc="0" locked="0" layoutInCell="1" allowOverlap="1">
                 <wp:simplePos x="0" y="0"/>
                 <wp:positionH relativeFrom="column">
                   <wp:posOffset>386715</wp:posOffset>
@@ -2501,7 +2501,7 @@
           </mc:Choice>
           <mc:Fallback>
             <w:pict>
-              <v:rect id="Rectángulo 109" o:spid="_x0000_s1027" style="position:absolute;margin-left:30.45pt;margin-top:2.95pt;width:60.75pt;height:26.25pt;z-index:251658240;visibility:visible;mso-wrap-style:square;mso-width-percent:0;mso-height-percent:0;mso-wrap-distance-left:9pt;mso-wrap-distance-top:0;mso-wrap-distance-right:9pt;mso-wrap-distance-bottom:0;mso-position-horizontal:absolute;mso-position-horizontal-relative:text;mso-position-vertical:absolute;mso-position-vertical-relative:text;mso-width-percent:0;mso-height-percent:0;mso-width-relative:margin;mso-height-relative:margin;v-text-anchor:middle" o:gfxdata="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" fillcolor="white [3201]" strokecolor="#f79646 [3209]" strokeweight="2pt">
+              <v:rect id="Rectángulo 109" o:spid="_x0000_s1027" style="position:absolute;margin-left:30.45pt;margin-top:2.95pt;width:60.75pt;height:26.25pt;z-index:251631104;visibility:visible;mso-wrap-style:square;mso-width-percent:0;mso-height-percent:0;mso-wrap-distance-left:9pt;mso-wrap-distance-top:0;mso-wrap-distance-right:9pt;mso-wrap-distance-bottom:0;mso-position-horizontal:absolute;mso-position-horizontal-relative:text;mso-position-vertical:absolute;mso-position-vertical-relative:text;mso-width-percent:0;mso-height-percent:0;mso-width-relative:margin;mso-height-relative:margin;v-text-anchor:middle" o:gfxdata="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" fillcolor="white [3201]" strokecolor="#f79646 [3209]" strokeweight="2pt">
                 <v:path arrowok="t"/>
                 <v:textbox>
                   <w:txbxContent>
@@ -2545,7 +2545,7 @@
         <mc:AlternateContent>
           <mc:Choice Requires="wps">
             <w:drawing>
-              <wp:anchor distT="0" distB="0" distL="114300" distR="114300" simplePos="0" relativeHeight="251658240" behindDoc="0" locked="0" layoutInCell="1" allowOverlap="1">
+              <wp:anchor distT="0" distB="0" distL="114300" distR="114300" simplePos="0" relativeHeight="251632128" behindDoc="0" locked="0" layoutInCell="1" allowOverlap="1">
                 <wp:simplePos x="0" y="0"/>
                 <wp:positionH relativeFrom="column">
                   <wp:posOffset>386715</wp:posOffset>
@@ -2627,7 +2627,7 @@
           </mc:Choice>
           <mc:Fallback>
             <w:pict>
-              <v:rect id="Rectángulo 108" o:spid="_x0000_s1028" style="position:absolute;margin-left:30.45pt;margin-top:6.75pt;width:60.75pt;height:41.25pt;z-index:251658240;visibility:visible;mso-wrap-style:square;mso-width-percent:0;mso-height-percent:0;mso-wrap-distance-left:9pt;mso-wrap-distance-top:0;mso-wrap-distance-right:9pt;mso-wrap-distance-bottom:0;mso-position-horizontal:absolute;mso-position-horizontal-relative:text;mso-position-vertical:absolute;mso-position-vertical-relative:text;mso-width-percent:0;mso-height-percent:0;mso-width-relative:margin;mso-height-relative:margin;v-text-anchor:middle" o:gfxdata="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" fillcolor="white [3201]" strokecolor="#f79646 [3209]" strokeweight="2pt">
+              <v:rect id="Rectángulo 108" o:spid="_x0000_s1028" style="position:absolute;margin-left:30.45pt;margin-top:6.75pt;width:60.75pt;height:41.25pt;z-index:251632128;visibility:visible;mso-wrap-style:square;mso-width-percent:0;mso-height-percent:0;mso-wrap-distance-left:9pt;mso-wrap-distance-top:0;mso-wrap-distance-right:9pt;mso-wrap-distance-bottom:0;mso-position-horizontal:absolute;mso-position-horizontal-relative:text;mso-position-vertical:absolute;mso-position-vertical-relative:text;mso-width-percent:0;mso-height-percent:0;mso-width-relative:margin;mso-height-relative:margin;v-text-anchor:middle" o:gfxdata="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" fillcolor="white [3201]" strokecolor="#f79646 [3209]" strokeweight="2pt">
                 <v:path arrowok="t"/>
                 <v:textbox>
                   <w:txbxContent>
@@ -2672,7 +2672,7 @@
         <mc:AlternateContent>
           <mc:Choice Requires="wps">
             <w:drawing>
-              <wp:anchor distT="0" distB="0" distL="114300" distR="114300" simplePos="0" relativeHeight="251658240" behindDoc="0" locked="0" layoutInCell="1" allowOverlap="1">
+              <wp:anchor distT="0" distB="0" distL="114300" distR="114300" simplePos="0" relativeHeight="251633152" behindDoc="0" locked="0" layoutInCell="1" allowOverlap="1">
                 <wp:simplePos x="0" y="0"/>
                 <wp:positionH relativeFrom="column">
                   <wp:posOffset>1158240</wp:posOffset>
@@ -2750,7 +2750,7 @@
         <mc:AlternateContent>
           <mc:Choice Requires="wps">
             <w:drawing>
-              <wp:anchor distT="0" distB="0" distL="114300" distR="114300" simplePos="0" relativeHeight="251658240" behindDoc="0" locked="0" layoutInCell="1" allowOverlap="1">
+              <wp:anchor distT="0" distB="0" distL="114300" distR="114300" simplePos="0" relativeHeight="251634176" behindDoc="0" locked="0" layoutInCell="1" allowOverlap="1">
                 <wp:simplePos x="0" y="0"/>
                 <wp:positionH relativeFrom="column">
                   <wp:posOffset>2158365</wp:posOffset>
@@ -2836,7 +2836,7 @@
           </mc:Choice>
           <mc:Fallback>
             <w:pict>
-              <v:oval id="Elipse 106" o:spid="_x0000_s1029" style="position:absolute;left:0;text-align:left;margin-left:169.95pt;margin-top:22.1pt;width:91.5pt;height:54.75pt;z-index:251658240;visibility:visible;mso-wrap-style:square;mso-width-percent:0;mso-height-percent:0;mso-wrap-distance-left:9pt;mso-wrap-distance-top:0;mso-wrap-distance-right:9pt;mso-wrap-distance-bottom:0;mso-position-horizontal:absolute;mso-position-horizontal-relative:text;mso-position-vertical:absolute;mso-position-vertical-relative:text;mso-width-percent:0;mso-height-percent:0;mso-width-relative:margin;mso-height-relative:margin;v-text-anchor:middle" o:gfxdata="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" fillcolor="white [3201]" strokecolor="#f79646 [3209]" strokeweight="2pt">
+              <v:oval id="Elipse 106" o:spid="_x0000_s1029" style="position:absolute;left:0;text-align:left;margin-left:169.95pt;margin-top:22.1pt;width:91.5pt;height:54.75pt;z-index:251634176;visibility:visible;mso-wrap-style:square;mso-width-percent:0;mso-height-percent:0;mso-wrap-distance-left:9pt;mso-wrap-distance-top:0;mso-wrap-distance-right:9pt;mso-wrap-distance-bottom:0;mso-position-horizontal:absolute;mso-position-horizontal-relative:text;mso-position-vertical:absolute;mso-position-vertical-relative:text;mso-width-percent:0;mso-height-percent:0;mso-width-relative:margin;mso-height-relative:margin;v-text-anchor:middle" o:gfxdata="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" fillcolor="white [3201]" strokecolor="#f79646 [3209]" strokeweight="2pt">
                 <v:path arrowok="t"/>
                 <v:textbox>
                   <w:txbxContent>
@@ -2885,7 +2885,7 @@
         <mc:AlternateContent>
           <mc:Choice Requires="wps">
             <w:drawing>
-              <wp:anchor distT="0" distB="0" distL="114300" distR="114300" simplePos="0" relativeHeight="251714560" behindDoc="0" locked="0" layoutInCell="1" allowOverlap="1">
+              <wp:anchor distT="0" distB="0" distL="114300" distR="114300" simplePos="0" relativeHeight="251683328" behindDoc="0" locked="0" layoutInCell="1" allowOverlap="1">
                 <wp:simplePos x="0" y="0"/>
                 <wp:positionH relativeFrom="column">
                   <wp:posOffset>3320415</wp:posOffset>
@@ -2965,7 +2965,7 @@
         <mc:AlternateContent>
           <mc:Choice Requires="wps">
             <w:drawing>
-              <wp:anchor distT="0" distB="0" distL="114300" distR="114300" simplePos="0" relativeHeight="251668480" behindDoc="0" locked="0" layoutInCell="1" allowOverlap="1">
+              <wp:anchor distT="0" distB="0" distL="114300" distR="114300" simplePos="0" relativeHeight="251637248" behindDoc="0" locked="0" layoutInCell="1" allowOverlap="1">
                 <wp:simplePos x="0" y="0"/>
                 <wp:positionH relativeFrom="column">
                   <wp:posOffset>4082415</wp:posOffset>
@@ -3046,7 +3046,7 @@
           </mc:Choice>
           <mc:Fallback>
             <w:pict>
-              <v:rect id="Rectángulo 104" o:spid="_x0000_s1030" style="position:absolute;left:0;text-align:left;margin-left:321.45pt;margin-top:4.9pt;width:125.25pt;height:40.5pt;z-index:251668480;visibility:visible;mso-wrap-style:square;mso-width-percent:0;mso-height-percent:0;mso-wrap-distance-left:9pt;mso-wrap-distance-top:0;mso-wrap-distance-right:9pt;mso-wrap-distance-bottom:0;mso-position-horizontal:absolute;mso-position-horizontal-relative:text;mso-position-vertical:absolute;mso-position-vertical-relative:text;mso-width-percent:0;mso-height-percent:0;mso-width-relative:margin;mso-height-relative:margin;v-text-anchor:middle" o:gfxdata="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" fillcolor="white [3201]" strokecolor="#f79646 [3209]" strokeweight="2pt">
+              <v:rect id="Rectángulo 104" o:spid="_x0000_s1030" style="position:absolute;left:0;text-align:left;margin-left:321.45pt;margin-top:4.9pt;width:125.25pt;height:40.5pt;z-index:251637248;visibility:visible;mso-wrap-style:square;mso-width-percent:0;mso-height-percent:0;mso-wrap-distance-left:9pt;mso-wrap-distance-top:0;mso-wrap-distance-right:9pt;mso-wrap-distance-bottom:0;mso-position-horizontal:absolute;mso-position-horizontal-relative:text;mso-position-vertical:absolute;mso-position-vertical-relative:text;mso-width-percent:0;mso-height-percent:0;mso-width-relative:margin;mso-height-relative:margin;v-text-anchor:middle" o:gfxdata="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" fillcolor="white [3201]" strokecolor="#f79646 [3209]" strokeweight="2pt">
                 <v:path arrowok="t"/>
                 <v:textbox>
                   <w:txbxContent>
@@ -3079,7 +3079,7 @@
         <mc:AlternateContent>
           <mc:Choice Requires="wps">
             <w:drawing>
-              <wp:anchor distT="0" distB="0" distL="114300" distR="114300" simplePos="0" relativeHeight="251658240" behindDoc="0" locked="0" layoutInCell="1" allowOverlap="1">
+              <wp:anchor distT="0" distB="0" distL="114300" distR="114300" simplePos="0" relativeHeight="251635200" behindDoc="0" locked="0" layoutInCell="1" allowOverlap="1">
                 <wp:simplePos x="0" y="0"/>
                 <wp:positionH relativeFrom="column">
                   <wp:posOffset>1158240</wp:posOffset>
@@ -3154,7 +3154,7 @@
         <mc:AlternateContent>
           <mc:Choice Requires="wps">
             <w:drawing>
-              <wp:anchor distT="0" distB="0" distL="114300" distR="114300" simplePos="0" relativeHeight="251658240" behindDoc="0" locked="0" layoutInCell="1" allowOverlap="1">
+              <wp:anchor distT="0" distB="0" distL="114300" distR="114300" simplePos="0" relativeHeight="251636224" behindDoc="0" locked="0" layoutInCell="1" allowOverlap="1">
                 <wp:simplePos x="0" y="0"/>
                 <wp:positionH relativeFrom="column">
                   <wp:posOffset>386715</wp:posOffset>
@@ -3236,7 +3236,7 @@
           </mc:Choice>
           <mc:Fallback>
             <w:pict>
-              <v:rect id="Rectángulo 102" o:spid="_x0000_s1031" style="position:absolute;left:0;text-align:left;margin-left:30.45pt;margin-top:4.9pt;width:60.75pt;height:24.75pt;z-index:251658240;visibility:visible;mso-wrap-style:square;mso-width-percent:0;mso-height-percent:0;mso-wrap-distance-left:9pt;mso-wrap-distance-top:0;mso-wrap-distance-right:9pt;mso-wrap-distance-bottom:0;mso-position-horizontal:absolute;mso-position-horizontal-relative:text;mso-position-vertical:absolute;mso-position-vertical-relative:text;mso-width-percent:0;mso-height-percent:0;mso-width-relative:margin;mso-height-relative:margin;v-text-anchor:middle" o:gfxdata="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" fillcolor="white [3201]" strokecolor="#f79646 [3209]" strokeweight="2pt">
+              <v:rect id="Rectángulo 102" o:spid="_x0000_s1031" style="position:absolute;left:0;text-align:left;margin-left:30.45pt;margin-top:4.9pt;width:60.75pt;height:24.75pt;z-index:251636224;visibility:visible;mso-wrap-style:square;mso-width-percent:0;mso-height-percent:0;mso-wrap-distance-left:9pt;mso-wrap-distance-top:0;mso-wrap-distance-right:9pt;mso-wrap-distance-bottom:0;mso-position-horizontal:absolute;mso-position-horizontal-relative:text;mso-position-vertical:absolute;mso-position-vertical-relative:text;mso-width-percent:0;mso-height-percent:0;mso-width-relative:margin;mso-height-relative:margin;v-text-anchor:middle" o:gfxdata="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" fillcolor="white [3201]" strokecolor="#f79646 [3209]" strokeweight="2pt">
                 <v:path arrowok="t"/>
                 <v:textbox>
                   <w:txbxContent>
@@ -3281,7 +3281,7 @@
         <mc:AlternateContent>
           <mc:Choice Requires="wps">
             <w:drawing>
-              <wp:anchor distT="0" distB="0" distL="114300" distR="114300" simplePos="0" relativeHeight="251671552" behindDoc="0" locked="0" layoutInCell="1" allowOverlap="1">
+              <wp:anchor distT="0" distB="0" distL="114300" distR="114300" simplePos="0" relativeHeight="251640320" behindDoc="0" locked="0" layoutInCell="1" allowOverlap="1">
                 <wp:simplePos x="0" y="0"/>
                 <wp:positionH relativeFrom="column">
                   <wp:posOffset>1205865</wp:posOffset>
@@ -3356,7 +3356,7 @@
         <mc:AlternateContent>
           <mc:Choice Requires="wps">
             <w:drawing>
-              <wp:anchor distT="0" distB="0" distL="114300" distR="114300" simplePos="0" relativeHeight="251672576" behindDoc="0" locked="0" layoutInCell="1" allowOverlap="1">
+              <wp:anchor distT="0" distB="0" distL="114300" distR="114300" simplePos="0" relativeHeight="251641344" behindDoc="0" locked="0" layoutInCell="1" allowOverlap="1">
                 <wp:simplePos x="0" y="0"/>
                 <wp:positionH relativeFrom="column">
                   <wp:posOffset>1205865</wp:posOffset>
@@ -3431,7 +3431,7 @@
         <mc:AlternateContent>
           <mc:Choice Requires="wps">
             <w:drawing>
-              <wp:anchor distT="0" distB="0" distL="114300" distR="114300" simplePos="0" relativeHeight="251676672" behindDoc="0" locked="0" layoutInCell="1" allowOverlap="1">
+              <wp:anchor distT="0" distB="0" distL="114300" distR="114300" simplePos="0" relativeHeight="251645440" behindDoc="0" locked="0" layoutInCell="1" allowOverlap="1">
                 <wp:simplePos x="0" y="0"/>
                 <wp:positionH relativeFrom="column">
                   <wp:posOffset>1205865</wp:posOffset>
@@ -3506,7 +3506,7 @@
         <mc:AlternateContent>
           <mc:Choice Requires="wps">
             <w:drawing>
-              <wp:anchor distT="0" distB="0" distL="114300" distR="114300" simplePos="0" relativeHeight="251675648" behindDoc="0" locked="0" layoutInCell="1" allowOverlap="1">
+              <wp:anchor distT="0" distB="0" distL="114300" distR="114300" simplePos="0" relativeHeight="251644416" behindDoc="0" locked="0" layoutInCell="1" allowOverlap="1">
                 <wp:simplePos x="0" y="0"/>
                 <wp:positionH relativeFrom="column">
                   <wp:posOffset>3129915</wp:posOffset>
@@ -3585,7 +3585,7 @@
         <mc:AlternateContent>
           <mc:Choice Requires="wps">
             <w:drawing>
-              <wp:anchor distT="0" distB="0" distL="114300" distR="114300" simplePos="0" relativeHeight="251669504" behindDoc="0" locked="0" layoutInCell="1" allowOverlap="1">
+              <wp:anchor distT="0" distB="0" distL="114300" distR="114300" simplePos="0" relativeHeight="251638272" behindDoc="0" locked="0" layoutInCell="1" allowOverlap="1">
                 <wp:simplePos x="0" y="0"/>
                 <wp:positionH relativeFrom="column">
                   <wp:posOffset>386715</wp:posOffset>
@@ -3667,7 +3667,7 @@
           </mc:Choice>
           <mc:Fallback>
             <w:pict>
-              <v:rect id="Rectángulo 97" o:spid="_x0000_s1032" style="position:absolute;left:0;text-align:left;margin-left:30.45pt;margin-top:12pt;width:60.75pt;height:24.75pt;z-index:251669504;visibility:visible;mso-wrap-style:square;mso-width-percent:0;mso-height-percent:0;mso-wrap-distance-left:9pt;mso-wrap-distance-top:0;mso-wrap-distance-right:9pt;mso-wrap-distance-bottom:0;mso-position-horizontal:absolute;mso-position-horizontal-relative:text;mso-position-vertical:absolute;mso-position-vertical-relative:text;mso-width-percent:0;mso-height-percent:0;mso-width-relative:margin;mso-height-relative:margin;v-text-anchor:middle" o:gfxdata="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" fillcolor="white [3201]" strokecolor="#f79646 [3209]" strokeweight="2pt">
+              <v:rect id="Rectángulo 97" o:spid="_x0000_s1032" style="position:absolute;left:0;text-align:left;margin-left:30.45pt;margin-top:12pt;width:60.75pt;height:24.75pt;z-index:251638272;visibility:visible;mso-wrap-style:square;mso-width-percent:0;mso-height-percent:0;mso-wrap-distance-left:9pt;mso-wrap-distance-top:0;mso-wrap-distance-right:9pt;mso-wrap-distance-bottom:0;mso-position-horizontal:absolute;mso-position-horizontal-relative:text;mso-position-vertical:absolute;mso-position-vertical-relative:text;mso-width-percent:0;mso-height-percent:0;mso-width-relative:margin;mso-height-relative:margin;v-text-anchor:middle" o:gfxdata="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" fillcolor="white [3201]" strokecolor="#f79646 [3209]" strokeweight="2pt">
                 <v:path arrowok="t"/>
                 <v:textbox>
                   <w:txbxContent>
@@ -3712,7 +3712,7 @@
         <mc:AlternateContent>
           <mc:Choice Requires="wps">
             <w:drawing>
-              <wp:anchor distT="0" distB="0" distL="114300" distR="114300" simplePos="0" relativeHeight="251670528" behindDoc="0" locked="0" layoutInCell="1" allowOverlap="1">
+              <wp:anchor distT="0" distB="0" distL="114300" distR="114300" simplePos="0" relativeHeight="251639296" behindDoc="0" locked="0" layoutInCell="1" allowOverlap="1">
                 <wp:simplePos x="0" y="0"/>
                 <wp:positionH relativeFrom="column">
                   <wp:posOffset>386715</wp:posOffset>
@@ -3794,7 +3794,7 @@
           </mc:Choice>
           <mc:Fallback>
             <w:pict>
-              <v:rect id="Rectángulo 96" o:spid="_x0000_s1033" style="position:absolute;left:0;text-align:left;margin-left:30.45pt;margin-top:19.9pt;width:60.75pt;height:24.75pt;z-index:251670528;visibility:visible;mso-wrap-style:square;mso-width-percent:0;mso-height-percent:0;mso-wrap-distance-left:9pt;mso-wrap-distance-top:0;mso-wrap-distance-right:9pt;mso-wrap-distance-bottom:0;mso-position-horizontal:absolute;mso-position-horizontal-relative:text;mso-position-vertical:absolute;mso-position-vertical-relative:text;mso-width-percent:0;mso-height-percent:0;mso-width-relative:margin;mso-height-relative:margin;v-text-anchor:middle" o:gfxdata="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" fillcolor="white [3201]" strokecolor="#f79646 [3209]" strokeweight="2pt">
+              <v:rect id="Rectángulo 96" o:spid="_x0000_s1033" style="position:absolute;left:0;text-align:left;margin-left:30.45pt;margin-top:19.9pt;width:60.75pt;height:24.75pt;z-index:251639296;visibility:visible;mso-wrap-style:square;mso-width-percent:0;mso-height-percent:0;mso-wrap-distance-left:9pt;mso-wrap-distance-top:0;mso-wrap-distance-right:9pt;mso-wrap-distance-bottom:0;mso-position-horizontal:absolute;mso-position-horizontal-relative:text;mso-position-vertical:absolute;mso-position-vertical-relative:text;mso-width-percent:0;mso-height-percent:0;mso-width-relative:margin;mso-height-relative:margin;v-text-anchor:middle" o:gfxdata="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" fillcolor="white [3201]" strokecolor="#f79646 [3209]" strokeweight="2pt">
                 <v:path arrowok="t"/>
                 <v:textbox>
                   <w:txbxContent>
@@ -3846,7 +3846,7 @@
         <mc:AlternateContent>
           <mc:Choice Requires="wps">
             <w:drawing>
-              <wp:anchor distT="0" distB="0" distL="114300" distR="114300" simplePos="0" relativeHeight="251674624" behindDoc="0" locked="0" layoutInCell="1" allowOverlap="1">
+              <wp:anchor distT="0" distB="0" distL="114300" distR="114300" simplePos="0" relativeHeight="251643392" behindDoc="0" locked="0" layoutInCell="1" allowOverlap="1">
                 <wp:simplePos x="0" y="0"/>
                 <wp:positionH relativeFrom="column">
                   <wp:posOffset>4082415</wp:posOffset>
@@ -3927,7 +3927,7 @@
           </mc:Choice>
           <mc:Fallback>
             <w:pict>
-              <v:rect id="Rectángulo 95" o:spid="_x0000_s1034" style="position:absolute;left:0;text-align:left;margin-left:321.45pt;margin-top:18.8pt;width:123.75pt;height:40.5pt;z-index:251674624;visibility:visible;mso-wrap-style:square;mso-width-percent:0;mso-height-percent:0;mso-wrap-distance-left:9pt;mso-wrap-distance-top:0;mso-wrap-distance-right:9pt;mso-wrap-distance-bottom:0;mso-position-horizontal:absolute;mso-position-horizontal-relative:text;mso-position-vertical:absolute;mso-position-vertical-relative:text;mso-width-percent:0;mso-height-percent:0;mso-width-relative:margin;mso-height-relative:margin;v-text-anchor:middle" o:gfxdata="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" fillcolor="white [3201]" strokecolor="#f79646 [3209]" strokeweight="2pt">
+              <v:rect id="Rectángulo 95" o:spid="_x0000_s1034" style="position:absolute;left:0;text-align:left;margin-left:321.45pt;margin-top:18.8pt;width:123.75pt;height:40.5pt;z-index:251643392;visibility:visible;mso-wrap-style:square;mso-width-percent:0;mso-height-percent:0;mso-wrap-distance-left:9pt;mso-wrap-distance-top:0;mso-wrap-distance-right:9pt;mso-wrap-distance-bottom:0;mso-position-horizontal:absolute;mso-position-horizontal-relative:text;mso-position-vertical:absolute;mso-position-vertical-relative:text;mso-width-percent:0;mso-height-percent:0;mso-width-relative:margin;mso-height-relative:margin;v-text-anchor:middle" o:gfxdata="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" fillcolor="white [3201]" strokecolor="#f79646 [3209]" strokeweight="2pt">
                 <v:path arrowok="t"/>
                 <v:textbox>
                   <w:txbxContent>
@@ -3970,7 +3970,7 @@
         <mc:AlternateContent>
           <mc:Choice Requires="wps">
             <w:drawing>
-              <wp:anchor distT="0" distB="0" distL="114300" distR="114300" simplePos="0" relativeHeight="251673600" behindDoc="0" locked="0" layoutInCell="1" allowOverlap="1">
+              <wp:anchor distT="0" distB="0" distL="114300" distR="114300" simplePos="0" relativeHeight="251642368" behindDoc="0" locked="0" layoutInCell="1" allowOverlap="1">
                 <wp:simplePos x="0" y="0"/>
                 <wp:positionH relativeFrom="column">
                   <wp:posOffset>386715</wp:posOffset>
@@ -4052,7 +4052,7 @@
           </mc:Choice>
           <mc:Fallback>
             <w:pict>
-              <v:rect id="Rectángulo 94" o:spid="_x0000_s1035" style="position:absolute;left:0;text-align:left;margin-left:30.45pt;margin-top:5.5pt;width:60.75pt;height:24.75pt;z-index:251673600;visibility:visible;mso-wrap-style:square;mso-width-percent:0;mso-height-percent:0;mso-wrap-distance-left:9pt;mso-wrap-distance-top:0;mso-wrap-distance-right:9pt;mso-wrap-distance-bottom:0;mso-position-horizontal:absolute;mso-position-horizontal-relative:text;mso-position-vertical:absolute;mso-position-vertical-relative:text;mso-width-percent:0;mso-height-percent:0;mso-width-relative:margin;mso-height-relative:margin;v-text-anchor:middle" o:gfxdata="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" fillcolor="white [3201]" strokecolor="#f79646 [3209]" strokeweight="2pt">
+              <v:rect id="Rectángulo 94" o:spid="_x0000_s1035" style="position:absolute;left:0;text-align:left;margin-left:30.45pt;margin-top:5.5pt;width:60.75pt;height:24.75pt;z-index:251642368;visibility:visible;mso-wrap-style:square;mso-width-percent:0;mso-height-percent:0;mso-wrap-distance-left:9pt;mso-wrap-distance-top:0;mso-wrap-distance-right:9pt;mso-wrap-distance-bottom:0;mso-position-horizontal:absolute;mso-position-horizontal-relative:text;mso-position-vertical:absolute;mso-position-vertical-relative:text;mso-width-percent:0;mso-height-percent:0;mso-width-relative:margin;mso-height-relative:margin;v-text-anchor:middle" o:gfxdata="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" fillcolor="white [3201]" strokecolor="#f79646 [3209]" strokeweight="2pt">
                 <v:path arrowok="t"/>
                 <v:textbox>
                   <w:txbxContent>
@@ -4157,7 +4157,7 @@
         <mc:AlternateContent>
           <mc:Choice Requires="wps">
             <w:drawing>
-              <wp:anchor distT="0" distB="0" distL="114300" distR="114300" simplePos="0" relativeHeight="251707392" behindDoc="0" locked="0" layoutInCell="1" allowOverlap="1">
+              <wp:anchor distT="0" distB="0" distL="114300" distR="114300" simplePos="0" relativeHeight="251676160" behindDoc="0" locked="0" layoutInCell="1" allowOverlap="1">
                 <wp:simplePos x="0" y="0"/>
                 <wp:positionH relativeFrom="column">
                   <wp:posOffset>3368040</wp:posOffset>
@@ -4237,7 +4237,7 @@
         <mc:AlternateContent>
           <mc:Choice Requires="wps">
             <w:drawing>
-              <wp:anchor distT="0" distB="0" distL="114300" distR="114300" simplePos="0" relativeHeight="251681792" behindDoc="0" locked="0" layoutInCell="1" allowOverlap="1">
+              <wp:anchor distT="0" distB="0" distL="114300" distR="114300" simplePos="0" relativeHeight="251650560" behindDoc="0" locked="0" layoutInCell="1" allowOverlap="1">
                 <wp:simplePos x="0" y="0"/>
                 <wp:positionH relativeFrom="column">
                   <wp:posOffset>4130040</wp:posOffset>
@@ -4326,7 +4326,7 @@
           </mc:Choice>
           <mc:Fallback>
             <w:pict>
-              <v:rect id="Rectángulo 92" o:spid="_x0000_s1036" style="position:absolute;left:0;text-align:left;margin-left:325.2pt;margin-top:3.75pt;width:118.5pt;height:36pt;z-index:251681792;visibility:visible;mso-wrap-style:square;mso-width-percent:0;mso-height-percent:0;mso-wrap-distance-left:9pt;mso-wrap-distance-top:0;mso-wrap-distance-right:9pt;mso-wrap-distance-bottom:0;mso-position-horizontal:absolute;mso-position-horizontal-relative:text;mso-position-vertical:absolute;mso-position-vertical-relative:text;mso-width-percent:0;mso-height-percent:0;mso-width-relative:margin;mso-height-relative:margin;v-text-anchor:middle" o:gfxdata="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" fillcolor="white [3201]" strokecolor="#f79646 [3209]" strokeweight="2pt">
+              <v:rect id="Rectángulo 92" o:spid="_x0000_s1036" style="position:absolute;left:0;text-align:left;margin-left:325.2pt;margin-top:3.75pt;width:118.5pt;height:36pt;z-index:251650560;visibility:visible;mso-wrap-style:square;mso-width-percent:0;mso-height-percent:0;mso-wrap-distance-left:9pt;mso-wrap-distance-top:0;mso-wrap-distance-right:9pt;mso-wrap-distance-bottom:0;mso-position-horizontal:absolute;mso-position-horizontal-relative:text;mso-position-vertical:absolute;mso-position-vertical-relative:text;mso-width-percent:0;mso-height-percent:0;mso-width-relative:margin;mso-height-relative:margin;v-text-anchor:middle" o:gfxdata="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" fillcolor="white [3201]" strokecolor="#f79646 [3209]" strokeweight="2pt">
                 <v:path arrowok="t"/>
                 <v:textbox>
                   <w:txbxContent>
@@ -4383,7 +4383,7 @@
         <mc:AlternateContent>
           <mc:Choice Requires="wps">
             <w:drawing>
-              <wp:anchor distT="0" distB="0" distL="114300" distR="114300" simplePos="0" relativeHeight="251678720" behindDoc="0" locked="0" layoutInCell="1" allowOverlap="1">
+              <wp:anchor distT="0" distB="0" distL="114300" distR="114300" simplePos="0" relativeHeight="251647488" behindDoc="0" locked="0" layoutInCell="1" allowOverlap="1">
                 <wp:simplePos x="0" y="0"/>
                 <wp:positionH relativeFrom="column">
                   <wp:posOffset>472440</wp:posOffset>
@@ -4465,7 +4465,7 @@
           </mc:Choice>
           <mc:Fallback>
             <w:pict>
-              <v:rect id="Rectángulo 91" o:spid="_x0000_s1037" style="position:absolute;left:0;text-align:left;margin-left:37.2pt;margin-top:25.2pt;width:60.75pt;height:24.75pt;z-index:251678720;visibility:visible;mso-wrap-style:square;mso-width-percent:0;mso-height-percent:0;mso-wrap-distance-left:9pt;mso-wrap-distance-top:0;mso-wrap-distance-right:9pt;mso-wrap-distance-bottom:0;mso-position-horizontal:absolute;mso-position-horizontal-relative:text;mso-position-vertical:absolute;mso-position-vertical-relative:text;mso-width-percent:0;mso-height-percent:0;mso-width-relative:margin;mso-height-relative:margin;v-text-anchor:middle" o:gfxdata="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" fillcolor="white [3201]" strokecolor="#f79646 [3209]" strokeweight="2pt">
+              <v:rect id="Rectángulo 91" o:spid="_x0000_s1037" style="position:absolute;left:0;text-align:left;margin-left:37.2pt;margin-top:25.2pt;width:60.75pt;height:24.75pt;z-index:251647488;visibility:visible;mso-wrap-style:square;mso-width-percent:0;mso-height-percent:0;mso-wrap-distance-left:9pt;mso-wrap-distance-top:0;mso-wrap-distance-right:9pt;mso-wrap-distance-bottom:0;mso-position-horizontal:absolute;mso-position-horizontal-relative:text;mso-position-vertical:absolute;mso-position-vertical-relative:text;mso-width-percent:0;mso-height-percent:0;mso-width-relative:margin;mso-height-relative:margin;v-text-anchor:middle" o:gfxdata="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" fillcolor="white [3201]" strokecolor="#f79646 [3209]" strokeweight="2pt">
                 <v:path arrowok="t"/>
                 <v:textbox>
                   <w:txbxContent>
@@ -4517,7 +4517,7 @@
         <mc:AlternateContent>
           <mc:Choice Requires="wps">
             <w:drawing>
-              <wp:anchor distT="0" distB="0" distL="114300" distR="114300" simplePos="0" relativeHeight="251677696" behindDoc="0" locked="0" layoutInCell="1" allowOverlap="1">
+              <wp:anchor distT="0" distB="0" distL="114300" distR="114300" simplePos="0" relativeHeight="251646464" behindDoc="0" locked="0" layoutInCell="1" allowOverlap="1">
                 <wp:simplePos x="0" y="0"/>
                 <wp:positionH relativeFrom="column">
                   <wp:posOffset>1263015</wp:posOffset>
@@ -4602,7 +4602,7 @@
         <mc:AlternateContent>
           <mc:Choice Requires="wps">
             <w:drawing>
-              <wp:anchor distT="0" distB="0" distL="114300" distR="114300" simplePos="0" relativeHeight="251705344" behindDoc="0" locked="0" layoutInCell="1" allowOverlap="1">
+              <wp:anchor distT="0" distB="0" distL="114300" distR="114300" simplePos="0" relativeHeight="251674112" behindDoc="0" locked="0" layoutInCell="1" allowOverlap="1">
                 <wp:simplePos x="0" y="0"/>
                 <wp:positionH relativeFrom="column">
                   <wp:posOffset>4149090</wp:posOffset>
@@ -4686,7 +4686,7 @@
           </mc:Choice>
           <mc:Fallback>
             <w:pict>
-              <v:rect id="Rectángulo 89" o:spid="_x0000_s1038" style="position:absolute;left:0;text-align:left;margin-left:326.7pt;margin-top:4pt;width:118.5pt;height:36pt;z-index:251705344;visibility:visible;mso-wrap-style:square;mso-width-percent:0;mso-height-percent:0;mso-wrap-distance-left:9pt;mso-wrap-distance-top:0;mso-wrap-distance-right:9pt;mso-wrap-distance-bottom:0;mso-position-horizontal:absolute;mso-position-horizontal-relative:text;mso-position-vertical:absolute;mso-position-vertical-relative:text;mso-width-percent:0;mso-height-percent:0;mso-width-relative:margin;mso-height-relative:margin;v-text-anchor:middle" o:gfxdata="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" fillcolor="white [3201]" strokecolor="#f79646 [3209]" strokeweight="2pt">
+              <v:rect id="Rectángulo 89" o:spid="_x0000_s1038" style="position:absolute;left:0;text-align:left;margin-left:326.7pt;margin-top:4pt;width:118.5pt;height:36pt;z-index:251674112;visibility:visible;mso-wrap-style:square;mso-width-percent:0;mso-height-percent:0;mso-wrap-distance-left:9pt;mso-wrap-distance-top:0;mso-wrap-distance-right:9pt;mso-wrap-distance-bottom:0;mso-position-horizontal:absolute;mso-position-horizontal-relative:text;mso-position-vertical:absolute;mso-position-vertical-relative:text;mso-width-percent:0;mso-height-percent:0;mso-width-relative:margin;mso-height-relative:margin;v-text-anchor:middle" o:gfxdata="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" fillcolor="white [3201]" strokecolor="#f79646 [3209]" strokeweight="2pt">
                 <v:path arrowok="t"/>
                 <v:textbox>
                   <w:txbxContent>
@@ -4725,7 +4725,7 @@
         <mc:AlternateContent>
           <mc:Choice Requires="wps">
             <w:drawing>
-              <wp:anchor distT="0" distB="0" distL="114300" distR="114300" simplePos="0" relativeHeight="251682816" behindDoc="0" locked="0" layoutInCell="1" allowOverlap="1">
+              <wp:anchor distT="0" distB="0" distL="114300" distR="114300" simplePos="0" relativeHeight="251651584" behindDoc="0" locked="0" layoutInCell="1" allowOverlap="1">
                 <wp:simplePos x="0" y="0"/>
                 <wp:positionH relativeFrom="column">
                   <wp:posOffset>2177415</wp:posOffset>
@@ -4807,7 +4807,7 @@
           </mc:Choice>
           <mc:Fallback>
             <w:pict>
-              <v:oval id="Elipse 88" o:spid="_x0000_s1039" style="position:absolute;left:0;text-align:left;margin-left:171.45pt;margin-top:5.5pt;width:110.25pt;height:59.25pt;z-index:251682816;visibility:visible;mso-wrap-style:square;mso-width-percent:0;mso-height-percent:0;mso-wrap-distance-left:9pt;mso-wrap-distance-top:0;mso-wrap-distance-right:9pt;mso-wrap-distance-bottom:0;mso-position-horizontal:absolute;mso-position-horizontal-relative:text;mso-position-vertical:absolute;mso-position-vertical-relative:text;mso-width-percent:0;mso-height-percent:0;mso-width-relative:margin;mso-height-relative:margin;v-text-anchor:middle" o:gfxdata="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" fillcolor="white [3201]" strokecolor="#f79646 [3209]" strokeweight="2pt">
+              <v:oval id="Elipse 88" o:spid="_x0000_s1039" style="position:absolute;left:0;text-align:left;margin-left:171.45pt;margin-top:5.5pt;width:110.25pt;height:59.25pt;z-index:251651584;visibility:visible;mso-wrap-style:square;mso-width-percent:0;mso-height-percent:0;mso-wrap-distance-left:9pt;mso-wrap-distance-top:0;mso-wrap-distance-right:9pt;mso-wrap-distance-bottom:0;mso-position-horizontal:absolute;mso-position-horizontal-relative:text;mso-position-vertical:absolute;mso-position-vertical-relative:text;mso-width-percent:0;mso-height-percent:0;mso-width-relative:margin;mso-height-relative:margin;v-text-anchor:middle" o:gfxdata="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" fillcolor="white [3201]" strokecolor="#f79646 [3209]" strokeweight="2pt">
                 <v:path arrowok="t"/>
                 <v:textbox>
                   <w:txbxContent>
@@ -4841,7 +4841,7 @@
         <mc:AlternateContent>
           <mc:Choice Requires="wps">
             <w:drawing>
-              <wp:anchor distT="0" distB="0" distL="114300" distR="114300" simplePos="0" relativeHeight="251699200" behindDoc="0" locked="0" layoutInCell="1" allowOverlap="1">
+              <wp:anchor distT="0" distB="0" distL="114300" distR="114300" simplePos="0" relativeHeight="251667968" behindDoc="0" locked="0" layoutInCell="1" allowOverlap="1">
                 <wp:simplePos x="0" y="0"/>
                 <wp:positionH relativeFrom="column">
                   <wp:posOffset>472440</wp:posOffset>
@@ -4923,7 +4923,7 @@
           </mc:Choice>
           <mc:Fallback>
             <w:pict>
-              <v:rect id="Rectángulo 87" o:spid="_x0000_s1040" style="position:absolute;left:0;text-align:left;margin-left:37.2pt;margin-top:15.25pt;width:60.75pt;height:24.75pt;z-index:251699200;visibility:visible;mso-wrap-style:square;mso-width-percent:0;mso-height-percent:0;mso-wrap-distance-left:9pt;mso-wrap-distance-top:0;mso-wrap-distance-right:9pt;mso-wrap-distance-bottom:0;mso-position-horizontal:absolute;mso-position-horizontal-relative:text;mso-position-vertical:absolute;mso-position-vertical-relative:text;mso-width-percent:0;mso-height-percent:0;mso-width-relative:margin;mso-height-relative:margin;v-text-anchor:middle" o:gfxdata="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" fillcolor="white [3201]" strokecolor="#f79646 [3209]" strokeweight="2pt">
+              <v:rect id="Rectángulo 87" o:spid="_x0000_s1040" style="position:absolute;left:0;text-align:left;margin-left:37.2pt;margin-top:15.25pt;width:60.75pt;height:24.75pt;z-index:251667968;visibility:visible;mso-wrap-style:square;mso-width-percent:0;mso-height-percent:0;mso-wrap-distance-left:9pt;mso-wrap-distance-top:0;mso-wrap-distance-right:9pt;mso-wrap-distance-bottom:0;mso-position-horizontal:absolute;mso-position-horizontal-relative:text;mso-position-vertical:absolute;mso-position-vertical-relative:text;mso-width-percent:0;mso-height-percent:0;mso-width-relative:margin;mso-height-relative:margin;v-text-anchor:middle" o:gfxdata="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" fillcolor="white [3201]" strokecolor="#f79646 [3209]" strokeweight="2pt">
                 <v:path arrowok="t"/>
                 <v:textbox>
                   <w:txbxContent>
@@ -4967,7 +4967,7 @@
         <mc:AlternateContent>
           <mc:Choice Requires="wps">
             <w:drawing>
-              <wp:anchor distT="0" distB="0" distL="114300" distR="114300" simplePos="0" relativeHeight="251708416" behindDoc="0" locked="0" layoutInCell="1" allowOverlap="1">
+              <wp:anchor distT="0" distB="0" distL="114300" distR="114300" simplePos="0" relativeHeight="251677184" behindDoc="0" locked="0" layoutInCell="1" allowOverlap="1">
                 <wp:simplePos x="0" y="0"/>
                 <wp:positionH relativeFrom="column">
                   <wp:posOffset>3625215</wp:posOffset>
@@ -5047,7 +5047,7 @@
         <mc:AlternateContent>
           <mc:Choice Requires="wps">
             <w:drawing>
-              <wp:anchor distT="0" distB="0" distL="114300" distR="114300" simplePos="0" relativeHeight="251680768" behindDoc="0" locked="0" layoutInCell="1" allowOverlap="1">
+              <wp:anchor distT="0" distB="0" distL="114300" distR="114300" simplePos="0" relativeHeight="251649536" behindDoc="0" locked="0" layoutInCell="1" allowOverlap="1">
                 <wp:simplePos x="0" y="0"/>
                 <wp:positionH relativeFrom="column">
                   <wp:posOffset>1263015</wp:posOffset>
@@ -5132,7 +5132,7 @@
         <mc:AlternateContent>
           <mc:Choice Requires="wps">
             <w:drawing>
-              <wp:anchor distT="0" distB="0" distL="114300" distR="114300" simplePos="0" relativeHeight="251709440" behindDoc="0" locked="0" layoutInCell="1" allowOverlap="1">
+              <wp:anchor distT="0" distB="0" distL="114300" distR="114300" simplePos="0" relativeHeight="251678208" behindDoc="0" locked="0" layoutInCell="1" allowOverlap="1">
                 <wp:simplePos x="0" y="0"/>
                 <wp:positionH relativeFrom="column">
                   <wp:posOffset>3339465</wp:posOffset>
@@ -5212,7 +5212,7 @@
         <mc:AlternateContent>
           <mc:Choice Requires="wps">
             <w:drawing>
-              <wp:anchor distT="0" distB="0" distL="114300" distR="114300" simplePos="0" relativeHeight="251706368" behindDoc="0" locked="0" layoutInCell="1" allowOverlap="1">
+              <wp:anchor distT="0" distB="0" distL="114300" distR="114300" simplePos="0" relativeHeight="251675136" behindDoc="0" locked="0" layoutInCell="1" allowOverlap="1">
                 <wp:simplePos x="0" y="0"/>
                 <wp:positionH relativeFrom="column">
                   <wp:posOffset>4130040</wp:posOffset>
@@ -5312,7 +5312,7 @@
           </mc:Choice>
           <mc:Fallback>
             <w:pict>
-              <v:rect id="Rectángulo 64" o:spid="_x0000_s1041" style="position:absolute;left:0;text-align:left;margin-left:325.2pt;margin-top:2.5pt;width:118.5pt;height:36pt;z-index:251706368;visibility:visible;mso-wrap-style:square;mso-width-percent:0;mso-height-percent:0;mso-wrap-distance-left:9pt;mso-wrap-distance-top:0;mso-wrap-distance-right:9pt;mso-wrap-distance-bottom:0;mso-position-horizontal:absolute;mso-position-horizontal-relative:text;mso-position-vertical:absolute;mso-position-vertical-relative:text;mso-width-percent:0;mso-height-percent:0;mso-width-relative:margin;mso-height-relative:margin;v-text-anchor:middle" o:gfxdata="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" fillcolor="white [3201]" strokecolor="#f79646 [3209]" strokeweight="2pt">
+              <v:rect id="Rectángulo 64" o:spid="_x0000_s1041" style="position:absolute;left:0;text-align:left;margin-left:325.2pt;margin-top:2.5pt;width:118.5pt;height:36pt;z-index:251675136;visibility:visible;mso-wrap-style:square;mso-width-percent:0;mso-height-percent:0;mso-wrap-distance-left:9pt;mso-wrap-distance-top:0;mso-wrap-distance-right:9pt;mso-wrap-distance-bottom:0;mso-position-horizontal:absolute;mso-position-horizontal-relative:text;mso-position-vertical:absolute;mso-position-vertical-relative:text;mso-width-percent:0;mso-height-percent:0;mso-width-relative:margin;mso-height-relative:margin;v-text-anchor:middle" o:gfxdata="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" fillcolor="white [3201]" strokecolor="#f79646 [3209]" strokeweight="2pt">
                 <v:path arrowok="t"/>
                 <v:textbox>
                   <w:txbxContent>
@@ -5364,7 +5364,7 @@
         <mc:AlternateContent>
           <mc:Choice Requires="wps">
             <w:drawing>
-              <wp:anchor distT="0" distB="0" distL="114300" distR="114300" simplePos="0" relativeHeight="251700224" behindDoc="0" locked="0" layoutInCell="1" allowOverlap="1">
+              <wp:anchor distT="0" distB="0" distL="114300" distR="114300" simplePos="0" relativeHeight="251668992" behindDoc="0" locked="0" layoutInCell="1" allowOverlap="1">
                 <wp:simplePos x="0" y="0"/>
                 <wp:positionH relativeFrom="column">
                   <wp:posOffset>1291590</wp:posOffset>
@@ -5439,7 +5439,7 @@
         <mc:AlternateContent>
           <mc:Choice Requires="wps">
             <w:drawing>
-              <wp:anchor distT="0" distB="0" distL="114300" distR="114300" simplePos="0" relativeHeight="251679744" behindDoc="0" locked="0" layoutInCell="1" allowOverlap="1">
+              <wp:anchor distT="0" distB="0" distL="114300" distR="114300" simplePos="0" relativeHeight="251648512" behindDoc="0" locked="0" layoutInCell="1" allowOverlap="1">
                 <wp:simplePos x="0" y="0"/>
                 <wp:positionH relativeFrom="column">
                   <wp:posOffset>491490</wp:posOffset>
@@ -5577,7 +5577,7 @@
           </mc:Choice>
           <mc:Fallback>
             <w:pict>
-              <v:rect id="Rectángulo 62" o:spid="_x0000_s1042" style="position:absolute;left:0;text-align:left;margin-left:38.7pt;margin-top:10.15pt;width:60.75pt;height:22.5pt;z-index:251679744;visibility:visible;mso-wrap-style:square;mso-width-percent:0;mso-height-percent:0;mso-wrap-distance-left:9pt;mso-wrap-distance-top:0;mso-wrap-distance-right:9pt;mso-wrap-distance-bottom:0;mso-position-horizontal:absolute;mso-position-horizontal-relative:text;mso-position-vertical:absolute;mso-position-vertical-relative:text;mso-width-percent:0;mso-height-percent:0;mso-width-relative:margin;mso-height-relative:margin;v-text-anchor:middle" o:gfxdata="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" fillcolor="white [3201]" strokecolor="#f79646 [3209]" strokeweight="2pt">
+              <v:rect id="Rectángulo 62" o:spid="_x0000_s1042" style="position:absolute;left:0;text-align:left;margin-left:38.7pt;margin-top:10.15pt;width:60.75pt;height:22.5pt;z-index:251648512;visibility:visible;mso-wrap-style:square;mso-width-percent:0;mso-height-percent:0;mso-wrap-distance-left:9pt;mso-wrap-distance-top:0;mso-wrap-distance-right:9pt;mso-wrap-distance-bottom:0;mso-position-horizontal:absolute;mso-position-horizontal-relative:text;mso-position-vertical:absolute;mso-position-vertical-relative:text;mso-width-percent:0;mso-height-percent:0;mso-width-relative:margin;mso-height-relative:margin;v-text-anchor:middle" o:gfxdata="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" fillcolor="white [3201]" strokecolor="#f79646 [3209]" strokeweight="2pt">
                 <v:path arrowok="t"/>
                 <v:textbox>
                   <w:txbxContent>
@@ -5697,7 +5697,7 @@
         <mc:AlternateContent>
           <mc:Choice Requires="wps">
             <w:drawing>
-              <wp:anchor distT="0" distB="0" distL="114300" distR="114300" simplePos="0" relativeHeight="251683840" behindDoc="0" locked="0" layoutInCell="1" allowOverlap="1">
+              <wp:anchor distT="0" distB="0" distL="114300" distR="114300" simplePos="0" relativeHeight="251652608" behindDoc="0" locked="0" layoutInCell="1" allowOverlap="1">
                 <wp:simplePos x="0" y="0"/>
                 <wp:positionH relativeFrom="column">
                   <wp:posOffset>423545</wp:posOffset>
@@ -5791,7 +5791,7 @@
           </mc:Choice>
           <mc:Fallback>
             <w:pict>
-              <v:rect id="Rectángulo 57" o:spid="_x0000_s1043" style="position:absolute;left:0;text-align:left;margin-left:33.35pt;margin-top:24.2pt;width:60.75pt;height:24.75pt;z-index:251683840;visibility:visible;mso-wrap-style:square;mso-width-percent:0;mso-height-percent:0;mso-wrap-distance-left:9pt;mso-wrap-distance-top:0;mso-wrap-distance-right:9pt;mso-wrap-distance-bottom:0;mso-position-horizontal:absolute;mso-position-horizontal-relative:text;mso-position-vertical:absolute;mso-position-vertical-relative:text;mso-width-percent:0;mso-height-percent:0;mso-width-relative:margin;mso-height-relative:margin;v-text-anchor:middle" o:gfxdata="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" fillcolor="white [3201]" strokecolor="#f79646 [3209]" strokeweight="2pt">
+              <v:rect id="Rectángulo 57" o:spid="_x0000_s1043" style="position:absolute;left:0;text-align:left;margin-left:33.35pt;margin-top:24.2pt;width:60.75pt;height:24.75pt;z-index:251652608;visibility:visible;mso-wrap-style:square;mso-width-percent:0;mso-height-percent:0;mso-wrap-distance-left:9pt;mso-wrap-distance-top:0;mso-wrap-distance-right:9pt;mso-wrap-distance-bottom:0;mso-position-horizontal:absolute;mso-position-horizontal-relative:text;mso-position-vertical:absolute;mso-position-vertical-relative:text;mso-width-percent:0;mso-height-percent:0;mso-width-relative:margin;mso-height-relative:margin;v-text-anchor:middle" o:gfxdata="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" fillcolor="white [3201]" strokecolor="#f79646 [3209]" strokeweight="2pt">
                 <v:path arrowok="t"/>
                 <v:textbox>
                   <w:txbxContent>
@@ -5837,7 +5837,7 @@
         <mc:AlternateContent>
           <mc:Choice Requires="wps">
             <w:drawing>
-              <wp:anchor distT="0" distB="0" distL="114300" distR="114300" simplePos="0" relativeHeight="251687936" behindDoc="0" locked="0" layoutInCell="1" allowOverlap="1">
+              <wp:anchor distT="0" distB="0" distL="114300" distR="114300" simplePos="0" relativeHeight="251656704" behindDoc="0" locked="0" layoutInCell="1" allowOverlap="1">
                 <wp:simplePos x="0" y="0"/>
                 <wp:positionH relativeFrom="column">
                   <wp:posOffset>4149090</wp:posOffset>
@@ -5934,7 +5934,7 @@
           </mc:Choice>
           <mc:Fallback>
             <w:pict>
-              <v:rect id="Rectángulo 56" o:spid="_x0000_s1044" style="position:absolute;left:0;text-align:left;margin-left:326.7pt;margin-top:15.2pt;width:118.5pt;height:40.5pt;z-index:251687936;visibility:visible;mso-wrap-style:square;mso-width-percent:0;mso-height-percent:0;mso-wrap-distance-left:9pt;mso-wrap-distance-top:0;mso-wrap-distance-right:9pt;mso-wrap-distance-bottom:0;mso-position-horizontal:absolute;mso-position-horizontal-relative:text;mso-position-vertical:absolute;mso-position-vertical-relative:text;mso-width-percent:0;mso-height-percent:0;mso-width-relative:margin;mso-height-relative:margin;v-text-anchor:middle" o:gfxdata="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" fillcolor="white [3201]" strokecolor="#f79646 [3209]" strokeweight="2pt">
+              <v:rect id="Rectángulo 56" o:spid="_x0000_s1044" style="position:absolute;left:0;text-align:left;margin-left:326.7pt;margin-top:15.2pt;width:118.5pt;height:40.5pt;z-index:251656704;visibility:visible;mso-wrap-style:square;mso-width-percent:0;mso-height-percent:0;mso-wrap-distance-left:9pt;mso-wrap-distance-top:0;mso-wrap-distance-right:9pt;mso-wrap-distance-bottom:0;mso-position-horizontal:absolute;mso-position-horizontal-relative:text;mso-position-vertical:absolute;mso-position-vertical-relative:text;mso-width-percent:0;mso-height-percent:0;mso-width-relative:margin;mso-height-relative:margin;v-text-anchor:middle" o:gfxdata="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" fillcolor="white [3201]" strokecolor="#f79646 [3209]" strokeweight="2pt">
                 <v:path arrowok="t"/>
                 <v:textbox>
                   <w:txbxContent>
@@ -6001,7 +6001,7 @@
         <mc:AlternateContent>
           <mc:Choice Requires="wps">
             <w:drawing>
-              <wp:anchor distT="0" distB="0" distL="114300" distR="114300" simplePos="0" relativeHeight="251692032" behindDoc="0" locked="0" layoutInCell="1" allowOverlap="1">
+              <wp:anchor distT="0" distB="0" distL="114300" distR="114300" simplePos="0" relativeHeight="251660800" behindDoc="0" locked="0" layoutInCell="1" allowOverlap="1">
                 <wp:simplePos x="0" y="0"/>
                 <wp:positionH relativeFrom="column">
                   <wp:posOffset>3158490</wp:posOffset>
@@ -6080,7 +6080,7 @@
         <mc:AlternateContent>
           <mc:Choice Requires="wps">
             <w:drawing>
-              <wp:anchor distT="0" distB="0" distL="114300" distR="114300" simplePos="0" relativeHeight="251688960" behindDoc="0" locked="0" layoutInCell="1" allowOverlap="1">
+              <wp:anchor distT="0" distB="0" distL="114300" distR="114300" simplePos="0" relativeHeight="251657728" behindDoc="0" locked="0" layoutInCell="1" allowOverlap="1">
                 <wp:simplePos x="0" y="0"/>
                 <wp:positionH relativeFrom="column">
                   <wp:posOffset>1253490</wp:posOffset>
@@ -6165,7 +6165,7 @@
         <mc:AlternateContent>
           <mc:Choice Requires="wps">
             <w:drawing>
-              <wp:anchor distT="0" distB="0" distL="114300" distR="114300" simplePos="0" relativeHeight="251684864" behindDoc="0" locked="0" layoutInCell="1" allowOverlap="1">
+              <wp:anchor distT="0" distB="0" distL="114300" distR="114300" simplePos="0" relativeHeight="251653632" behindDoc="0" locked="0" layoutInCell="1" allowOverlap="1">
                 <wp:simplePos x="0" y="0"/>
                 <wp:positionH relativeFrom="column">
                   <wp:posOffset>425450</wp:posOffset>
@@ -6249,7 +6249,7 @@
           </mc:Choice>
           <mc:Fallback>
             <w:pict>
-              <v:rect id="Rectángulo 50" o:spid="_x0000_s1045" style="position:absolute;left:0;text-align:left;margin-left:33.5pt;margin-top:19.35pt;width:60.75pt;height:24.75pt;z-index:251684864;visibility:visible;mso-wrap-style:square;mso-width-percent:0;mso-height-percent:0;mso-wrap-distance-left:9pt;mso-wrap-distance-top:0;mso-wrap-distance-right:9pt;mso-wrap-distance-bottom:0;mso-position-horizontal:absolute;mso-position-horizontal-relative:text;mso-position-vertical:absolute;mso-position-vertical-relative:text;mso-width-percent:0;mso-height-percent:0;mso-width-relative:margin;mso-height-relative:margin;v-text-anchor:middle" o:gfxdata="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" fillcolor="white [3201]" strokecolor="#f79646 [3209]" strokeweight="2pt">
+              <v:rect id="Rectángulo 50" o:spid="_x0000_s1045" style="position:absolute;left:0;text-align:left;margin-left:33.5pt;margin-top:19.35pt;width:60.75pt;height:24.75pt;z-index:251653632;visibility:visible;mso-wrap-style:square;mso-width-percent:0;mso-height-percent:0;mso-wrap-distance-left:9pt;mso-wrap-distance-top:0;mso-wrap-distance-right:9pt;mso-wrap-distance-bottom:0;mso-position-horizontal:absolute;mso-position-horizontal-relative:text;mso-position-vertical:absolute;mso-position-vertical-relative:text;mso-width-percent:0;mso-height-percent:0;mso-width-relative:margin;mso-height-relative:margin;v-text-anchor:middle" o:gfxdata="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" fillcolor="white [3201]" strokecolor="#f79646 [3209]" strokeweight="2pt">
                 <v:path arrowok="t"/>
                 <v:textbox>
                   <w:txbxContent>
@@ -6295,7 +6295,7 @@
         <mc:AlternateContent>
           <mc:Choice Requires="wps">
             <w:drawing>
-              <wp:anchor distT="0" distB="0" distL="114300" distR="114300" simplePos="0" relativeHeight="251693056" behindDoc="0" locked="0" layoutInCell="1" allowOverlap="1">
+              <wp:anchor distT="0" distB="0" distL="114300" distR="114300" simplePos="0" relativeHeight="251661824" behindDoc="0" locked="0" layoutInCell="1" allowOverlap="1">
                 <wp:simplePos x="0" y="0"/>
                 <wp:positionH relativeFrom="column">
                   <wp:posOffset>4149090</wp:posOffset>
@@ -6406,7 +6406,7 @@
           </mc:Choice>
           <mc:Fallback>
             <w:pict>
-              <v:rect id="Rectángulo 49" o:spid="_x0000_s1046" style="position:absolute;left:0;text-align:left;margin-left:326.7pt;margin-top:5.3pt;width:118.5pt;height:40.5pt;z-index:251693056;visibility:visible;mso-wrap-style:square;mso-width-percent:0;mso-height-percent:0;mso-wrap-distance-left:9pt;mso-wrap-distance-top:0;mso-wrap-distance-right:9pt;mso-wrap-distance-bottom:0;mso-position-horizontal:absolute;mso-position-horizontal-relative:text;mso-position-vertical:absolute;mso-position-vertical-relative:text;mso-width-percent:0;mso-height-percent:0;mso-width-relative:margin;mso-height-relative:margin;v-text-anchor:middle" o:gfxdata="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" fillcolor="white [3201]" strokecolor="#f79646 [3209]" strokeweight="2pt">
+              <v:rect id="Rectángulo 49" o:spid="_x0000_s1046" style="position:absolute;left:0;text-align:left;margin-left:326.7pt;margin-top:5.3pt;width:118.5pt;height:40.5pt;z-index:251661824;visibility:visible;mso-wrap-style:square;mso-width-percent:0;mso-height-percent:0;mso-wrap-distance-left:9pt;mso-wrap-distance-top:0;mso-wrap-distance-right:9pt;mso-wrap-distance-bottom:0;mso-position-horizontal:absolute;mso-position-horizontal-relative:text;mso-position-vertical:absolute;mso-position-vertical-relative:text;mso-width-percent:0;mso-height-percent:0;mso-width-relative:margin;mso-height-relative:margin;v-text-anchor:middle" o:gfxdata="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" fillcolor="white [3201]" strokecolor="#f79646 [3209]" strokeweight="2pt">
                 <v:path arrowok="t"/>
                 <v:textbox>
                   <w:txbxContent>
@@ -6469,7 +6469,7 @@
         <mc:AlternateContent>
           <mc:Choice Requires="wps">
             <w:drawing>
-              <wp:anchor distT="0" distB="0" distL="114300" distR="114300" simplePos="0" relativeHeight="251689984" behindDoc="0" locked="0" layoutInCell="1" allowOverlap="1">
+              <wp:anchor distT="0" distB="0" distL="114300" distR="114300" simplePos="0" relativeHeight="251658752" behindDoc="0" locked="0" layoutInCell="1" allowOverlap="1">
                 <wp:simplePos x="0" y="0"/>
                 <wp:positionH relativeFrom="column">
                   <wp:posOffset>1224915</wp:posOffset>
@@ -6547,7 +6547,7 @@
         <mc:AlternateContent>
           <mc:Choice Requires="wps">
             <w:drawing>
-              <wp:anchor distT="0" distB="0" distL="114300" distR="114300" simplePos="0" relativeHeight="251686912" behindDoc="0" locked="0" layoutInCell="1" allowOverlap="1">
+              <wp:anchor distT="0" distB="0" distL="114300" distR="114300" simplePos="0" relativeHeight="251655680" behindDoc="0" locked="0" layoutInCell="1" allowOverlap="1">
                 <wp:simplePos x="0" y="0"/>
                 <wp:positionH relativeFrom="column">
                   <wp:posOffset>2120265</wp:posOffset>
@@ -6629,7 +6629,7 @@
           </mc:Choice>
           <mc:Fallback>
             <w:pict>
-              <v:oval id="Elipse 47" o:spid="_x0000_s1047" style="position:absolute;left:0;text-align:left;margin-left:166.95pt;margin-top:16.55pt;width:110.25pt;height:64.5pt;z-index:251686912;visibility:visible;mso-wrap-style:square;mso-width-percent:0;mso-height-percent:0;mso-wrap-distance-left:9pt;mso-wrap-distance-top:0;mso-wrap-distance-right:9pt;mso-wrap-distance-bottom:0;mso-position-horizontal:absolute;mso-position-horizontal-relative:text;mso-position-vertical:absolute;mso-position-vertical-relative:text;mso-width-percent:0;mso-height-percent:0;mso-width-relative:margin;mso-height-relative:margin;v-text-anchor:middle" o:gfxdata="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" fillcolor="white [3201]" strokecolor="#f79646 [3209]" strokeweight="2pt">
+              <v:oval id="Elipse 47" o:spid="_x0000_s1047" style="position:absolute;left:0;text-align:left;margin-left:166.95pt;margin-top:16.55pt;width:110.25pt;height:64.5pt;z-index:251655680;visibility:visible;mso-wrap-style:square;mso-width-percent:0;mso-height-percent:0;mso-wrap-distance-left:9pt;mso-wrap-distance-top:0;mso-wrap-distance-right:9pt;mso-wrap-distance-bottom:0;mso-position-horizontal:absolute;mso-position-horizontal-relative:text;mso-position-vertical:absolute;mso-position-vertical-relative:text;mso-width-percent:0;mso-height-percent:0;mso-width-relative:margin;mso-height-relative:margin;v-text-anchor:middle" o:gfxdata="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" fillcolor="white [3201]" strokecolor="#f79646 [3209]" strokeweight="2pt">
                 <v:path arrowok="t"/>
                 <v:textbox>
                   <w:txbxContent>
@@ -6673,7 +6673,7 @@
         <mc:AlternateContent>
           <mc:Choice Requires="wps">
             <w:drawing>
-              <wp:anchor distT="0" distB="0" distL="114300" distR="114300" simplePos="0" relativeHeight="251695104" behindDoc="0" locked="0" layoutInCell="1" allowOverlap="1">
+              <wp:anchor distT="0" distB="0" distL="114300" distR="114300" simplePos="0" relativeHeight="251663872" behindDoc="0" locked="0" layoutInCell="1" allowOverlap="1">
                 <wp:simplePos x="0" y="0"/>
                 <wp:positionH relativeFrom="column">
                   <wp:posOffset>423545</wp:posOffset>
@@ -6757,7 +6757,7 @@
           </mc:Choice>
           <mc:Fallback>
             <w:pict>
-              <v:rect id="Rectángulo 46" o:spid="_x0000_s1048" style="position:absolute;left:0;text-align:left;margin-left:33.35pt;margin-top:7.8pt;width:60.75pt;height:24.75pt;z-index:251695104;visibility:visible;mso-wrap-style:square;mso-width-percent:0;mso-height-percent:0;mso-wrap-distance-left:9pt;mso-wrap-distance-top:0;mso-wrap-distance-right:9pt;mso-wrap-distance-bottom:0;mso-position-horizontal:absolute;mso-position-horizontal-relative:text;mso-position-vertical:absolute;mso-position-vertical-relative:text;mso-width-percent:0;mso-height-percent:0;mso-width-relative:margin;mso-height-relative:margin;v-text-anchor:middle" o:gfxdata="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" fillcolor="white [3201]" strokecolor="#f79646 [3209]" strokeweight="2pt">
+              <v:rect id="Rectángulo 46" o:spid="_x0000_s1048" style="position:absolute;left:0;text-align:left;margin-left:33.35pt;margin-top:7.8pt;width:60.75pt;height:24.75pt;z-index:251663872;visibility:visible;mso-wrap-style:square;mso-width-percent:0;mso-height-percent:0;mso-wrap-distance-left:9pt;mso-wrap-distance-top:0;mso-wrap-distance-right:9pt;mso-wrap-distance-bottom:0;mso-position-horizontal:absolute;mso-position-horizontal-relative:text;mso-position-vertical:absolute;mso-position-vertical-relative:text;mso-width-percent:0;mso-height-percent:0;mso-width-relative:margin;mso-height-relative:margin;v-text-anchor:middle" o:gfxdata="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" fillcolor="white [3201]" strokecolor="#f79646 [3209]" strokeweight="2pt">
                 <v:path arrowok="t"/>
                 <v:textbox>
                   <w:txbxContent>
@@ -6793,7 +6793,7 @@
         <mc:AlternateContent>
           <mc:Choice Requires="wps">
             <w:drawing>
-              <wp:anchor distT="0" distB="0" distL="114300" distR="114300" simplePos="0" relativeHeight="251694080" behindDoc="0" locked="0" layoutInCell="1" allowOverlap="1">
+              <wp:anchor distT="0" distB="0" distL="114300" distR="114300" simplePos="0" relativeHeight="251662848" behindDoc="0" locked="0" layoutInCell="1" allowOverlap="1">
                 <wp:simplePos x="0" y="0"/>
                 <wp:positionH relativeFrom="column">
                   <wp:posOffset>3520440</wp:posOffset>
@@ -6872,7 +6872,7 @@
         <mc:AlternateContent>
           <mc:Choice Requires="wps">
             <w:drawing>
-              <wp:anchor distT="0" distB="0" distL="114300" distR="114300" simplePos="0" relativeHeight="251691008" behindDoc="0" locked="0" layoutInCell="1" allowOverlap="1">
+              <wp:anchor distT="0" distB="0" distL="114300" distR="114300" simplePos="0" relativeHeight="251659776" behindDoc="0" locked="0" layoutInCell="1" allowOverlap="1">
                 <wp:simplePos x="0" y="0"/>
                 <wp:positionH relativeFrom="column">
                   <wp:posOffset>1224915</wp:posOffset>
@@ -6957,7 +6957,7 @@
         <mc:AlternateContent>
           <mc:Choice Requires="wps">
             <w:drawing>
-              <wp:anchor distT="0" distB="0" distL="114300" distR="114300" simplePos="0" relativeHeight="251701248" behindDoc="0" locked="0" layoutInCell="1" allowOverlap="1">
+              <wp:anchor distT="0" distB="0" distL="114300" distR="114300" simplePos="0" relativeHeight="251670016" behindDoc="0" locked="0" layoutInCell="1" allowOverlap="1">
                 <wp:simplePos x="0" y="0"/>
                 <wp:positionH relativeFrom="column">
                   <wp:posOffset>4149090</wp:posOffset>
@@ -7058,7 +7058,7 @@
           </mc:Choice>
           <mc:Fallback>
             <w:pict>
-              <v:rect id="Rectángulo 43" o:spid="_x0000_s1049" style="position:absolute;left:0;text-align:left;margin-left:326.7pt;margin-top:11.7pt;width:118.5pt;height:40.5pt;z-index:251701248;visibility:visible;mso-wrap-style:square;mso-width-percent:0;mso-height-percent:0;mso-wrap-distance-left:9pt;mso-wrap-distance-top:0;mso-wrap-distance-right:9pt;mso-wrap-distance-bottom:0;mso-position-horizontal:absolute;mso-position-horizontal-relative:text;mso-position-vertical:absolute;mso-position-vertical-relative:text;mso-width-percent:0;mso-height-percent:0;mso-width-relative:margin;mso-height-relative:margin;v-text-anchor:middle" o:gfxdata="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" fillcolor="white [3201]" strokecolor="#f79646 [3209]" strokeweight="2pt">
+              <v:rect id="Rectángulo 43" o:spid="_x0000_s1049" style="position:absolute;left:0;text-align:left;margin-left:326.7pt;margin-top:11.7pt;width:118.5pt;height:40.5pt;z-index:251670016;visibility:visible;mso-wrap-style:square;mso-width-percent:0;mso-height-percent:0;mso-wrap-distance-left:9pt;mso-wrap-distance-top:0;mso-wrap-distance-right:9pt;mso-wrap-distance-bottom:0;mso-position-horizontal:absolute;mso-position-horizontal-relative:text;mso-position-vertical:absolute;mso-position-vertical-relative:text;mso-width-percent:0;mso-height-percent:0;mso-width-relative:margin;mso-height-relative:margin;v-text-anchor:middle" o:gfxdata="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" fillcolor="white [3201]" strokecolor="#f79646 [3209]" strokeweight="2pt">
                 <v:path arrowok="t"/>
                 <v:textbox>
                   <w:txbxContent>
@@ -7111,7 +7111,7 @@
         <mc:AlternateContent>
           <mc:Choice Requires="wps">
             <w:drawing>
-              <wp:anchor distT="0" distB="0" distL="114300" distR="114300" simplePos="0" relativeHeight="251702272" behindDoc="0" locked="0" layoutInCell="1" allowOverlap="1">
+              <wp:anchor distT="0" distB="0" distL="114300" distR="114300" simplePos="0" relativeHeight="251671040" behindDoc="0" locked="0" layoutInCell="1" allowOverlap="1">
                 <wp:simplePos x="0" y="0"/>
                 <wp:positionH relativeFrom="column">
                   <wp:posOffset>3444240</wp:posOffset>
@@ -7190,7 +7190,7 @@
         <mc:AlternateContent>
           <mc:Choice Requires="wps">
             <w:drawing>
-              <wp:anchor distT="0" distB="0" distL="114300" distR="114300" simplePos="0" relativeHeight="251696128" behindDoc="0" locked="0" layoutInCell="1" allowOverlap="1">
+              <wp:anchor distT="0" distB="0" distL="114300" distR="114300" simplePos="0" relativeHeight="251664896" behindDoc="0" locked="0" layoutInCell="1" allowOverlap="1">
                 <wp:simplePos x="0" y="0"/>
                 <wp:positionH relativeFrom="column">
                   <wp:posOffset>1224915</wp:posOffset>
@@ -7279,7 +7279,7 @@
         <mc:AlternateContent>
           <mc:Choice Requires="wps">
             <w:drawing>
-              <wp:anchor distT="0" distB="0" distL="114300" distR="114300" simplePos="0" relativeHeight="251718656" behindDoc="0" locked="0" layoutInCell="1" allowOverlap="1">
+              <wp:anchor distT="0" distB="0" distL="114300" distR="114300" simplePos="0" relativeHeight="251687424" behindDoc="0" locked="0" layoutInCell="1" allowOverlap="1">
                 <wp:simplePos x="0" y="0"/>
                 <wp:positionH relativeFrom="column">
                   <wp:posOffset>1224915</wp:posOffset>
@@ -7361,7 +7361,7 @@
         <mc:AlternateContent>
           <mc:Choice Requires="wps">
             <w:drawing>
-              <wp:anchor distT="0" distB="0" distL="114300" distR="114300" simplePos="0" relativeHeight="251716608" behindDoc="0" locked="0" layoutInCell="1" allowOverlap="1">
+              <wp:anchor distT="0" distB="0" distL="114300" distR="114300" simplePos="0" relativeHeight="251685376" behindDoc="0" locked="0" layoutInCell="1" allowOverlap="1">
                 <wp:simplePos x="0" y="0"/>
                 <wp:positionH relativeFrom="column">
                   <wp:posOffset>1291590</wp:posOffset>
@@ -7443,7 +7443,7 @@
         <mc:AlternateContent>
           <mc:Choice Requires="wps">
             <w:drawing>
-              <wp:anchor distT="0" distB="0" distL="114300" distR="114300" simplePos="0" relativeHeight="251713536" behindDoc="0" locked="0" layoutInCell="1" allowOverlap="1">
+              <wp:anchor distT="0" distB="0" distL="114300" distR="114300" simplePos="0" relativeHeight="251682304" behindDoc="0" locked="0" layoutInCell="1" allowOverlap="1">
                 <wp:simplePos x="0" y="0"/>
                 <wp:positionH relativeFrom="column">
                   <wp:posOffset>2710815</wp:posOffset>
@@ -7527,7 +7527,7 @@
         <mc:AlternateContent>
           <mc:Choice Requires="wps">
             <w:drawing>
-              <wp:anchor distT="0" distB="0" distL="114300" distR="114300" simplePos="0" relativeHeight="251711488" behindDoc="0" locked="0" layoutInCell="1" allowOverlap="1">
+              <wp:anchor distT="0" distB="0" distL="114300" distR="114300" simplePos="0" relativeHeight="251680256" behindDoc="0" locked="0" layoutInCell="1" allowOverlap="1">
                 <wp:simplePos x="0" y="0"/>
                 <wp:positionH relativeFrom="column">
                   <wp:posOffset>2920365</wp:posOffset>
@@ -7607,7 +7607,7 @@
         <mc:AlternateContent>
           <mc:Choice Requires="wps">
             <w:drawing>
-              <wp:anchor distT="0" distB="0" distL="114300" distR="114300" simplePos="0" relativeHeight="251698176" behindDoc="0" locked="0" layoutInCell="1" allowOverlap="1">
+              <wp:anchor distT="0" distB="0" distL="114300" distR="114300" simplePos="0" relativeHeight="251666944" behindDoc="0" locked="0" layoutInCell="1" allowOverlap="1">
                 <wp:simplePos x="0" y="0"/>
                 <wp:positionH relativeFrom="column">
                   <wp:posOffset>1253490</wp:posOffset>
@@ -7682,7 +7682,7 @@
         <mc:AlternateContent>
           <mc:Choice Requires="wps">
             <w:drawing>
-              <wp:anchor distT="0" distB="0" distL="114300" distR="114300" simplePos="0" relativeHeight="251697152" behindDoc="0" locked="0" layoutInCell="1" allowOverlap="1">
+              <wp:anchor distT="0" distB="0" distL="114300" distR="114300" simplePos="0" relativeHeight="251665920" behindDoc="0" locked="0" layoutInCell="1" allowOverlap="1">
                 <wp:simplePos x="0" y="0"/>
                 <wp:positionH relativeFrom="column">
                   <wp:posOffset>427990</wp:posOffset>
@@ -7766,7 +7766,7 @@
           </mc:Choice>
           <mc:Fallback>
             <w:pict>
-              <v:rect id="Rectángulo 17" o:spid="_x0000_s1050" style="position:absolute;left:0;text-align:left;margin-left:33.7pt;margin-top:2.2pt;width:60.75pt;height:24.75pt;z-index:251697152;visibility:visible;mso-wrap-style:square;mso-width-percent:0;mso-height-percent:0;mso-wrap-distance-left:9pt;mso-wrap-distance-top:0;mso-wrap-distance-right:9pt;mso-wrap-distance-bottom:0;mso-position-horizontal:absolute;mso-position-horizontal-relative:text;mso-position-vertical:absolute;mso-position-vertical-relative:text;mso-width-percent:0;mso-height-percent:0;mso-width-relative:margin;mso-height-relative:margin;v-text-anchor:middle" o:gfxdata="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" fillcolor="white [3201]" strokecolor="#f79646 [3209]" strokeweight="2pt">
+              <v:rect id="Rectángulo 17" o:spid="_x0000_s1050" style="position:absolute;left:0;text-align:left;margin-left:33.7pt;margin-top:2.2pt;width:60.75pt;height:24.75pt;z-index:251665920;visibility:visible;mso-wrap-style:square;mso-width-percent:0;mso-height-percent:0;mso-wrap-distance-left:9pt;mso-wrap-distance-top:0;mso-wrap-distance-right:9pt;mso-wrap-distance-bottom:0;mso-position-horizontal:absolute;mso-position-horizontal-relative:text;mso-position-vertical:absolute;mso-position-vertical-relative:text;mso-width-percent:0;mso-height-percent:0;mso-width-relative:margin;mso-height-relative:margin;v-text-anchor:middle" o:gfxdata="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" fillcolor="white [3201]" strokecolor="#f79646 [3209]" strokeweight="2pt">
                 <v:path arrowok="t"/>
                 <v:textbox>
                   <w:txbxContent>
@@ -7802,7 +7802,7 @@
         <mc:AlternateContent>
           <mc:Choice Requires="wps">
             <w:drawing>
-              <wp:anchor distT="0" distB="0" distL="114300" distR="114300" simplePos="0" relativeHeight="251704320" behindDoc="0" locked="0" layoutInCell="1" allowOverlap="1">
+              <wp:anchor distT="0" distB="0" distL="114300" distR="114300" simplePos="0" relativeHeight="251673088" behindDoc="0" locked="0" layoutInCell="1" allowOverlap="1">
                 <wp:simplePos x="0" y="0"/>
                 <wp:positionH relativeFrom="column">
                   <wp:posOffset>3158490</wp:posOffset>
@@ -7891,7 +7891,7 @@
         <mc:AlternateContent>
           <mc:Choice Requires="wps">
             <w:drawing>
-              <wp:anchor distT="0" distB="0" distL="114300" distR="114300" simplePos="0" relativeHeight="251685888" behindDoc="0" locked="0" layoutInCell="1" allowOverlap="1">
+              <wp:anchor distT="0" distB="0" distL="114300" distR="114300" simplePos="0" relativeHeight="251654656" behindDoc="0" locked="0" layoutInCell="1" allowOverlap="1">
                 <wp:simplePos x="0" y="0"/>
                 <wp:positionH relativeFrom="column">
                   <wp:posOffset>421640</wp:posOffset>
@@ -7973,7 +7973,7 @@
           </mc:Choice>
           <mc:Fallback>
             <w:pict>
-              <v:rect id="Rectángulo 15" o:spid="_x0000_s1051" style="position:absolute;left:0;text-align:left;margin-left:33.2pt;margin-top:15.2pt;width:60.75pt;height:24.75pt;z-index:251685888;visibility:visible;mso-wrap-style:square;mso-width-percent:0;mso-height-percent:0;mso-wrap-distance-left:9pt;mso-wrap-distance-top:0;mso-wrap-distance-right:9pt;mso-wrap-distance-bottom:0;mso-position-horizontal:absolute;mso-position-horizontal-relative:text;mso-position-vertical:absolute;mso-position-vertical-relative:text;mso-width-percent:0;mso-height-percent:0;mso-width-relative:margin;mso-height-relative:margin;v-text-anchor:middle" o:gfxdata="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" fillcolor="white [3201]" strokecolor="#f79646 [3209]" strokeweight="2pt">
+              <v:rect id="Rectángulo 15" o:spid="_x0000_s1051" style="position:absolute;left:0;text-align:left;margin-left:33.2pt;margin-top:15.2pt;width:60.75pt;height:24.75pt;z-index:251654656;visibility:visible;mso-wrap-style:square;mso-width-percent:0;mso-height-percent:0;mso-wrap-distance-left:9pt;mso-wrap-distance-top:0;mso-wrap-distance-right:9pt;mso-wrap-distance-bottom:0;mso-position-horizontal:absolute;mso-position-horizontal-relative:text;mso-position-vertical:absolute;mso-position-vertical-relative:text;mso-width-percent:0;mso-height-percent:0;mso-width-relative:margin;mso-height-relative:margin;v-text-anchor:middle" o:gfxdata="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" fillcolor="white [3201]" strokecolor="#f79646 [3209]" strokeweight="2pt">
                 <v:path arrowok="t"/>
                 <v:textbox>
                   <w:txbxContent>
@@ -8007,7 +8007,7 @@
         <mc:AlternateContent>
           <mc:Choice Requires="wps">
             <w:drawing>
-              <wp:anchor distT="0" distB="0" distL="114300" distR="114300" simplePos="0" relativeHeight="251703296" behindDoc="0" locked="0" layoutInCell="1" allowOverlap="1">
+              <wp:anchor distT="0" distB="0" distL="114300" distR="114300" simplePos="0" relativeHeight="251672064" behindDoc="0" locked="0" layoutInCell="1" allowOverlap="1">
                 <wp:simplePos x="0" y="0"/>
                 <wp:positionH relativeFrom="column">
                   <wp:posOffset>4149090</wp:posOffset>
@@ -8093,7 +8093,7 @@
           </mc:Choice>
           <mc:Fallback>
             <w:pict>
-              <v:rect id="Rectángulo 14" o:spid="_x0000_s1052" style="position:absolute;left:0;text-align:left;margin-left:326.7pt;margin-top:20.25pt;width:118.5pt;height:36pt;z-index:251703296;visibility:visible;mso-wrap-style:square;mso-width-percent:0;mso-height-percent:0;mso-wrap-distance-left:9pt;mso-wrap-distance-top:0;mso-wrap-distance-right:9pt;mso-wrap-distance-bottom:0;mso-position-horizontal:absolute;mso-position-horizontal-relative:text;mso-position-vertical:absolute;mso-position-vertical-relative:text;mso-width-percent:0;mso-height-percent:0;mso-width-relative:margin;mso-height-relative:margin;v-text-anchor:middle" o:gfxdata="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" fillcolor="white [3201]" strokecolor="#f79646 [3209]" strokeweight="2pt">
+              <v:rect id="Rectángulo 14" o:spid="_x0000_s1052" style="position:absolute;left:0;text-align:left;margin-left:326.7pt;margin-top:20.25pt;width:118.5pt;height:36pt;z-index:251672064;visibility:visible;mso-wrap-style:square;mso-width-percent:0;mso-height-percent:0;mso-wrap-distance-left:9pt;mso-wrap-distance-top:0;mso-wrap-distance-right:9pt;mso-wrap-distance-bottom:0;mso-position-horizontal:absolute;mso-position-horizontal-relative:text;mso-position-vertical:absolute;mso-position-vertical-relative:text;mso-width-percent:0;mso-height-percent:0;mso-width-relative:margin;mso-height-relative:margin;v-text-anchor:middle" o:gfxdata="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" fillcolor="white [3201]" strokecolor="#f79646 [3209]" strokeweight="2pt">
                 <v:path arrowok="t"/>
                 <v:textbox>
                   <w:txbxContent>
@@ -8155,7 +8155,7 @@
         <mc:AlternateContent>
           <mc:Choice Requires="wps">
             <w:drawing>
-              <wp:anchor distT="0" distB="0" distL="114300" distR="114300" simplePos="0" relativeHeight="251715584" behindDoc="0" locked="0" layoutInCell="1" allowOverlap="1">
+              <wp:anchor distT="0" distB="0" distL="114300" distR="114300" simplePos="0" relativeHeight="251684352" behindDoc="0" locked="0" layoutInCell="1" allowOverlap="1">
                 <wp:simplePos x="0" y="0"/>
                 <wp:positionH relativeFrom="column">
                   <wp:posOffset>453390</wp:posOffset>
@@ -8237,7 +8237,7 @@
           </mc:Choice>
           <mc:Fallback>
             <w:pict>
-              <v:rect id="Rectángulo 13" o:spid="_x0000_s1053" style="position:absolute;left:0;text-align:left;margin-left:35.7pt;margin-top:.85pt;width:60.75pt;height:41.25pt;z-index:251715584;visibility:visible;mso-wrap-style:square;mso-width-percent:0;mso-height-percent:0;mso-wrap-distance-left:9pt;mso-wrap-distance-top:0;mso-wrap-distance-right:9pt;mso-wrap-distance-bottom:0;mso-position-horizontal:absolute;mso-position-horizontal-relative:text;mso-position-vertical:absolute;mso-position-vertical-relative:text;mso-width-percent:0;mso-height-percent:0;mso-width-relative:margin;mso-height-relative:margin;v-text-anchor:middle" o:gfxdata="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" fillcolor="white [3201]" strokecolor="#f79646 [3209]" strokeweight="2pt">
+              <v:rect id="Rectángulo 13" o:spid="_x0000_s1053" style="position:absolute;left:0;text-align:left;margin-left:35.7pt;margin-top:.85pt;width:60.75pt;height:41.25pt;z-index:251684352;visibility:visible;mso-wrap-style:square;mso-width-percent:0;mso-height-percent:0;mso-wrap-distance-left:9pt;mso-wrap-distance-top:0;mso-wrap-distance-right:9pt;mso-wrap-distance-bottom:0;mso-position-horizontal:absolute;mso-position-horizontal-relative:text;mso-position-vertical:absolute;mso-position-vertical-relative:text;mso-width-percent:0;mso-height-percent:0;mso-width-relative:margin;mso-height-relative:margin;v-text-anchor:middle" o:gfxdata="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" fillcolor="white [3201]" strokecolor="#f79646 [3209]" strokeweight="2pt">
                 <v:path arrowok="t"/>
                 <v:textbox>
                   <w:txbxContent>
@@ -8275,7 +8275,7 @@
         <mc:AlternateContent>
           <mc:Choice Requires="wps">
             <w:drawing>
-              <wp:anchor distT="0" distB="0" distL="114300" distR="114300" simplePos="0" relativeHeight="251710464" behindDoc="0" locked="0" layoutInCell="1" allowOverlap="1">
+              <wp:anchor distT="0" distB="0" distL="114300" distR="114300" simplePos="0" relativeHeight="251679232" behindDoc="0" locked="0" layoutInCell="1" allowOverlap="1">
                 <wp:simplePos x="0" y="0"/>
                 <wp:positionH relativeFrom="column">
                   <wp:posOffset>4130040</wp:posOffset>
@@ -8364,7 +8364,7 @@
           </mc:Choice>
           <mc:Fallback>
             <w:pict>
-              <v:rect id="Rectángulo 12" o:spid="_x0000_s1054" style="position:absolute;left:0;text-align:left;margin-left:325.2pt;margin-top:24.1pt;width:120pt;height:40.5pt;z-index:251710464;visibility:visible;mso-wrap-style:square;mso-width-percent:0;mso-height-percent:0;mso-wrap-distance-left:9pt;mso-wrap-distance-top:0;mso-wrap-distance-right:9pt;mso-wrap-distance-bottom:0;mso-position-horizontal:absolute;mso-position-horizontal-relative:text;mso-position-vertical:absolute;mso-position-vertical-relative:text;mso-width-percent:0;mso-height-percent:0;mso-width-relative:margin;mso-height-relative:margin;v-text-anchor:middle" o:gfxdata="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" fillcolor="white [3201]" strokecolor="#f79646 [3209]" strokeweight="2pt">
+              <v:rect id="Rectángulo 12" o:spid="_x0000_s1054" style="position:absolute;left:0;text-align:left;margin-left:325.2pt;margin-top:24.1pt;width:120pt;height:40.5pt;z-index:251679232;visibility:visible;mso-wrap-style:square;mso-width-percent:0;mso-height-percent:0;mso-wrap-distance-left:9pt;mso-wrap-distance-top:0;mso-wrap-distance-right:9pt;mso-wrap-distance-bottom:0;mso-position-horizontal:absolute;mso-position-horizontal-relative:text;mso-position-vertical:absolute;mso-position-vertical-relative:text;mso-width-percent:0;mso-height-percent:0;mso-width-relative:margin;mso-height-relative:margin;v-text-anchor:middle" o:gfxdata="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" fillcolor="white [3201]" strokecolor="#f79646 [3209]" strokeweight="2pt">
                 <v:path arrowok="t"/>
                 <v:textbox>
                   <w:txbxContent>
@@ -8429,7 +8429,7 @@
         <mc:AlternateContent>
           <mc:Choice Requires="wps">
             <w:drawing>
-              <wp:anchor distT="0" distB="0" distL="114300" distR="114300" simplePos="0" relativeHeight="251717632" behindDoc="0" locked="0" layoutInCell="1" allowOverlap="1">
+              <wp:anchor distT="0" distB="0" distL="114300" distR="114300" simplePos="0" relativeHeight="251686400" behindDoc="0" locked="0" layoutInCell="1" allowOverlap="1">
                 <wp:simplePos x="0" y="0"/>
                 <wp:positionH relativeFrom="column">
                   <wp:posOffset>453390</wp:posOffset>
@@ -8511,7 +8511,7 @@
           </mc:Choice>
           <mc:Fallback>
             <w:pict>
-              <v:rect id="Rectángulo 11" o:spid="_x0000_s1055" style="position:absolute;left:0;text-align:left;margin-left:35.7pt;margin-top:2.7pt;width:60.75pt;height:26.25pt;z-index:251717632;visibility:visible;mso-wrap-style:square;mso-width-percent:0;mso-height-percent:0;mso-wrap-distance-left:9pt;mso-wrap-distance-top:0;mso-wrap-distance-right:9pt;mso-wrap-distance-bottom:0;mso-position-horizontal:absolute;mso-position-horizontal-relative:text;mso-position-vertical:absolute;mso-position-vertical-relative:text;mso-width-percent:0;mso-height-percent:0;mso-width-relative:margin;mso-height-relative:margin;v-text-anchor:middle" o:gfxdata="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" fillcolor="white [3201]" strokecolor="#f79646 [3209]" strokeweight="2pt">
+              <v:rect id="Rectángulo 11" o:spid="_x0000_s1055" style="position:absolute;left:0;text-align:left;margin-left:35.7pt;margin-top:2.7pt;width:60.75pt;height:26.25pt;z-index:251686400;visibility:visible;mso-wrap-style:square;mso-width-percent:0;mso-height-percent:0;mso-wrap-distance-left:9pt;mso-wrap-distance-top:0;mso-wrap-distance-right:9pt;mso-wrap-distance-bottom:0;mso-position-horizontal:absolute;mso-position-horizontal-relative:text;mso-position-vertical:absolute;mso-position-vertical-relative:text;mso-width-percent:0;mso-height-percent:0;mso-width-relative:margin;mso-height-relative:margin;v-text-anchor:middle" o:gfxdata="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" fillcolor="white [3201]" strokecolor="#f79646 [3209]" strokeweight="2pt">
                 <v:path arrowok="t"/>
                 <v:textbox>
                   <w:txbxContent>
@@ -8561,7 +8561,7 @@
         <mc:AlternateContent>
           <mc:Choice Requires="wps">
             <w:drawing>
-              <wp:anchor distT="0" distB="0" distL="114300" distR="114300" simplePos="0" relativeHeight="251712512" behindDoc="0" locked="0" layoutInCell="1" allowOverlap="1">
+              <wp:anchor distT="0" distB="0" distL="114300" distR="114300" simplePos="0" relativeHeight="251681280" behindDoc="0" locked="0" layoutInCell="1" allowOverlap="1">
                 <wp:simplePos x="0" y="0"/>
                 <wp:positionH relativeFrom="column">
                   <wp:posOffset>4149090</wp:posOffset>
@@ -8650,7 +8650,7 @@
           </mc:Choice>
           <mc:Fallback>
             <w:pict>
-              <v:rect id="Rectángulo 10" o:spid="_x0000_s1056" style="position:absolute;margin-left:326.7pt;margin-top:3.05pt;width:118.45pt;height:40.5pt;z-index:251712512;visibility:visible;mso-wrap-style:square;mso-width-percent:0;mso-height-percent:0;mso-wrap-distance-left:9pt;mso-wrap-distance-top:0;mso-wrap-distance-right:9pt;mso-wrap-distance-bottom:0;mso-position-horizontal:absolute;mso-position-horizontal-relative:text;mso-position-vertical:absolute;mso-position-vertical-relative:text;mso-width-percent:0;mso-height-percent:0;mso-width-relative:margin;mso-height-relative:margin;v-text-anchor:middle" o:gfxdata="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" fillcolor="white [3201]" strokecolor="#f79646 [3209]" strokeweight="2pt">
+              <v:rect id="Rectángulo 10" o:spid="_x0000_s1056" style="position:absolute;margin-left:326.7pt;margin-top:3.05pt;width:118.45pt;height:40.5pt;z-index:251681280;visibility:visible;mso-wrap-style:square;mso-width-percent:0;mso-height-percent:0;mso-wrap-distance-left:9pt;mso-wrap-distance-top:0;mso-wrap-distance-right:9pt;mso-wrap-distance-bottom:0;mso-position-horizontal:absolute;mso-position-horizontal-relative:text;mso-position-vertical:absolute;mso-position-vertical-relative:text;mso-width-percent:0;mso-height-percent:0;mso-width-relative:margin;mso-height-relative:margin;v-text-anchor:middle" o:gfxdata="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" fillcolor="white [3201]" strokecolor="#f79646 [3209]" strokeweight="2pt">
                 <v:path arrowok="t"/>
                 <v:textbox>
                   <w:txbxContent>
@@ -9146,6 +9146,30 @@
         </w:rPr>
         <w:t xml:space="preserve"> Hecho:</w:t>
       </w:r>
+      <w:r>
+        <w:rPr>
+          <w:rFonts w:ascii="Times New Roman" w:hAnsi="Times New Roman" w:cs="Times New Roman"/>
+          <w:sz w:val="24"/>
+          <w:szCs w:val="24"/>
+        </w:rPr>
+        <w:t xml:space="preserve"> </w:t>
+      </w:r>
+      <w:r>
+        <w:rPr>
+          <w:rFonts w:ascii="Times New Roman" w:hAnsi="Times New Roman" w:cs="Times New Roman"/>
+          <w:sz w:val="24"/>
+          <w:szCs w:val="24"/>
+        </w:rPr>
+        <w:t xml:space="preserve">Cantidad de materiales </w:t>
+      </w:r>
+      <w:r>
+        <w:rPr>
+          <w:rFonts w:ascii="Times New Roman" w:hAnsi="Times New Roman" w:cs="Times New Roman"/>
+          <w:sz w:val="24"/>
+          <w:szCs w:val="24"/>
+        </w:rPr>
+        <w:t>faltantes</w:t>
+      </w:r>
     </w:p>
     <w:p>
       <w:pPr>
@@ -9168,6 +9192,22 @@
         </w:rPr>
         <w:t>Función:</w:t>
       </w:r>
+      <w:r>
+        <w:rPr>
+          <w:rFonts w:ascii="Times New Roman" w:hAnsi="Times New Roman" w:cs="Times New Roman"/>
+          <w:sz w:val="24"/>
+          <w:szCs w:val="24"/>
+        </w:rPr>
+        <w:t xml:space="preserve"> </w:t>
+      </w:r>
+      <w:r>
+        <w:rPr>
+          <w:rFonts w:ascii="Times New Roman" w:hAnsi="Times New Roman" w:cs="Times New Roman"/>
+          <w:sz w:val="24"/>
+          <w:szCs w:val="24"/>
+        </w:rPr>
+        <w:t>SUM</w:t>
+      </w:r>
     </w:p>
     <w:p>
       <w:pPr>
@@ -9176,6 +9216,7 @@
           <w:ilvl w:val="0"/>
           <w:numId w:val="4"/>
         </w:numPr>
+        <w:jc w:val="both"/>
         <w:rPr>
           <w:rFonts w:ascii="Times New Roman" w:hAnsi="Times New Roman" w:cs="Times New Roman"/>
           <w:sz w:val="24"/>
@@ -9189,6 +9230,46 @@
           <w:szCs w:val="24"/>
         </w:rPr>
         <w:t>Aclaración:</w:t>
+      </w:r>
+      <w:r>
+        <w:rPr>
+          <w:rFonts w:ascii="Times New Roman" w:hAnsi="Times New Roman" w:cs="Times New Roman"/>
+          <w:sz w:val="24"/>
+          <w:szCs w:val="24"/>
+        </w:rPr>
+        <w:t xml:space="preserve"> </w:t>
+      </w:r>
+      <w:r>
+        <w:rPr>
+          <w:rFonts w:ascii="Times New Roman" w:hAnsi="Times New Roman" w:cs="Times New Roman"/>
+          <w:sz w:val="24"/>
+          <w:szCs w:val="24"/>
+        </w:rPr>
+        <w:t>E</w:t>
+      </w:r>
+      <w:r>
+        <w:rPr>
+          <w:rFonts w:ascii="Times New Roman" w:hAnsi="Times New Roman" w:cs="Times New Roman"/>
+          <w:sz w:val="24"/>
+          <w:szCs w:val="24"/>
+        </w:rPr>
+        <w:t xml:space="preserve">l indicador “Cantidad de materiales faltantes” representa la </w:t>
+      </w:r>
+      <w:r>
+        <w:rPr>
+          <w:rFonts w:ascii="Times New Roman" w:hAnsi="Times New Roman" w:cs="Times New Roman"/>
+          <w:sz w:val="24"/>
+          <w:szCs w:val="24"/>
+        </w:rPr>
+        <w:t>s</w:t>
+      </w:r>
+      <w:r>
+        <w:rPr>
+          <w:rFonts w:ascii="Times New Roman" w:hAnsi="Times New Roman" w:cs="Times New Roman"/>
+          <w:sz w:val="24"/>
+          <w:szCs w:val="24"/>
+        </w:rPr>
+        <w:t>umatoria de las unidades que han faltado para completar el servicio solicitado</w:t>
       </w:r>
     </w:p>
     <w:p>
@@ -9242,7 +9323,15 @@
           <w:sz w:val="24"/>
           <w:szCs w:val="24"/>
         </w:rPr>
-        <w:t xml:space="preserve"> Hecho:</w:t>
+        <w:t xml:space="preserve"> </w:t>
+      </w:r>
+      <w:r>
+        <w:rPr>
+          <w:rFonts w:ascii="Times New Roman" w:hAnsi="Times New Roman" w:cs="Times New Roman"/>
+          <w:sz w:val="24"/>
+          <w:szCs w:val="24"/>
+        </w:rPr>
+        <w:t xml:space="preserve">Hecho: Cantidad de material máximo usado </w:t>
       </w:r>
     </w:p>
     <w:p>
@@ -9266,6 +9355,14 @@
         </w:rPr>
         <w:t>Función:</w:t>
       </w:r>
+      <w:r>
+        <w:rPr>
+          <w:rFonts w:ascii="Times New Roman" w:hAnsi="Times New Roman" w:cs="Times New Roman"/>
+          <w:sz w:val="24"/>
+          <w:szCs w:val="24"/>
+        </w:rPr>
+        <w:t xml:space="preserve"> SUM</w:t>
+      </w:r>
     </w:p>
     <w:p>
       <w:pPr>
@@ -9274,6 +9371,7 @@
           <w:ilvl w:val="0"/>
           <w:numId w:val="4"/>
         </w:numPr>
+        <w:jc w:val="both"/>
         <w:rPr>
           <w:rFonts w:ascii="Times New Roman" w:hAnsi="Times New Roman" w:cs="Times New Roman"/>
           <w:sz w:val="24"/>
@@ -9288,6 +9386,97 @@
         </w:rPr>
         <w:t>Aclaración:</w:t>
       </w:r>
+      <w:r>
+        <w:rPr>
+          <w:rFonts w:ascii="Times New Roman" w:hAnsi="Times New Roman" w:cs="Times New Roman"/>
+          <w:sz w:val="24"/>
+          <w:szCs w:val="24"/>
+        </w:rPr>
+        <w:t xml:space="preserve"> </w:t>
+      </w:r>
+      <w:r>
+        <w:rPr>
+          <w:rFonts w:ascii="Times New Roman" w:hAnsi="Times New Roman" w:cs="Times New Roman"/>
+          <w:sz w:val="24"/>
+          <w:szCs w:val="24"/>
+        </w:rPr>
+        <w:t>E</w:t>
+      </w:r>
+      <w:r>
+        <w:rPr>
+          <w:rFonts w:ascii="Times New Roman" w:hAnsi="Times New Roman" w:cs="Times New Roman"/>
+          <w:sz w:val="24"/>
+          <w:szCs w:val="24"/>
+        </w:rPr>
+        <w:t xml:space="preserve">l indicador “Cantidad </w:t>
+      </w:r>
+      <w:r>
+        <w:rPr>
+          <w:rFonts w:ascii="Times New Roman" w:hAnsi="Times New Roman" w:cs="Times New Roman"/>
+          <w:sz w:val="24"/>
+          <w:szCs w:val="24"/>
+        </w:rPr>
+        <w:t>de material máximo usado</w:t>
+      </w:r>
+      <w:r>
+        <w:rPr>
+          <w:rFonts w:ascii="Times New Roman" w:hAnsi="Times New Roman" w:cs="Times New Roman"/>
+          <w:sz w:val="24"/>
+          <w:szCs w:val="24"/>
+        </w:rPr>
+        <w:t xml:space="preserve">” representa la </w:t>
+      </w:r>
+      <w:r>
+        <w:rPr>
+          <w:rFonts w:ascii="Times New Roman" w:hAnsi="Times New Roman" w:cs="Times New Roman"/>
+          <w:sz w:val="24"/>
+          <w:szCs w:val="24"/>
+        </w:rPr>
+        <w:t>s</w:t>
+      </w:r>
+      <w:r>
+        <w:rPr>
+          <w:rFonts w:ascii="Times New Roman" w:hAnsi="Times New Roman" w:cs="Times New Roman"/>
+          <w:sz w:val="24"/>
+          <w:szCs w:val="24"/>
+        </w:rPr>
+        <w:t xml:space="preserve">umatoria de las unidades </w:t>
+      </w:r>
+      <w:r>
+        <w:rPr>
+          <w:rFonts w:ascii="Times New Roman" w:hAnsi="Times New Roman" w:cs="Times New Roman"/>
+          <w:sz w:val="24"/>
+          <w:szCs w:val="24"/>
+        </w:rPr>
+        <w:t xml:space="preserve">máximas que se utilizaron en el </w:t>
+      </w:r>
+      <w:r>
+        <w:rPr>
+          <w:rFonts w:ascii="Times New Roman" w:hAnsi="Times New Roman" w:cs="Times New Roman"/>
+          <w:sz w:val="24"/>
+          <w:szCs w:val="24"/>
+        </w:rPr>
+        <w:t xml:space="preserve"> servicio solicitado</w:t>
+      </w:r>
+      <w:r>
+        <w:rPr>
+          <w:rFonts w:ascii="Times New Roman" w:hAnsi="Times New Roman" w:cs="Times New Roman"/>
+          <w:sz w:val="24"/>
+          <w:szCs w:val="24"/>
+        </w:rPr>
+        <w:t>.</w:t>
+      </w:r>
+    </w:p>
+    <w:p>
+      <w:pPr>
+        <w:pStyle w:val="Prrafodelista"/>
+        <w:ind w:left="1440"/>
+        <w:rPr>
+          <w:rFonts w:ascii="Times New Roman" w:hAnsi="Times New Roman" w:cs="Times New Roman"/>
+          <w:sz w:val="24"/>
+          <w:szCs w:val="24"/>
+        </w:rPr>
+      </w:pPr>
     </w:p>
     <w:p>
       <w:pPr>
@@ -9358,6 +9547,14 @@
         </w:rPr>
         <w:t xml:space="preserve"> Hecho:</w:t>
       </w:r>
+      <w:r>
+        <w:rPr>
+          <w:rFonts w:ascii="Times New Roman" w:hAnsi="Times New Roman" w:cs="Times New Roman"/>
+          <w:sz w:val="24"/>
+          <w:szCs w:val="24"/>
+        </w:rPr>
+        <w:t xml:space="preserve"> Cantidad de material mínimo usado</w:t>
+      </w:r>
     </w:p>
     <w:p>
       <w:pPr>
@@ -9380,6 +9577,14 @@
         </w:rPr>
         <w:t>Función:</w:t>
       </w:r>
+      <w:r>
+        <w:rPr>
+          <w:rFonts w:ascii="Times New Roman" w:hAnsi="Times New Roman" w:cs="Times New Roman"/>
+          <w:sz w:val="24"/>
+          <w:szCs w:val="24"/>
+        </w:rPr>
+        <w:t xml:space="preserve"> SUM</w:t>
+      </w:r>
     </w:p>
     <w:p>
       <w:pPr>
@@ -9402,6 +9607,127 @@
         </w:rPr>
         <w:t>Aclaración:</w:t>
       </w:r>
+      <w:r>
+        <w:rPr>
+          <w:rFonts w:ascii="Times New Roman" w:hAnsi="Times New Roman" w:cs="Times New Roman"/>
+          <w:sz w:val="24"/>
+          <w:szCs w:val="24"/>
+        </w:rPr>
+        <w:t xml:space="preserve"> </w:t>
+      </w:r>
+      <w:r>
+        <w:rPr>
+          <w:rFonts w:ascii="Times New Roman" w:hAnsi="Times New Roman" w:cs="Times New Roman"/>
+          <w:sz w:val="24"/>
+          <w:szCs w:val="24"/>
+        </w:rPr>
+        <w:t>E</w:t>
+      </w:r>
+      <w:r>
+        <w:rPr>
+          <w:rFonts w:ascii="Times New Roman" w:hAnsi="Times New Roman" w:cs="Times New Roman"/>
+          <w:sz w:val="24"/>
+          <w:szCs w:val="24"/>
+        </w:rPr>
+        <w:t xml:space="preserve">l indicador “Cantidad </w:t>
+      </w:r>
+      <w:r>
+        <w:rPr>
+          <w:rFonts w:ascii="Times New Roman" w:hAnsi="Times New Roman" w:cs="Times New Roman"/>
+          <w:sz w:val="24"/>
+          <w:szCs w:val="24"/>
+        </w:rPr>
+        <w:t xml:space="preserve">de material </w:t>
+      </w:r>
+      <w:r>
+        <w:rPr>
+          <w:rFonts w:ascii="Times New Roman" w:hAnsi="Times New Roman" w:cs="Times New Roman"/>
+          <w:sz w:val="24"/>
+          <w:szCs w:val="24"/>
+        </w:rPr>
+        <w:t>m</w:t>
+      </w:r>
+      <w:r>
+        <w:rPr>
+          <w:rFonts w:ascii="Times New Roman" w:hAnsi="Times New Roman" w:cs="Times New Roman"/>
+          <w:sz w:val="24"/>
+          <w:szCs w:val="24"/>
+        </w:rPr>
+        <w:t xml:space="preserve">ínimo </w:t>
+      </w:r>
+      <w:r>
+        <w:rPr>
+          <w:rFonts w:ascii="Times New Roman" w:hAnsi="Times New Roman" w:cs="Times New Roman"/>
+          <w:sz w:val="24"/>
+          <w:szCs w:val="24"/>
+        </w:rPr>
+        <w:t xml:space="preserve"> usado</w:t>
+      </w:r>
+      <w:r>
+        <w:rPr>
+          <w:rFonts w:ascii="Times New Roman" w:hAnsi="Times New Roman" w:cs="Times New Roman"/>
+          <w:sz w:val="24"/>
+          <w:szCs w:val="24"/>
+        </w:rPr>
+        <w:t xml:space="preserve">” representa la </w:t>
+      </w:r>
+      <w:r>
+        <w:rPr>
+          <w:rFonts w:ascii="Times New Roman" w:hAnsi="Times New Roman" w:cs="Times New Roman"/>
+          <w:sz w:val="24"/>
+          <w:szCs w:val="24"/>
+        </w:rPr>
+        <w:t>s</w:t>
+      </w:r>
+      <w:r>
+        <w:rPr>
+          <w:rFonts w:ascii="Times New Roman" w:hAnsi="Times New Roman" w:cs="Times New Roman"/>
+          <w:sz w:val="24"/>
+          <w:szCs w:val="24"/>
+        </w:rPr>
+        <w:t xml:space="preserve">umatoria de las unidades </w:t>
+      </w:r>
+      <w:r>
+        <w:rPr>
+          <w:rFonts w:ascii="Times New Roman" w:hAnsi="Times New Roman" w:cs="Times New Roman"/>
+          <w:sz w:val="24"/>
+          <w:szCs w:val="24"/>
+        </w:rPr>
+        <w:t>mínimas</w:t>
+      </w:r>
+      <w:r>
+        <w:rPr>
+          <w:rFonts w:ascii="Times New Roman" w:hAnsi="Times New Roman" w:cs="Times New Roman"/>
+          <w:sz w:val="24"/>
+          <w:szCs w:val="24"/>
+        </w:rPr>
+        <w:t xml:space="preserve"> que se utilizaron en el </w:t>
+      </w:r>
+      <w:r>
+        <w:rPr>
+          <w:rFonts w:ascii="Times New Roman" w:hAnsi="Times New Roman" w:cs="Times New Roman"/>
+          <w:sz w:val="24"/>
+          <w:szCs w:val="24"/>
+        </w:rPr>
+        <w:t xml:space="preserve"> servicio solicitado</w:t>
+      </w:r>
+      <w:r>
+        <w:rPr>
+          <w:rFonts w:ascii="Times New Roman" w:hAnsi="Times New Roman" w:cs="Times New Roman"/>
+          <w:sz w:val="24"/>
+          <w:szCs w:val="24"/>
+        </w:rPr>
+        <w:t>.</w:t>
+      </w:r>
+    </w:p>
+    <w:p>
+      <w:pPr>
+        <w:rPr>
+          <w:rFonts w:ascii="Times New Roman" w:hAnsi="Times New Roman" w:cs="Times New Roman"/>
+          <w:sz w:val="24"/>
+          <w:szCs w:val="24"/>
+        </w:rPr>
+      </w:pPr>
     </w:p>
     <w:p>
       <w:pPr>
@@ -9432,6 +9758,7 @@
           <w:sz w:val="24"/>
           <w:szCs w:val="24"/>
         </w:rPr>
+        <w:lastRenderedPageBreak/>
         <w:t>Porcentaje de tiempo de ocupación</w:t>
       </w:r>
     </w:p>
@@ -9454,7 +9781,15 @@
           <w:sz w:val="24"/>
           <w:szCs w:val="24"/>
         </w:rPr>
-        <w:t xml:space="preserve"> Hecho:</w:t>
+        <w:t xml:space="preserve"> Hecho</w:t>
+      </w:r>
+      <w:r>
+        <w:rPr>
+          <w:rFonts w:ascii="Times New Roman" w:hAnsi="Times New Roman" w:cs="Times New Roman"/>
+          <w:sz w:val="24"/>
+          <w:szCs w:val="24"/>
+        </w:rPr>
+        <w:t>: ( (tiempo de duración de obras atendidas)*100)/(tiempo total de duración de obras totales   recibidas)</w:t>
       </w:r>
     </w:p>
     <w:p>
@@ -9500,6 +9835,75 @@
         </w:rPr>
         <w:t>Aclaración:</w:t>
       </w:r>
+      <w:r>
+        <w:rPr>
+          <w:rFonts w:ascii="Times New Roman" w:hAnsi="Times New Roman" w:cs="Times New Roman"/>
+          <w:sz w:val="24"/>
+          <w:szCs w:val="24"/>
+        </w:rPr>
+        <w:t xml:space="preserve"> </w:t>
+      </w:r>
+      <w:r>
+        <w:rPr>
+          <w:rFonts w:ascii="Times New Roman" w:hAnsi="Times New Roman" w:cs="Times New Roman"/>
+          <w:sz w:val="24"/>
+          <w:szCs w:val="24"/>
+        </w:rPr>
+        <w:t>El indicador “</w:t>
+      </w:r>
+      <w:r>
+        <w:rPr>
+          <w:rFonts w:ascii="Times New Roman" w:hAnsi="Times New Roman" w:cs="Times New Roman"/>
+          <w:sz w:val="24"/>
+          <w:szCs w:val="24"/>
+        </w:rPr>
+        <w:t>Porcentaje de tiempo de ocupación”</w:t>
+      </w:r>
+      <w:r>
+        <w:rPr>
+          <w:rFonts w:ascii="Times New Roman" w:hAnsi="Times New Roman" w:cs="Times New Roman"/>
+          <w:sz w:val="24"/>
+          <w:szCs w:val="24"/>
+        </w:rPr>
+        <w:t xml:space="preserve"> representa la sumatoria</w:t>
+      </w:r>
+      <w:r>
+        <w:rPr>
+          <w:rFonts w:ascii="Times New Roman" w:hAnsi="Times New Roman" w:cs="Times New Roman"/>
+          <w:sz w:val="24"/>
+          <w:szCs w:val="24"/>
+        </w:rPr>
+        <w:t xml:space="preserve"> </w:t>
+      </w:r>
+      <w:r>
+        <w:rPr>
+          <w:rFonts w:ascii="Times New Roman" w:hAnsi="Times New Roman" w:cs="Times New Roman"/>
+          <w:sz w:val="24"/>
+          <w:szCs w:val="24"/>
+        </w:rPr>
+        <w:t xml:space="preserve">de tiempo </w:t>
+      </w:r>
+      <w:bookmarkStart w:id="0" w:name="_GoBack"/>
+      <w:bookmarkEnd w:id="0"/>
+      <w:r>
+        <w:rPr>
+          <w:rFonts w:ascii="Times New Roman" w:hAnsi="Times New Roman" w:cs="Times New Roman"/>
+          <w:sz w:val="24"/>
+          <w:szCs w:val="24"/>
+        </w:rPr>
+        <w:t>de obras que pudo atender el obrero con respecto a total de obras recibidas por servicio generales.</w:t>
+      </w:r>
+    </w:p>
+    <w:p>
+      <w:pPr>
+        <w:pStyle w:val="Prrafodelista"/>
+        <w:ind w:left="1440"/>
+        <w:rPr>
+          <w:rFonts w:ascii="Times New Roman" w:hAnsi="Times New Roman" w:cs="Times New Roman"/>
+          <w:sz w:val="24"/>
+          <w:szCs w:val="24"/>
+        </w:rPr>
+      </w:pPr>
     </w:p>
     <w:p>
       <w:pPr>
@@ -10030,10 +10434,7 @@
         </w:rPr>
       </w:pPr>
     </w:p>
-    <w:p>
-      <w:bookmarkStart w:id="0" w:name="_GoBack"/>
-      <w:bookmarkEnd w:id="0"/>
-    </w:p>
+    <w:p/>
     <w:sectPr>
       <w:pgSz w:w="11906" w:h="16838"/>
       <w:pgMar w:top="1417" w:right="1701" w:bottom="1417" w:left="1701" w:header="708" w:footer="708" w:gutter="0"/>

</xml_diff>